<commit_message>
New SDD, IDS, and Analytic R demo code (Sprint3)
</commit_message>
<xml_diff>
--- a/Documentation/PR_Interface_Design_Specification.docx
+++ b/Documentation/PR_Interface_Design_Specification.docx
@@ -8,8 +8,6 @@
       </w:pPr>
       <w:bookmarkStart w:id="0" w:name="_Toc13907870"/>
       <w:bookmarkStart w:id="1" w:name="_Toc205632711"/>
-      <w:bookmarkStart w:id="2" w:name="_GoBack"/>
-      <w:bookmarkEnd w:id="2"/>
     </w:p>
     <w:p>
       <w:pPr>
@@ -108,7 +106,7 @@
           <w:lang w:eastAsia="en-US"/>
         </w:rPr>
         <w:drawing>
-          <wp:inline distT="0" distB="0" distL="0" distR="0" wp14:anchorId="25891B93" wp14:editId="17F394F9">
+          <wp:inline distT="0" distB="0" distL="0" distR="0" wp14:anchorId="4A5B4DF5" wp14:editId="2BCA7AC9">
             <wp:extent cx="2089785" cy="2089785"/>
             <wp:effectExtent l="0" t="0" r="5715" b="5715"/>
             <wp:docPr id="1" name="Picture 1" descr="VA Logo"/>
@@ -125,7 +123,7 @@
                     </pic:cNvPicPr>
                   </pic:nvPicPr>
                   <pic:blipFill>
-                    <a:blip r:embed="rId13" cstate="print">
+                    <a:blip r:embed="rId14" cstate="print">
                       <a:extLst>
                         <a:ext uri="{28A0092B-C50C-407E-A947-70E740481C1C}">
                           <a14:useLocalDpi xmlns:a14="http://schemas.microsoft.com/office/drawing/2010/main" val="0"/>
@@ -193,7 +191,10 @@
         <w:pStyle w:val="Title2"/>
       </w:pPr>
       <w:r>
-        <w:t>October 2014</w:t>
+        <w:t xml:space="preserve">November </w:t>
+      </w:r>
+      <w:r>
+        <w:t>2014</w:t>
       </w:r>
     </w:p>
     <w:p>
@@ -204,7 +205,10 @@
         <w:t xml:space="preserve">Version </w:t>
       </w:r>
       <w:r>
-        <w:t>0.0</w:t>
+        <w:t>0.</w:t>
+      </w:r>
+      <w:r>
+        <w:t>1</w:t>
       </w:r>
     </w:p>
     <w:p>
@@ -378,6 +382,123 @@
                 <w:szCs w:val="24"/>
               </w:rPr>
               <w:t>Author</w:t>
+            </w:r>
+          </w:p>
+        </w:tc>
+      </w:tr>
+      <w:tr>
+        <w:tc>
+          <w:tcPr>
+            <w:tcW w:w="1728" w:type="dxa"/>
+            <w:tcBorders>
+              <w:left w:val="single" w:sz="4" w:space="0" w:color="000000"/>
+              <w:bottom w:val="single" w:sz="4" w:space="0" w:color="000000"/>
+            </w:tcBorders>
+          </w:tcPr>
+          <w:p>
+            <w:pPr>
+              <w:pStyle w:val="TableText0"/>
+              <w:jc w:val="center"/>
+              <w:rPr>
+                <w:rFonts w:ascii="Times New Roman" w:hAnsi="Times New Roman" w:cs="Times New Roman"/>
+                <w:sz w:val="24"/>
+                <w:szCs w:val="24"/>
+              </w:rPr>
+            </w:pPr>
+            <w:r>
+              <w:rPr>
+                <w:rFonts w:ascii="Times New Roman" w:hAnsi="Times New Roman" w:cs="Times New Roman"/>
+                <w:sz w:val="24"/>
+                <w:szCs w:val="24"/>
+              </w:rPr>
+              <w:t>11/07/2014</w:t>
+            </w:r>
+          </w:p>
+        </w:tc>
+        <w:tc>
+          <w:tcPr>
+            <w:tcW w:w="1080" w:type="dxa"/>
+            <w:tcBorders>
+              <w:left w:val="single" w:sz="4" w:space="0" w:color="000000"/>
+              <w:bottom w:val="single" w:sz="4" w:space="0" w:color="000000"/>
+            </w:tcBorders>
+          </w:tcPr>
+          <w:p>
+            <w:pPr>
+              <w:pStyle w:val="TableText0"/>
+              <w:jc w:val="center"/>
+              <w:rPr>
+                <w:rFonts w:ascii="Times New Roman" w:hAnsi="Times New Roman" w:cs="Times New Roman"/>
+                <w:sz w:val="24"/>
+                <w:szCs w:val="24"/>
+              </w:rPr>
+            </w:pPr>
+            <w:r>
+              <w:rPr>
+                <w:rFonts w:ascii="Times New Roman" w:hAnsi="Times New Roman" w:cs="Times New Roman"/>
+                <w:sz w:val="24"/>
+                <w:szCs w:val="24"/>
+              </w:rPr>
+              <w:t>0.1</w:t>
+            </w:r>
+          </w:p>
+        </w:tc>
+        <w:tc>
+          <w:tcPr>
+            <w:tcW w:w="4392" w:type="dxa"/>
+            <w:tcBorders>
+              <w:left w:val="single" w:sz="4" w:space="0" w:color="000000"/>
+              <w:bottom w:val="single" w:sz="4" w:space="0" w:color="000000"/>
+            </w:tcBorders>
+          </w:tcPr>
+          <w:p>
+            <w:pPr>
+              <w:pStyle w:val="TableText0"/>
+              <w:rPr>
+                <w:rFonts w:ascii="Times New Roman" w:hAnsi="Times New Roman" w:cs="Times New Roman"/>
+                <w:iCs/>
+                <w:sz w:val="24"/>
+                <w:szCs w:val="24"/>
+              </w:rPr>
+            </w:pPr>
+            <w:r>
+              <w:rPr>
+                <w:rFonts w:ascii="Times New Roman" w:hAnsi="Times New Roman" w:cs="Times New Roman"/>
+                <w:iCs/>
+                <w:sz w:val="24"/>
+                <w:szCs w:val="24"/>
+              </w:rPr>
+              <w:t>Added initial database content</w:t>
+            </w:r>
+          </w:p>
+        </w:tc>
+        <w:tc>
+          <w:tcPr>
+            <w:tcW w:w="2329" w:type="dxa"/>
+            <w:tcBorders>
+              <w:left w:val="single" w:sz="4" w:space="0" w:color="000000"/>
+              <w:bottom w:val="single" w:sz="4" w:space="0" w:color="000000"/>
+              <w:right w:val="single" w:sz="4" w:space="0" w:color="000000"/>
+            </w:tcBorders>
+          </w:tcPr>
+          <w:p>
+            <w:pPr>
+              <w:pStyle w:val="TableText0"/>
+              <w:rPr>
+                <w:rFonts w:ascii="Times New Roman" w:hAnsi="Times New Roman" w:cs="Times New Roman"/>
+                <w:iCs/>
+                <w:sz w:val="24"/>
+                <w:szCs w:val="24"/>
+              </w:rPr>
+            </w:pPr>
+            <w:r>
+              <w:rPr>
+                <w:rFonts w:ascii="Times New Roman" w:hAnsi="Times New Roman" w:cs="Times New Roman"/>
+                <w:iCs/>
+                <w:sz w:val="24"/>
+                <w:szCs w:val="24"/>
+              </w:rPr>
+              <w:t>Bill Balshem</w:t>
             </w:r>
           </w:p>
         </w:tc>
@@ -592,775 +713,6 @@
           </w:p>
         </w:tc>
       </w:tr>
-      <w:tr>
-        <w:tc>
-          <w:tcPr>
-            <w:tcW w:w="1728" w:type="dxa"/>
-            <w:tcBorders>
-              <w:left w:val="single" w:sz="4" w:space="0" w:color="000000"/>
-              <w:bottom w:val="single" w:sz="4" w:space="0" w:color="000000"/>
-            </w:tcBorders>
-          </w:tcPr>
-          <w:p>
-            <w:pPr>
-              <w:pStyle w:val="TableText0"/>
-              <w:jc w:val="center"/>
-              <w:rPr>
-                <w:rFonts w:ascii="Times New Roman" w:hAnsi="Times New Roman" w:cs="Times New Roman"/>
-                <w:sz w:val="24"/>
-                <w:szCs w:val="24"/>
-              </w:rPr>
-            </w:pPr>
-          </w:p>
-        </w:tc>
-        <w:tc>
-          <w:tcPr>
-            <w:tcW w:w="1080" w:type="dxa"/>
-            <w:tcBorders>
-              <w:left w:val="single" w:sz="4" w:space="0" w:color="000000"/>
-              <w:bottom w:val="single" w:sz="4" w:space="0" w:color="000000"/>
-            </w:tcBorders>
-          </w:tcPr>
-          <w:p>
-            <w:pPr>
-              <w:pStyle w:val="TableText0"/>
-              <w:jc w:val="center"/>
-              <w:rPr>
-                <w:rFonts w:ascii="Times New Roman" w:hAnsi="Times New Roman" w:cs="Times New Roman"/>
-                <w:sz w:val="24"/>
-                <w:szCs w:val="24"/>
-              </w:rPr>
-            </w:pPr>
-          </w:p>
-        </w:tc>
-        <w:tc>
-          <w:tcPr>
-            <w:tcW w:w="4392" w:type="dxa"/>
-            <w:tcBorders>
-              <w:left w:val="single" w:sz="4" w:space="0" w:color="000000"/>
-              <w:bottom w:val="single" w:sz="4" w:space="0" w:color="000000"/>
-            </w:tcBorders>
-          </w:tcPr>
-          <w:p>
-            <w:pPr>
-              <w:pStyle w:val="TableText0"/>
-              <w:rPr>
-                <w:rFonts w:ascii="Times New Roman" w:hAnsi="Times New Roman" w:cs="Times New Roman"/>
-                <w:i/>
-                <w:iCs/>
-                <w:sz w:val="24"/>
-                <w:szCs w:val="24"/>
-              </w:rPr>
-            </w:pPr>
-          </w:p>
-        </w:tc>
-        <w:tc>
-          <w:tcPr>
-            <w:tcW w:w="2329" w:type="dxa"/>
-            <w:tcBorders>
-              <w:left w:val="single" w:sz="4" w:space="0" w:color="000000"/>
-              <w:bottom w:val="single" w:sz="4" w:space="0" w:color="000000"/>
-              <w:right w:val="single" w:sz="4" w:space="0" w:color="000000"/>
-            </w:tcBorders>
-          </w:tcPr>
-          <w:p>
-            <w:pPr>
-              <w:pStyle w:val="TableText0"/>
-              <w:rPr>
-                <w:rFonts w:ascii="Times New Roman" w:hAnsi="Times New Roman" w:cs="Times New Roman"/>
-                <w:i/>
-                <w:iCs/>
-                <w:sz w:val="24"/>
-                <w:szCs w:val="24"/>
-              </w:rPr>
-            </w:pPr>
-          </w:p>
-        </w:tc>
-      </w:tr>
-      <w:tr>
-        <w:tc>
-          <w:tcPr>
-            <w:tcW w:w="1728" w:type="dxa"/>
-            <w:tcBorders>
-              <w:left w:val="single" w:sz="4" w:space="0" w:color="000000"/>
-              <w:bottom w:val="single" w:sz="4" w:space="0" w:color="000000"/>
-            </w:tcBorders>
-          </w:tcPr>
-          <w:p>
-            <w:pPr>
-              <w:pStyle w:val="TableText0"/>
-              <w:jc w:val="center"/>
-              <w:rPr>
-                <w:rFonts w:ascii="Times New Roman" w:hAnsi="Times New Roman" w:cs="Times New Roman"/>
-                <w:sz w:val="24"/>
-                <w:szCs w:val="24"/>
-              </w:rPr>
-            </w:pPr>
-          </w:p>
-        </w:tc>
-        <w:tc>
-          <w:tcPr>
-            <w:tcW w:w="1080" w:type="dxa"/>
-            <w:tcBorders>
-              <w:left w:val="single" w:sz="4" w:space="0" w:color="000000"/>
-              <w:bottom w:val="single" w:sz="4" w:space="0" w:color="000000"/>
-            </w:tcBorders>
-          </w:tcPr>
-          <w:p>
-            <w:pPr>
-              <w:pStyle w:val="TableText0"/>
-              <w:jc w:val="center"/>
-              <w:rPr>
-                <w:rFonts w:ascii="Times New Roman" w:hAnsi="Times New Roman" w:cs="Times New Roman"/>
-                <w:sz w:val="24"/>
-                <w:szCs w:val="24"/>
-              </w:rPr>
-            </w:pPr>
-          </w:p>
-        </w:tc>
-        <w:tc>
-          <w:tcPr>
-            <w:tcW w:w="4392" w:type="dxa"/>
-            <w:tcBorders>
-              <w:left w:val="single" w:sz="4" w:space="0" w:color="000000"/>
-              <w:bottom w:val="single" w:sz="4" w:space="0" w:color="000000"/>
-            </w:tcBorders>
-          </w:tcPr>
-          <w:p>
-            <w:pPr>
-              <w:pStyle w:val="TableText0"/>
-              <w:rPr>
-                <w:rFonts w:ascii="Times New Roman" w:hAnsi="Times New Roman" w:cs="Times New Roman"/>
-                <w:i/>
-                <w:iCs/>
-                <w:sz w:val="24"/>
-                <w:szCs w:val="24"/>
-              </w:rPr>
-            </w:pPr>
-          </w:p>
-        </w:tc>
-        <w:tc>
-          <w:tcPr>
-            <w:tcW w:w="2329" w:type="dxa"/>
-            <w:tcBorders>
-              <w:left w:val="single" w:sz="4" w:space="0" w:color="000000"/>
-              <w:bottom w:val="single" w:sz="4" w:space="0" w:color="000000"/>
-              <w:right w:val="single" w:sz="4" w:space="0" w:color="000000"/>
-            </w:tcBorders>
-          </w:tcPr>
-          <w:p>
-            <w:pPr>
-              <w:pStyle w:val="TableText0"/>
-              <w:rPr>
-                <w:rFonts w:ascii="Times New Roman" w:hAnsi="Times New Roman" w:cs="Times New Roman"/>
-                <w:i/>
-                <w:iCs/>
-                <w:sz w:val="24"/>
-                <w:szCs w:val="24"/>
-              </w:rPr>
-            </w:pPr>
-          </w:p>
-        </w:tc>
-      </w:tr>
-      <w:tr>
-        <w:tc>
-          <w:tcPr>
-            <w:tcW w:w="1728" w:type="dxa"/>
-            <w:tcBorders>
-              <w:left w:val="single" w:sz="4" w:space="0" w:color="000000"/>
-              <w:bottom w:val="single" w:sz="4" w:space="0" w:color="000000"/>
-            </w:tcBorders>
-          </w:tcPr>
-          <w:p>
-            <w:pPr>
-              <w:pStyle w:val="TableText0"/>
-              <w:jc w:val="center"/>
-              <w:rPr>
-                <w:rFonts w:ascii="Times New Roman" w:hAnsi="Times New Roman" w:cs="Times New Roman"/>
-                <w:sz w:val="24"/>
-                <w:szCs w:val="24"/>
-              </w:rPr>
-            </w:pPr>
-          </w:p>
-        </w:tc>
-        <w:tc>
-          <w:tcPr>
-            <w:tcW w:w="1080" w:type="dxa"/>
-            <w:tcBorders>
-              <w:left w:val="single" w:sz="4" w:space="0" w:color="000000"/>
-              <w:bottom w:val="single" w:sz="4" w:space="0" w:color="000000"/>
-            </w:tcBorders>
-          </w:tcPr>
-          <w:p>
-            <w:pPr>
-              <w:pStyle w:val="TableText0"/>
-              <w:jc w:val="center"/>
-              <w:rPr>
-                <w:rFonts w:ascii="Times New Roman" w:hAnsi="Times New Roman" w:cs="Times New Roman"/>
-                <w:sz w:val="24"/>
-                <w:szCs w:val="24"/>
-              </w:rPr>
-            </w:pPr>
-          </w:p>
-        </w:tc>
-        <w:tc>
-          <w:tcPr>
-            <w:tcW w:w="4392" w:type="dxa"/>
-            <w:tcBorders>
-              <w:left w:val="single" w:sz="4" w:space="0" w:color="000000"/>
-              <w:bottom w:val="single" w:sz="4" w:space="0" w:color="000000"/>
-            </w:tcBorders>
-          </w:tcPr>
-          <w:p>
-            <w:pPr>
-              <w:pStyle w:val="TableText0"/>
-              <w:rPr>
-                <w:rFonts w:ascii="Times New Roman" w:hAnsi="Times New Roman" w:cs="Times New Roman"/>
-                <w:i/>
-                <w:iCs/>
-                <w:sz w:val="24"/>
-                <w:szCs w:val="24"/>
-              </w:rPr>
-            </w:pPr>
-          </w:p>
-        </w:tc>
-        <w:tc>
-          <w:tcPr>
-            <w:tcW w:w="2329" w:type="dxa"/>
-            <w:tcBorders>
-              <w:left w:val="single" w:sz="4" w:space="0" w:color="000000"/>
-              <w:bottom w:val="single" w:sz="4" w:space="0" w:color="000000"/>
-              <w:right w:val="single" w:sz="4" w:space="0" w:color="000000"/>
-            </w:tcBorders>
-          </w:tcPr>
-          <w:p>
-            <w:pPr>
-              <w:pStyle w:val="TableText0"/>
-              <w:rPr>
-                <w:rFonts w:ascii="Times New Roman" w:hAnsi="Times New Roman" w:cs="Times New Roman"/>
-                <w:i/>
-                <w:iCs/>
-                <w:sz w:val="24"/>
-                <w:szCs w:val="24"/>
-              </w:rPr>
-            </w:pPr>
-          </w:p>
-        </w:tc>
-      </w:tr>
-      <w:tr>
-        <w:tc>
-          <w:tcPr>
-            <w:tcW w:w="1728" w:type="dxa"/>
-            <w:tcBorders>
-              <w:top w:val="single" w:sz="4" w:space="0" w:color="000000"/>
-              <w:left w:val="single" w:sz="4" w:space="0" w:color="000000"/>
-              <w:bottom w:val="single" w:sz="4" w:space="0" w:color="000000"/>
-            </w:tcBorders>
-          </w:tcPr>
-          <w:p>
-            <w:pPr>
-              <w:pStyle w:val="TableText0"/>
-              <w:jc w:val="center"/>
-              <w:rPr>
-                <w:rFonts w:ascii="Times New Roman" w:hAnsi="Times New Roman" w:cs="Times New Roman"/>
-                <w:sz w:val="24"/>
-                <w:szCs w:val="24"/>
-              </w:rPr>
-            </w:pPr>
-          </w:p>
-        </w:tc>
-        <w:tc>
-          <w:tcPr>
-            <w:tcW w:w="1080" w:type="dxa"/>
-            <w:tcBorders>
-              <w:top w:val="single" w:sz="4" w:space="0" w:color="000000"/>
-              <w:left w:val="single" w:sz="4" w:space="0" w:color="000000"/>
-              <w:bottom w:val="single" w:sz="4" w:space="0" w:color="000000"/>
-            </w:tcBorders>
-          </w:tcPr>
-          <w:p>
-            <w:pPr>
-              <w:pStyle w:val="TableText0"/>
-              <w:jc w:val="center"/>
-              <w:rPr>
-                <w:rFonts w:ascii="Times New Roman" w:hAnsi="Times New Roman" w:cs="Times New Roman"/>
-                <w:sz w:val="24"/>
-                <w:szCs w:val="24"/>
-              </w:rPr>
-            </w:pPr>
-          </w:p>
-        </w:tc>
-        <w:tc>
-          <w:tcPr>
-            <w:tcW w:w="4392" w:type="dxa"/>
-            <w:tcBorders>
-              <w:top w:val="single" w:sz="4" w:space="0" w:color="000000"/>
-              <w:left w:val="single" w:sz="4" w:space="0" w:color="000000"/>
-              <w:bottom w:val="single" w:sz="4" w:space="0" w:color="000000"/>
-            </w:tcBorders>
-          </w:tcPr>
-          <w:p>
-            <w:pPr>
-              <w:pStyle w:val="TableText0"/>
-              <w:rPr>
-                <w:rFonts w:ascii="Times New Roman" w:hAnsi="Times New Roman" w:cs="Times New Roman"/>
-                <w:i/>
-                <w:iCs/>
-                <w:sz w:val="24"/>
-                <w:szCs w:val="24"/>
-              </w:rPr>
-            </w:pPr>
-          </w:p>
-        </w:tc>
-        <w:tc>
-          <w:tcPr>
-            <w:tcW w:w="2329" w:type="dxa"/>
-            <w:tcBorders>
-              <w:top w:val="single" w:sz="4" w:space="0" w:color="000000"/>
-              <w:left w:val="single" w:sz="4" w:space="0" w:color="000000"/>
-              <w:bottom w:val="single" w:sz="4" w:space="0" w:color="000000"/>
-              <w:right w:val="single" w:sz="4" w:space="0" w:color="000000"/>
-            </w:tcBorders>
-          </w:tcPr>
-          <w:p>
-            <w:pPr>
-              <w:pStyle w:val="TableText0"/>
-              <w:rPr>
-                <w:rFonts w:ascii="Times New Roman" w:hAnsi="Times New Roman" w:cs="Times New Roman"/>
-                <w:i/>
-                <w:iCs/>
-                <w:sz w:val="24"/>
-                <w:szCs w:val="24"/>
-              </w:rPr>
-            </w:pPr>
-          </w:p>
-        </w:tc>
-      </w:tr>
-      <w:tr>
-        <w:tc>
-          <w:tcPr>
-            <w:tcW w:w="1728" w:type="dxa"/>
-            <w:tcBorders>
-              <w:top w:val="single" w:sz="4" w:space="0" w:color="000000"/>
-              <w:left w:val="single" w:sz="4" w:space="0" w:color="000000"/>
-              <w:bottom w:val="single" w:sz="4" w:space="0" w:color="000000"/>
-            </w:tcBorders>
-          </w:tcPr>
-          <w:p>
-            <w:pPr>
-              <w:pStyle w:val="TableText0"/>
-              <w:jc w:val="center"/>
-              <w:rPr>
-                <w:rFonts w:ascii="Times New Roman" w:hAnsi="Times New Roman" w:cs="Times New Roman"/>
-                <w:sz w:val="24"/>
-                <w:szCs w:val="24"/>
-              </w:rPr>
-            </w:pPr>
-          </w:p>
-        </w:tc>
-        <w:tc>
-          <w:tcPr>
-            <w:tcW w:w="1080" w:type="dxa"/>
-            <w:tcBorders>
-              <w:top w:val="single" w:sz="4" w:space="0" w:color="000000"/>
-              <w:left w:val="single" w:sz="4" w:space="0" w:color="000000"/>
-              <w:bottom w:val="single" w:sz="4" w:space="0" w:color="000000"/>
-            </w:tcBorders>
-          </w:tcPr>
-          <w:p>
-            <w:pPr>
-              <w:pStyle w:val="TableText0"/>
-              <w:jc w:val="center"/>
-              <w:rPr>
-                <w:rFonts w:ascii="Times New Roman" w:hAnsi="Times New Roman" w:cs="Times New Roman"/>
-                <w:sz w:val="24"/>
-                <w:szCs w:val="24"/>
-              </w:rPr>
-            </w:pPr>
-          </w:p>
-        </w:tc>
-        <w:tc>
-          <w:tcPr>
-            <w:tcW w:w="4392" w:type="dxa"/>
-            <w:tcBorders>
-              <w:top w:val="single" w:sz="4" w:space="0" w:color="000000"/>
-              <w:left w:val="single" w:sz="4" w:space="0" w:color="000000"/>
-              <w:bottom w:val="single" w:sz="4" w:space="0" w:color="000000"/>
-            </w:tcBorders>
-          </w:tcPr>
-          <w:p>
-            <w:pPr>
-              <w:pStyle w:val="TableText0"/>
-              <w:rPr>
-                <w:rFonts w:ascii="Times New Roman" w:hAnsi="Times New Roman" w:cs="Times New Roman"/>
-                <w:sz w:val="24"/>
-                <w:szCs w:val="24"/>
-              </w:rPr>
-            </w:pPr>
-          </w:p>
-        </w:tc>
-        <w:tc>
-          <w:tcPr>
-            <w:tcW w:w="2329" w:type="dxa"/>
-            <w:tcBorders>
-              <w:top w:val="single" w:sz="4" w:space="0" w:color="000000"/>
-              <w:left w:val="single" w:sz="4" w:space="0" w:color="000000"/>
-              <w:bottom w:val="single" w:sz="4" w:space="0" w:color="000000"/>
-              <w:right w:val="single" w:sz="4" w:space="0" w:color="000000"/>
-            </w:tcBorders>
-          </w:tcPr>
-          <w:p>
-            <w:pPr>
-              <w:pStyle w:val="TableText0"/>
-              <w:rPr>
-                <w:rFonts w:ascii="Times New Roman" w:hAnsi="Times New Roman" w:cs="Times New Roman"/>
-                <w:sz w:val="24"/>
-                <w:szCs w:val="24"/>
-              </w:rPr>
-            </w:pPr>
-          </w:p>
-        </w:tc>
-      </w:tr>
-      <w:tr>
-        <w:tc>
-          <w:tcPr>
-            <w:tcW w:w="1728" w:type="dxa"/>
-            <w:tcBorders>
-              <w:top w:val="single" w:sz="4" w:space="0" w:color="000000"/>
-              <w:left w:val="single" w:sz="4" w:space="0" w:color="000000"/>
-              <w:bottom w:val="single" w:sz="4" w:space="0" w:color="000000"/>
-            </w:tcBorders>
-          </w:tcPr>
-          <w:p>
-            <w:pPr>
-              <w:pStyle w:val="TableText0"/>
-              <w:jc w:val="center"/>
-              <w:rPr>
-                <w:rFonts w:ascii="Times New Roman" w:hAnsi="Times New Roman" w:cs="Times New Roman"/>
-                <w:sz w:val="24"/>
-                <w:szCs w:val="24"/>
-              </w:rPr>
-            </w:pPr>
-          </w:p>
-        </w:tc>
-        <w:tc>
-          <w:tcPr>
-            <w:tcW w:w="1080" w:type="dxa"/>
-            <w:tcBorders>
-              <w:top w:val="single" w:sz="4" w:space="0" w:color="000000"/>
-              <w:left w:val="single" w:sz="4" w:space="0" w:color="000000"/>
-              <w:bottom w:val="single" w:sz="4" w:space="0" w:color="000000"/>
-            </w:tcBorders>
-          </w:tcPr>
-          <w:p>
-            <w:pPr>
-              <w:pStyle w:val="TableText0"/>
-              <w:jc w:val="center"/>
-              <w:rPr>
-                <w:rFonts w:ascii="Times New Roman" w:hAnsi="Times New Roman" w:cs="Times New Roman"/>
-                <w:sz w:val="24"/>
-                <w:szCs w:val="24"/>
-              </w:rPr>
-            </w:pPr>
-          </w:p>
-        </w:tc>
-        <w:tc>
-          <w:tcPr>
-            <w:tcW w:w="4392" w:type="dxa"/>
-            <w:tcBorders>
-              <w:top w:val="single" w:sz="4" w:space="0" w:color="000000"/>
-              <w:left w:val="single" w:sz="4" w:space="0" w:color="000000"/>
-              <w:bottom w:val="single" w:sz="4" w:space="0" w:color="000000"/>
-            </w:tcBorders>
-          </w:tcPr>
-          <w:p>
-            <w:pPr>
-              <w:pStyle w:val="TableText0"/>
-              <w:rPr>
-                <w:rFonts w:ascii="Times New Roman" w:hAnsi="Times New Roman" w:cs="Times New Roman"/>
-                <w:sz w:val="24"/>
-                <w:szCs w:val="24"/>
-              </w:rPr>
-            </w:pPr>
-          </w:p>
-        </w:tc>
-        <w:tc>
-          <w:tcPr>
-            <w:tcW w:w="2329" w:type="dxa"/>
-            <w:tcBorders>
-              <w:top w:val="single" w:sz="4" w:space="0" w:color="000000"/>
-              <w:left w:val="single" w:sz="4" w:space="0" w:color="000000"/>
-              <w:bottom w:val="single" w:sz="4" w:space="0" w:color="000000"/>
-              <w:right w:val="single" w:sz="4" w:space="0" w:color="000000"/>
-            </w:tcBorders>
-          </w:tcPr>
-          <w:p>
-            <w:pPr>
-              <w:pStyle w:val="TableText0"/>
-              <w:rPr>
-                <w:rFonts w:ascii="Times New Roman" w:hAnsi="Times New Roman" w:cs="Times New Roman"/>
-                <w:sz w:val="24"/>
-                <w:szCs w:val="24"/>
-              </w:rPr>
-            </w:pPr>
-          </w:p>
-        </w:tc>
-      </w:tr>
-      <w:tr>
-        <w:tc>
-          <w:tcPr>
-            <w:tcW w:w="1728" w:type="dxa"/>
-            <w:tcBorders>
-              <w:top w:val="single" w:sz="4" w:space="0" w:color="000000"/>
-              <w:left w:val="single" w:sz="4" w:space="0" w:color="000000"/>
-              <w:bottom w:val="single" w:sz="4" w:space="0" w:color="000000"/>
-            </w:tcBorders>
-          </w:tcPr>
-          <w:p>
-            <w:pPr>
-              <w:pStyle w:val="TableText0"/>
-              <w:jc w:val="center"/>
-              <w:rPr>
-                <w:rFonts w:ascii="Times New Roman" w:hAnsi="Times New Roman" w:cs="Times New Roman"/>
-                <w:sz w:val="24"/>
-                <w:szCs w:val="24"/>
-              </w:rPr>
-            </w:pPr>
-          </w:p>
-        </w:tc>
-        <w:tc>
-          <w:tcPr>
-            <w:tcW w:w="1080" w:type="dxa"/>
-            <w:tcBorders>
-              <w:top w:val="single" w:sz="4" w:space="0" w:color="000000"/>
-              <w:left w:val="single" w:sz="4" w:space="0" w:color="000000"/>
-              <w:bottom w:val="single" w:sz="4" w:space="0" w:color="000000"/>
-            </w:tcBorders>
-          </w:tcPr>
-          <w:p>
-            <w:pPr>
-              <w:pStyle w:val="TableText0"/>
-              <w:jc w:val="center"/>
-              <w:rPr>
-                <w:rFonts w:ascii="Times New Roman" w:hAnsi="Times New Roman" w:cs="Times New Roman"/>
-                <w:sz w:val="24"/>
-                <w:szCs w:val="24"/>
-              </w:rPr>
-            </w:pPr>
-          </w:p>
-        </w:tc>
-        <w:tc>
-          <w:tcPr>
-            <w:tcW w:w="4392" w:type="dxa"/>
-            <w:tcBorders>
-              <w:top w:val="single" w:sz="4" w:space="0" w:color="000000"/>
-              <w:left w:val="single" w:sz="4" w:space="0" w:color="000000"/>
-              <w:bottom w:val="single" w:sz="4" w:space="0" w:color="000000"/>
-            </w:tcBorders>
-          </w:tcPr>
-          <w:p>
-            <w:pPr>
-              <w:pStyle w:val="TableText0"/>
-              <w:rPr>
-                <w:rFonts w:ascii="Times New Roman" w:hAnsi="Times New Roman" w:cs="Times New Roman"/>
-                <w:sz w:val="24"/>
-                <w:szCs w:val="24"/>
-              </w:rPr>
-            </w:pPr>
-          </w:p>
-        </w:tc>
-        <w:tc>
-          <w:tcPr>
-            <w:tcW w:w="2329" w:type="dxa"/>
-            <w:tcBorders>
-              <w:top w:val="single" w:sz="4" w:space="0" w:color="000000"/>
-              <w:left w:val="single" w:sz="4" w:space="0" w:color="000000"/>
-              <w:bottom w:val="single" w:sz="4" w:space="0" w:color="000000"/>
-              <w:right w:val="single" w:sz="4" w:space="0" w:color="000000"/>
-            </w:tcBorders>
-          </w:tcPr>
-          <w:p>
-            <w:pPr>
-              <w:pStyle w:val="TableText0"/>
-              <w:rPr>
-                <w:rFonts w:ascii="Times New Roman" w:hAnsi="Times New Roman" w:cs="Times New Roman"/>
-                <w:sz w:val="24"/>
-                <w:szCs w:val="24"/>
-              </w:rPr>
-            </w:pPr>
-          </w:p>
-        </w:tc>
-      </w:tr>
-      <w:tr>
-        <w:tc>
-          <w:tcPr>
-            <w:tcW w:w="1728" w:type="dxa"/>
-            <w:tcBorders>
-              <w:top w:val="single" w:sz="4" w:space="0" w:color="000000"/>
-              <w:left w:val="single" w:sz="4" w:space="0" w:color="000000"/>
-              <w:bottom w:val="single" w:sz="4" w:space="0" w:color="000000"/>
-            </w:tcBorders>
-          </w:tcPr>
-          <w:p>
-            <w:pPr>
-              <w:pStyle w:val="TableText0"/>
-              <w:jc w:val="center"/>
-              <w:rPr>
-                <w:rFonts w:ascii="Times New Roman" w:hAnsi="Times New Roman" w:cs="Times New Roman"/>
-                <w:sz w:val="24"/>
-                <w:szCs w:val="24"/>
-              </w:rPr>
-            </w:pPr>
-          </w:p>
-        </w:tc>
-        <w:tc>
-          <w:tcPr>
-            <w:tcW w:w="1080" w:type="dxa"/>
-            <w:tcBorders>
-              <w:top w:val="single" w:sz="4" w:space="0" w:color="000000"/>
-              <w:left w:val="single" w:sz="4" w:space="0" w:color="000000"/>
-              <w:bottom w:val="single" w:sz="4" w:space="0" w:color="000000"/>
-            </w:tcBorders>
-          </w:tcPr>
-          <w:p>
-            <w:pPr>
-              <w:pStyle w:val="TableText0"/>
-              <w:jc w:val="center"/>
-              <w:rPr>
-                <w:rFonts w:ascii="Times New Roman" w:hAnsi="Times New Roman" w:cs="Times New Roman"/>
-                <w:sz w:val="24"/>
-                <w:szCs w:val="24"/>
-              </w:rPr>
-            </w:pPr>
-          </w:p>
-        </w:tc>
-        <w:tc>
-          <w:tcPr>
-            <w:tcW w:w="4392" w:type="dxa"/>
-            <w:tcBorders>
-              <w:top w:val="single" w:sz="4" w:space="0" w:color="000000"/>
-              <w:left w:val="single" w:sz="4" w:space="0" w:color="000000"/>
-              <w:bottom w:val="single" w:sz="4" w:space="0" w:color="000000"/>
-            </w:tcBorders>
-          </w:tcPr>
-          <w:p>
-            <w:pPr>
-              <w:pStyle w:val="TableText0"/>
-              <w:rPr>
-                <w:rFonts w:ascii="Times New Roman" w:hAnsi="Times New Roman" w:cs="Times New Roman"/>
-                <w:sz w:val="24"/>
-                <w:szCs w:val="24"/>
-              </w:rPr>
-            </w:pPr>
-          </w:p>
-        </w:tc>
-        <w:tc>
-          <w:tcPr>
-            <w:tcW w:w="2329" w:type="dxa"/>
-            <w:tcBorders>
-              <w:top w:val="single" w:sz="4" w:space="0" w:color="000000"/>
-              <w:left w:val="single" w:sz="4" w:space="0" w:color="000000"/>
-              <w:bottom w:val="single" w:sz="4" w:space="0" w:color="000000"/>
-              <w:right w:val="single" w:sz="4" w:space="0" w:color="000000"/>
-            </w:tcBorders>
-          </w:tcPr>
-          <w:p>
-            <w:pPr>
-              <w:pStyle w:val="TableText0"/>
-              <w:rPr>
-                <w:rFonts w:ascii="Times New Roman" w:hAnsi="Times New Roman" w:cs="Times New Roman"/>
-                <w:sz w:val="24"/>
-                <w:szCs w:val="24"/>
-              </w:rPr>
-            </w:pPr>
-          </w:p>
-        </w:tc>
-      </w:tr>
-      <w:tr>
-        <w:tc>
-          <w:tcPr>
-            <w:tcW w:w="1728" w:type="dxa"/>
-            <w:tcBorders>
-              <w:top w:val="single" w:sz="4" w:space="0" w:color="000000"/>
-              <w:left w:val="single" w:sz="4" w:space="0" w:color="000000"/>
-              <w:bottom w:val="single" w:sz="4" w:space="0" w:color="000000"/>
-            </w:tcBorders>
-          </w:tcPr>
-          <w:p>
-            <w:pPr>
-              <w:pStyle w:val="TableText0"/>
-              <w:jc w:val="center"/>
-              <w:rPr>
-                <w:rFonts w:ascii="Times New Roman" w:hAnsi="Times New Roman" w:cs="Times New Roman"/>
-                <w:sz w:val="24"/>
-                <w:szCs w:val="24"/>
-              </w:rPr>
-            </w:pPr>
-          </w:p>
-        </w:tc>
-        <w:tc>
-          <w:tcPr>
-            <w:tcW w:w="1080" w:type="dxa"/>
-            <w:tcBorders>
-              <w:top w:val="single" w:sz="4" w:space="0" w:color="000000"/>
-              <w:left w:val="single" w:sz="4" w:space="0" w:color="000000"/>
-              <w:bottom w:val="single" w:sz="4" w:space="0" w:color="000000"/>
-            </w:tcBorders>
-          </w:tcPr>
-          <w:p>
-            <w:pPr>
-              <w:pStyle w:val="TableText0"/>
-              <w:jc w:val="center"/>
-              <w:rPr>
-                <w:rFonts w:ascii="Times New Roman" w:hAnsi="Times New Roman" w:cs="Times New Roman"/>
-                <w:sz w:val="24"/>
-                <w:szCs w:val="24"/>
-              </w:rPr>
-            </w:pPr>
-          </w:p>
-        </w:tc>
-        <w:tc>
-          <w:tcPr>
-            <w:tcW w:w="4392" w:type="dxa"/>
-            <w:tcBorders>
-              <w:top w:val="single" w:sz="4" w:space="0" w:color="000000"/>
-              <w:left w:val="single" w:sz="4" w:space="0" w:color="000000"/>
-              <w:bottom w:val="single" w:sz="4" w:space="0" w:color="000000"/>
-            </w:tcBorders>
-          </w:tcPr>
-          <w:p>
-            <w:pPr>
-              <w:pStyle w:val="TableText0"/>
-              <w:rPr>
-                <w:rFonts w:ascii="Times New Roman" w:hAnsi="Times New Roman" w:cs="Times New Roman"/>
-                <w:sz w:val="24"/>
-                <w:szCs w:val="24"/>
-              </w:rPr>
-            </w:pPr>
-          </w:p>
-        </w:tc>
-        <w:tc>
-          <w:tcPr>
-            <w:tcW w:w="2329" w:type="dxa"/>
-            <w:tcBorders>
-              <w:top w:val="single" w:sz="4" w:space="0" w:color="000000"/>
-              <w:left w:val="single" w:sz="4" w:space="0" w:color="000000"/>
-              <w:bottom w:val="single" w:sz="4" w:space="0" w:color="000000"/>
-              <w:right w:val="single" w:sz="4" w:space="0" w:color="000000"/>
-            </w:tcBorders>
-          </w:tcPr>
-          <w:p>
-            <w:pPr>
-              <w:pStyle w:val="TableText0"/>
-              <w:rPr>
-                <w:rFonts w:ascii="Times New Roman" w:hAnsi="Times New Roman" w:cs="Times New Roman"/>
-                <w:sz w:val="24"/>
-                <w:szCs w:val="24"/>
-              </w:rPr>
-            </w:pPr>
-          </w:p>
-        </w:tc>
-      </w:tr>
     </w:tbl>
     <w:p>
       <w:pPr>
@@ -1453,7 +805,7 @@
         <w:rPr>
           <w:noProof/>
         </w:rPr>
-        <w:instrText xml:space="preserve"> PAGEREF _Toc400965960 \h </w:instrText>
+        <w:instrText xml:space="preserve"> PAGEREF _Toc403725374 \h </w:instrText>
       </w:r>
       <w:r>
         <w:rPr>
@@ -1528,7 +880,7 @@
         <w:rPr>
           <w:noProof/>
         </w:rPr>
-        <w:instrText xml:space="preserve"> PAGEREF _Toc400965961 \h </w:instrText>
+        <w:instrText xml:space="preserve"> PAGEREF _Toc403725375 \h </w:instrText>
       </w:r>
       <w:r>
         <w:rPr>
@@ -1605,7 +957,7 @@
         <w:rPr>
           <w:noProof/>
         </w:rPr>
-        <w:instrText xml:space="preserve"> PAGEREF _Toc400965962 \h </w:instrText>
+        <w:instrText xml:space="preserve"> PAGEREF _Toc403725376 \h </w:instrText>
       </w:r>
       <w:r>
         <w:rPr>
@@ -1682,7 +1034,7 @@
         <w:rPr>
           <w:noProof/>
         </w:rPr>
-        <w:instrText xml:space="preserve"> PAGEREF _Toc400965963 \h </w:instrText>
+        <w:instrText xml:space="preserve"> PAGEREF _Toc403725377 \h </w:instrText>
       </w:r>
       <w:r>
         <w:rPr>
@@ -1759,7 +1111,7 @@
         <w:rPr>
           <w:noProof/>
         </w:rPr>
-        <w:instrText xml:space="preserve"> PAGEREF _Toc400965964 \h </w:instrText>
+        <w:instrText xml:space="preserve"> PAGEREF _Toc403725378 \h </w:instrText>
       </w:r>
       <w:r>
         <w:rPr>
@@ -1836,7 +1188,7 @@
         <w:rPr>
           <w:noProof/>
         </w:rPr>
-        <w:instrText xml:space="preserve"> PAGEREF _Toc400965965 \h </w:instrText>
+        <w:instrText xml:space="preserve"> PAGEREF _Toc403725379 \h </w:instrText>
       </w:r>
       <w:r>
         <w:rPr>
@@ -1911,7 +1263,7 @@
         <w:rPr>
           <w:noProof/>
         </w:rPr>
-        <w:instrText xml:space="preserve"> PAGEREF _Toc400965966 \h </w:instrText>
+        <w:instrText xml:space="preserve"> PAGEREF _Toc403725380 \h </w:instrText>
       </w:r>
       <w:r>
         <w:rPr>
@@ -1986,7 +1338,7 @@
         <w:rPr>
           <w:noProof/>
         </w:rPr>
-        <w:instrText xml:space="preserve"> PAGEREF _Toc400965967 \h </w:instrText>
+        <w:instrText xml:space="preserve"> PAGEREF _Toc403725381 \h </w:instrText>
       </w:r>
       <w:r>
         <w:rPr>
@@ -2003,7 +1355,7 @@
         <w:rPr>
           <w:noProof/>
         </w:rPr>
-        <w:t>7</w:t>
+        <w:t>8</w:t>
       </w:r>
       <w:r>
         <w:rPr>
@@ -2061,7 +1413,7 @@
         <w:rPr>
           <w:noProof/>
         </w:rPr>
-        <w:instrText xml:space="preserve"> PAGEREF _Toc400965968 \h </w:instrText>
+        <w:instrText xml:space="preserve"> PAGEREF _Toc403725382 \h </w:instrText>
       </w:r>
       <w:r>
         <w:rPr>
@@ -2089,7 +1441,7 @@
     </w:p>
     <w:p>
       <w:pPr>
-        <w:pStyle w:val="TOC2"/>
+        <w:pStyle w:val="TOC3"/>
         <w:rPr>
           <w:rFonts w:asciiTheme="minorHAnsi" w:eastAsiaTheme="minorEastAsia" w:hAnsiTheme="minorHAnsi" w:cstheme="minorBidi"/>
           <w:b w:val="0"/>
@@ -2102,7 +1454,7 @@
         <w:rPr>
           <w:noProof/>
         </w:rPr>
-        <w:t>2.3.</w:t>
+        <w:t>2.2.1.</w:t>
       </w:r>
       <w:r>
         <w:rPr>
@@ -2118,7 +1470,7 @@
         <w:rPr>
           <w:noProof/>
         </w:rPr>
-        <w:t>Operations</w:t>
+        <w:t>External Data Sources</w:t>
       </w:r>
       <w:r>
         <w:rPr>
@@ -2136,7 +1488,7 @@
         <w:rPr>
           <w:noProof/>
         </w:rPr>
-        <w:instrText xml:space="preserve"> PAGEREF _Toc400965969 \h </w:instrText>
+        <w:instrText xml:space="preserve"> PAGEREF _Toc403725383 \h </w:instrText>
       </w:r>
       <w:r>
         <w:rPr>
@@ -2177,7 +1529,7 @@
         <w:rPr>
           <w:noProof/>
         </w:rPr>
-        <w:t>2.4.</w:t>
+        <w:t>2.3.</w:t>
       </w:r>
       <w:r>
         <w:rPr>
@@ -2211,7 +1563,7 @@
         <w:rPr>
           <w:noProof/>
         </w:rPr>
-        <w:instrText xml:space="preserve"> PAGEREF _Toc400965970 \h </w:instrText>
+        <w:instrText xml:space="preserve"> PAGEREF _Toc403725384 \h </w:instrText>
       </w:r>
       <w:r>
         <w:rPr>
@@ -2228,7 +1580,7 @@
         <w:rPr>
           <w:noProof/>
         </w:rPr>
-        <w:t>9</w:t>
+        <w:t>10</w:t>
       </w:r>
       <w:r>
         <w:rPr>
@@ -2239,7 +1591,7 @@
     </w:p>
     <w:p>
       <w:pPr>
-        <w:pStyle w:val="TOC2"/>
+        <w:pStyle w:val="TOC3"/>
         <w:rPr>
           <w:rFonts w:asciiTheme="minorHAnsi" w:eastAsiaTheme="minorEastAsia" w:hAnsiTheme="minorHAnsi" w:cstheme="minorBidi"/>
           <w:b w:val="0"/>
@@ -2252,7 +1604,7 @@
         <w:rPr>
           <w:noProof/>
         </w:rPr>
-        <w:t>2.5.</w:t>
+        <w:t>2.3.1.</w:t>
       </w:r>
       <w:r>
         <w:rPr>
@@ -2268,7 +1620,7 @@
         <w:rPr>
           <w:noProof/>
         </w:rPr>
-        <w:t>Communications Methods</w:t>
+        <w:t>SQL Server Integration Services (SSIS)</w:t>
       </w:r>
       <w:r>
         <w:rPr>
@@ -2286,7 +1638,7 @@
         <w:rPr>
           <w:noProof/>
         </w:rPr>
-        <w:instrText xml:space="preserve"> PAGEREF _Toc400965971 \h </w:instrText>
+        <w:instrText xml:space="preserve"> PAGEREF _Toc403725385 \h </w:instrText>
       </w:r>
       <w:r>
         <w:rPr>
@@ -2303,7 +1655,7 @@
         <w:rPr>
           <w:noProof/>
         </w:rPr>
-        <w:t>9</w:t>
+        <w:t>10</w:t>
       </w:r>
       <w:r>
         <w:rPr>
@@ -2314,7 +1666,7 @@
     </w:p>
     <w:p>
       <w:pPr>
-        <w:pStyle w:val="TOC2"/>
+        <w:pStyle w:val="TOC3"/>
         <w:rPr>
           <w:rFonts w:asciiTheme="minorHAnsi" w:eastAsiaTheme="minorEastAsia" w:hAnsiTheme="minorHAnsi" w:cstheme="minorBidi"/>
           <w:b w:val="0"/>
@@ -2327,7 +1679,7 @@
         <w:rPr>
           <w:noProof/>
         </w:rPr>
-        <w:t>2.6.</w:t>
+        <w:t>2.3.2.</w:t>
       </w:r>
       <w:r>
         <w:rPr>
@@ -2343,7 +1695,7 @@
         <w:rPr>
           <w:noProof/>
         </w:rPr>
-        <w:t>Performance Requirements</w:t>
+        <w:t>Remote Procedure Calls (RPC)</w:t>
       </w:r>
       <w:r>
         <w:rPr>
@@ -2361,7 +1713,7 @@
         <w:rPr>
           <w:noProof/>
         </w:rPr>
-        <w:instrText xml:space="preserve"> PAGEREF _Toc400965972 \h </w:instrText>
+        <w:instrText xml:space="preserve"> PAGEREF _Toc403725386 \h </w:instrText>
       </w:r>
       <w:r>
         <w:rPr>
@@ -2378,7 +1730,7 @@
         <w:rPr>
           <w:noProof/>
         </w:rPr>
-        <w:t>9</w:t>
+        <w:t>10</w:t>
       </w:r>
       <w:r>
         <w:rPr>
@@ -2402,7 +1754,7 @@
         <w:rPr>
           <w:noProof/>
         </w:rPr>
-        <w:t>2.7.</w:t>
+        <w:t>2.4.</w:t>
       </w:r>
       <w:r>
         <w:rPr>
@@ -2418,7 +1770,7 @@
         <w:rPr>
           <w:noProof/>
         </w:rPr>
-        <w:t>Security</w:t>
+        <w:t>Communications Methods</w:t>
       </w:r>
       <w:r>
         <w:rPr>
@@ -2436,7 +1788,7 @@
         <w:rPr>
           <w:noProof/>
         </w:rPr>
-        <w:instrText xml:space="preserve"> PAGEREF _Toc400965973 \h </w:instrText>
+        <w:instrText xml:space="preserve"> PAGEREF _Toc403725387 \h </w:instrText>
       </w:r>
       <w:r>
         <w:rPr>
@@ -2453,7 +1805,7 @@
         <w:rPr>
           <w:noProof/>
         </w:rPr>
-        <w:t>10</w:t>
+        <w:t>11</w:t>
       </w:r>
       <w:r>
         <w:rPr>
@@ -2464,7 +1816,7 @@
     </w:p>
     <w:p>
       <w:pPr>
-        <w:pStyle w:val="TOC1"/>
+        <w:pStyle w:val="TOC2"/>
         <w:rPr>
           <w:rFonts w:asciiTheme="minorHAnsi" w:eastAsiaTheme="minorEastAsia" w:hAnsiTheme="minorHAnsi" w:cstheme="minorBidi"/>
           <w:b w:val="0"/>
@@ -2477,7 +1829,7 @@
         <w:rPr>
           <w:noProof/>
         </w:rPr>
-        <w:t>3.</w:t>
+        <w:t>2.5.</w:t>
       </w:r>
       <w:r>
         <w:rPr>
@@ -2493,7 +1845,7 @@
         <w:rPr>
           <w:noProof/>
         </w:rPr>
-        <w:t>Interface Verification</w:t>
+        <w:t>Performance Requirements</w:t>
       </w:r>
       <w:r>
         <w:rPr>
@@ -2511,7 +1863,7 @@
         <w:rPr>
           <w:noProof/>
         </w:rPr>
-        <w:instrText xml:space="preserve"> PAGEREF _Toc400965974 \h </w:instrText>
+        <w:instrText xml:space="preserve"> PAGEREF _Toc403725388 \h </w:instrText>
       </w:r>
       <w:r>
         <w:rPr>
@@ -2528,7 +1880,7 @@
         <w:rPr>
           <w:noProof/>
         </w:rPr>
-        <w:t>10</w:t>
+        <w:t>11</w:t>
       </w:r>
       <w:r>
         <w:rPr>
@@ -2539,7 +1891,7 @@
     </w:p>
     <w:p>
       <w:pPr>
-        <w:pStyle w:val="TOC1"/>
+        <w:pStyle w:val="TOC2"/>
         <w:rPr>
           <w:rFonts w:asciiTheme="minorHAnsi" w:eastAsiaTheme="minorEastAsia" w:hAnsiTheme="minorHAnsi" w:cstheme="minorBidi"/>
           <w:b w:val="0"/>
@@ -2552,6 +1904,306 @@
         <w:rPr>
           <w:noProof/>
         </w:rPr>
+        <w:t>2.6.</w:t>
+      </w:r>
+      <w:r>
+        <w:rPr>
+          <w:rFonts w:asciiTheme="minorHAnsi" w:eastAsiaTheme="minorEastAsia" w:hAnsiTheme="minorHAnsi" w:cstheme="minorBidi"/>
+          <w:b w:val="0"/>
+          <w:noProof/>
+          <w:sz w:val="22"/>
+          <w:szCs w:val="22"/>
+        </w:rPr>
+        <w:tab/>
+      </w:r>
+      <w:r>
+        <w:rPr>
+          <w:noProof/>
+        </w:rPr>
+        <w:t>Security</w:t>
+      </w:r>
+      <w:r>
+        <w:rPr>
+          <w:noProof/>
+        </w:rPr>
+        <w:tab/>
+      </w:r>
+      <w:r>
+        <w:rPr>
+          <w:noProof/>
+        </w:rPr>
+        <w:fldChar w:fldCharType="begin"/>
+      </w:r>
+      <w:r>
+        <w:rPr>
+          <w:noProof/>
+        </w:rPr>
+        <w:instrText xml:space="preserve"> PAGEREF _Toc403725389 \h </w:instrText>
+      </w:r>
+      <w:r>
+        <w:rPr>
+          <w:noProof/>
+        </w:rPr>
+      </w:r>
+      <w:r>
+        <w:rPr>
+          <w:noProof/>
+        </w:rPr>
+        <w:fldChar w:fldCharType="separate"/>
+      </w:r>
+      <w:r>
+        <w:rPr>
+          <w:noProof/>
+        </w:rPr>
+        <w:t>12</w:t>
+      </w:r>
+      <w:r>
+        <w:rPr>
+          <w:noProof/>
+        </w:rPr>
+        <w:fldChar w:fldCharType="end"/>
+      </w:r>
+    </w:p>
+    <w:p>
+      <w:pPr>
+        <w:pStyle w:val="TOC1"/>
+        <w:rPr>
+          <w:rFonts w:asciiTheme="minorHAnsi" w:eastAsiaTheme="minorEastAsia" w:hAnsiTheme="minorHAnsi" w:cstheme="minorBidi"/>
+          <w:b w:val="0"/>
+          <w:noProof/>
+          <w:sz w:val="22"/>
+          <w:szCs w:val="22"/>
+        </w:rPr>
+      </w:pPr>
+      <w:r>
+        <w:rPr>
+          <w:noProof/>
+        </w:rPr>
+        <w:t>3.</w:t>
+      </w:r>
+      <w:r>
+        <w:rPr>
+          <w:rFonts w:asciiTheme="minorHAnsi" w:eastAsiaTheme="minorEastAsia" w:hAnsiTheme="minorHAnsi" w:cstheme="minorBidi"/>
+          <w:b w:val="0"/>
+          <w:noProof/>
+          <w:sz w:val="22"/>
+          <w:szCs w:val="22"/>
+        </w:rPr>
+        <w:tab/>
+      </w:r>
+      <w:r>
+        <w:rPr>
+          <w:noProof/>
+        </w:rPr>
+        <w:t>Interface Verification</w:t>
+      </w:r>
+      <w:r>
+        <w:rPr>
+          <w:noProof/>
+        </w:rPr>
+        <w:tab/>
+      </w:r>
+      <w:r>
+        <w:rPr>
+          <w:noProof/>
+        </w:rPr>
+        <w:fldChar w:fldCharType="begin"/>
+      </w:r>
+      <w:r>
+        <w:rPr>
+          <w:noProof/>
+        </w:rPr>
+        <w:instrText xml:space="preserve"> PAGEREF _Toc403725390 \h </w:instrText>
+      </w:r>
+      <w:r>
+        <w:rPr>
+          <w:noProof/>
+        </w:rPr>
+      </w:r>
+      <w:r>
+        <w:rPr>
+          <w:noProof/>
+        </w:rPr>
+        <w:fldChar w:fldCharType="separate"/>
+      </w:r>
+      <w:r>
+        <w:rPr>
+          <w:noProof/>
+        </w:rPr>
+        <w:t>12</w:t>
+      </w:r>
+      <w:r>
+        <w:rPr>
+          <w:noProof/>
+        </w:rPr>
+        <w:fldChar w:fldCharType="end"/>
+      </w:r>
+    </w:p>
+    <w:p>
+      <w:pPr>
+        <w:pStyle w:val="TOC2"/>
+        <w:rPr>
+          <w:rFonts w:asciiTheme="minorHAnsi" w:eastAsiaTheme="minorEastAsia" w:hAnsiTheme="minorHAnsi" w:cstheme="minorBidi"/>
+          <w:b w:val="0"/>
+          <w:noProof/>
+          <w:sz w:val="22"/>
+          <w:szCs w:val="22"/>
+        </w:rPr>
+      </w:pPr>
+      <w:r>
+        <w:rPr>
+          <w:noProof/>
+        </w:rPr>
+        <w:t>3.1.</w:t>
+      </w:r>
+      <w:r>
+        <w:rPr>
+          <w:rFonts w:asciiTheme="minorHAnsi" w:eastAsiaTheme="minorEastAsia" w:hAnsiTheme="minorHAnsi" w:cstheme="minorBidi"/>
+          <w:b w:val="0"/>
+          <w:noProof/>
+          <w:sz w:val="22"/>
+          <w:szCs w:val="22"/>
+        </w:rPr>
+        <w:tab/>
+      </w:r>
+      <w:r>
+        <w:rPr>
+          <w:noProof/>
+        </w:rPr>
+        <w:t>Data Source Imports</w:t>
+      </w:r>
+      <w:r>
+        <w:rPr>
+          <w:noProof/>
+        </w:rPr>
+        <w:tab/>
+      </w:r>
+      <w:r>
+        <w:rPr>
+          <w:noProof/>
+        </w:rPr>
+        <w:fldChar w:fldCharType="begin"/>
+      </w:r>
+      <w:r>
+        <w:rPr>
+          <w:noProof/>
+        </w:rPr>
+        <w:instrText xml:space="preserve"> PAGEREF _Toc403725391 \h </w:instrText>
+      </w:r>
+      <w:r>
+        <w:rPr>
+          <w:noProof/>
+        </w:rPr>
+      </w:r>
+      <w:r>
+        <w:rPr>
+          <w:noProof/>
+        </w:rPr>
+        <w:fldChar w:fldCharType="separate"/>
+      </w:r>
+      <w:r>
+        <w:rPr>
+          <w:noProof/>
+        </w:rPr>
+        <w:t>12</w:t>
+      </w:r>
+      <w:r>
+        <w:rPr>
+          <w:noProof/>
+        </w:rPr>
+        <w:fldChar w:fldCharType="end"/>
+      </w:r>
+    </w:p>
+    <w:p>
+      <w:pPr>
+        <w:pStyle w:val="TOC3"/>
+        <w:rPr>
+          <w:rFonts w:asciiTheme="minorHAnsi" w:eastAsiaTheme="minorEastAsia" w:hAnsiTheme="minorHAnsi" w:cstheme="minorBidi"/>
+          <w:b w:val="0"/>
+          <w:noProof/>
+          <w:sz w:val="22"/>
+          <w:szCs w:val="22"/>
+        </w:rPr>
+      </w:pPr>
+      <w:r>
+        <w:rPr>
+          <w:noProof/>
+        </w:rPr>
+        <w:t>3.1.1.</w:t>
+      </w:r>
+      <w:r>
+        <w:rPr>
+          <w:rFonts w:asciiTheme="minorHAnsi" w:eastAsiaTheme="minorEastAsia" w:hAnsiTheme="minorHAnsi" w:cstheme="minorBidi"/>
+          <w:b w:val="0"/>
+          <w:noProof/>
+          <w:sz w:val="22"/>
+          <w:szCs w:val="22"/>
+        </w:rPr>
+        <w:tab/>
+      </w:r>
+      <w:r>
+        <w:rPr>
+          <w:noProof/>
+        </w:rPr>
+        <w:t>Batch Imports</w:t>
+      </w:r>
+      <w:r>
+        <w:rPr>
+          <w:noProof/>
+        </w:rPr>
+        <w:tab/>
+      </w:r>
+      <w:r>
+        <w:rPr>
+          <w:noProof/>
+        </w:rPr>
+        <w:fldChar w:fldCharType="begin"/>
+      </w:r>
+      <w:r>
+        <w:rPr>
+          <w:noProof/>
+        </w:rPr>
+        <w:instrText xml:space="preserve"> PAGEREF _Toc403725392 \h </w:instrText>
+      </w:r>
+      <w:r>
+        <w:rPr>
+          <w:noProof/>
+        </w:rPr>
+      </w:r>
+      <w:r>
+        <w:rPr>
+          <w:noProof/>
+        </w:rPr>
+        <w:fldChar w:fldCharType="separate"/>
+      </w:r>
+      <w:r>
+        <w:rPr>
+          <w:noProof/>
+        </w:rPr>
+        <w:t>12</w:t>
+      </w:r>
+      <w:r>
+        <w:rPr>
+          <w:noProof/>
+        </w:rPr>
+        <w:fldChar w:fldCharType="end"/>
+      </w:r>
+    </w:p>
+    <w:p>
+      <w:pPr>
+        <w:pStyle w:val="TOC1"/>
+        <w:rPr>
+          <w:rFonts w:asciiTheme="minorHAnsi" w:eastAsiaTheme="minorEastAsia" w:hAnsiTheme="minorHAnsi" w:cstheme="minorBidi"/>
+          <w:b w:val="0"/>
+          <w:noProof/>
+          <w:sz w:val="22"/>
+          <w:szCs w:val="22"/>
+        </w:rPr>
+      </w:pPr>
+      <w:r>
+        <w:rPr>
+          <w:noProof/>
+        </w:rPr>
         <w:t>Approval Signatures</w:t>
       </w:r>
       <w:r>
@@ -2570,7 +2222,7 @@
         <w:rPr>
           <w:noProof/>
         </w:rPr>
-        <w:instrText xml:space="preserve"> PAGEREF _Toc400965975 \h </w:instrText>
+        <w:instrText xml:space="preserve"> PAGEREF _Toc403725393 \h </w:instrText>
       </w:r>
       <w:r>
         <w:rPr>
@@ -2587,7 +2239,7 @@
         <w:rPr>
           <w:noProof/>
         </w:rPr>
-        <w:t>11</w:t>
+        <w:t>13</w:t>
       </w:r>
       <w:r>
         <w:rPr>
@@ -2600,9 +2252,9 @@
       <w:pPr>
         <w:pStyle w:val="TOC1"/>
         <w:sectPr>
-          <w:footerReference w:type="even" r:id="rId14"/>
-          <w:footerReference w:type="default" r:id="rId15"/>
-          <w:footerReference w:type="first" r:id="rId16"/>
+          <w:footerReference w:type="even" r:id="rId15"/>
+          <w:footerReference w:type="default" r:id="rId16"/>
+          <w:footerReference w:type="first" r:id="rId17"/>
           <w:pgSz w:w="12240" w:h="15840" w:code="1"/>
           <w:pgMar w:top="1440" w:right="1440" w:bottom="1440" w:left="1440" w:header="720" w:footer="720" w:gutter="0"/>
           <w:cols w:space="720"/>
@@ -2617,36 +2269,24 @@
       <w:pPr>
         <w:pStyle w:val="Heading1"/>
       </w:pPr>
-      <w:bookmarkStart w:id="3" w:name="_Toc146698395"/>
-      <w:bookmarkStart w:id="4" w:name="_Toc216071604"/>
-      <w:bookmarkStart w:id="5" w:name="_Toc400965960"/>
+      <w:bookmarkStart w:id="2" w:name="_Toc146698395"/>
+      <w:bookmarkStart w:id="3" w:name="_Toc216071604"/>
+      <w:bookmarkStart w:id="4" w:name="_Toc403725374"/>
       <w:bookmarkEnd w:id="0"/>
-      <w:bookmarkEnd w:id="3"/>
+      <w:bookmarkEnd w:id="2"/>
       <w:r>
         <w:lastRenderedPageBreak/>
         <w:t>Introduction</w:t>
       </w:r>
+      <w:bookmarkEnd w:id="3"/>
       <w:bookmarkEnd w:id="4"/>
-      <w:bookmarkEnd w:id="5"/>
     </w:p>
     <w:p>
       <w:pPr>
         <w:pStyle w:val="PSPBodytext"/>
       </w:pPr>
       <w:r>
-        <w:t>VA is seeking to expand suicide prevention to include upstream approaches, designed to reduce initiation or escalation of a risk factor. Upstream suicide interventions target individuals or groups who exhibit biological, psychological, or social risk factors that are more prominent among high-risk groups than among the larger population. Understanding the unique needs of our nation</w:t>
-      </w:r>
-      <w:r>
-        <w:t>’</w:t>
-      </w:r>
-      <w:r>
-        <w:t xml:space="preserve">s Veterans and the military culture as it relates to stigma and mental health is important for early intervention. The goal of the </w:t>
-      </w:r>
-      <w:r>
-        <w:t>Integrated Reach Database System (IRDS)</w:t>
-      </w:r>
-      <w:r>
-        <w:t xml:space="preserve"> innovation is to promote the general health of the Veteran population and effectively intervene in issues before they escalate in crisis. </w:t>
+        <w:t xml:space="preserve">VA is seeking to expand suicide prevention to include upstream approaches, designed to reduce initiation or escalation of a risk factor. Upstream suicide interventions target individuals or groups who exhibit biological, psychological, or social risk factors that are more prominent among high-risk groups than among the larger population. Understanding the unique needs of our nation’s Veterans and the military culture as it relates to stigma and mental health is important for early intervention. The goal of the Integrated Reach Database System (IRDS) innovation is to promote the general health of the Veteran population and effectively intervene in issues before they escalate in crisis. </w:t>
       </w:r>
     </w:p>
     <w:p>
@@ -2657,13 +2297,15 @@
         <w:t>The</w:t>
       </w:r>
       <w:r>
-        <w:t xml:space="preserve"> </w:t>
-      </w:r>
-      <w:r>
-        <w:t>IRDS</w:t>
-      </w:r>
-      <w:r>
-        <w:t xml:space="preserve"> solution innovates the current process of risk data collection, analysis, and use in effective intervention strategy. The solution will harness the power of large and diverse data stores to aggregate, analyze and identify risk onset as well as reveal previously unidentified at-risk individuals and populations as a holistic and integrated approach.</w:t>
+        <w:t xml:space="preserve"> IRDS solution </w:t>
+      </w:r>
+      <w:proofErr w:type="gramStart"/>
+      <w:r>
+        <w:t>innovates</w:t>
+      </w:r>
+      <w:proofErr w:type="gramEnd"/>
+      <w:r>
+        <w:t xml:space="preserve"> the current process of risk data collection, analysis, and use in effective intervention strategy. The solution will harness the power of large and diverse data stores to aggregate, analyze and identify risk onset as well as reveal previously unidentified at-risk individuals and populations as a holistic and integrated approach.</w:t>
       </w:r>
     </w:p>
     <w:p>
@@ -2672,42 +2314,30 @@
         <w:jc w:val="both"/>
         <w:rPr>
           <w:rFonts w:ascii="Arial" w:hAnsi="Arial"/>
-        </w:rPr>
-      </w:pPr>
-      <w:r>
-        <w:t xml:space="preserve">The </w:t>
-      </w:r>
-      <w:r>
-        <w:t>IRDS</w:t>
-      </w:r>
-      <w:r>
-        <w:t xml:space="preserve"> innovation will serve to bolster the three major components of VHA</w:t>
-      </w:r>
-      <w:r>
-        <w:t>’</w:t>
-      </w:r>
-      <w:r>
-        <w:t xml:space="preserve">s Strategic Plan for Suicide Prevention: surveillance, risk and protective factors, and prevention interventions. The </w:t>
-      </w:r>
-      <w:r>
-        <w:t>IRDS</w:t>
-      </w:r>
-      <w:r>
-        <w:t xml:space="preserve"> innovation will target antecedent events specific to Veteran populations prior to the onset of risk to mitigate the development of risk.</w:t>
-      </w:r>
-      <w:bookmarkStart w:id="6" w:name="_Toc216071605"/>
+          <w:sz w:val="24"/>
+          <w:szCs w:val="24"/>
+        </w:rPr>
+      </w:pPr>
+      <w:r>
+        <w:rPr>
+          <w:sz w:val="24"/>
+          <w:szCs w:val="24"/>
+        </w:rPr>
+        <w:t>The IRDS innovation will serve to bolster the three major components of VHA’s Strategic Plan for Suicide Prevention: surveillance, risk and protective factors, and prevention interventions. The IRDS innovation will target antecedent events specific to Veteran populations prior to the onset of risk to mitigate the development of risk.</w:t>
+      </w:r>
+      <w:bookmarkStart w:id="5" w:name="_Toc216071605"/>
     </w:p>
     <w:p>
       <w:pPr>
         <w:pStyle w:val="Heading2"/>
       </w:pPr>
-      <w:bookmarkStart w:id="7" w:name="_Toc400965961"/>
+      <w:bookmarkStart w:id="6" w:name="_Toc403725375"/>
       <w:r>
         <w:t>Scope</w:t>
       </w:r>
-      <w:bookmarkEnd w:id="7"/>
-    </w:p>
-    <w:bookmarkEnd w:id="6"/>
+      <w:bookmarkEnd w:id="6"/>
+    </w:p>
+    <w:bookmarkEnd w:id="5"/>
     <w:p>
       <w:pPr>
         <w:pStyle w:val="BodyText"/>
@@ -2942,7 +2572,15 @@
           <w:sz w:val="24"/>
           <w:lang w:eastAsia="en-GB"/>
         </w:rPr>
-        <w:t>Veterans Benefits Administration XYZ</w:t>
+        <w:t xml:space="preserve">Veterans Benefits Administration </w:t>
+      </w:r>
+      <w:r>
+        <w:rPr>
+          <w:rFonts w:eastAsia="MS Mincho"/>
+          <w:sz w:val="24"/>
+          <w:lang w:eastAsia="en-GB"/>
+        </w:rPr>
+        <w:t>Data</w:t>
       </w:r>
     </w:p>
     <w:p>
@@ -2966,15 +2604,7 @@
           <w:sz w:val="24"/>
           <w:lang w:eastAsia="en-GB"/>
         </w:rPr>
-        <w:t xml:space="preserve">Input: </w:t>
-      </w:r>
-      <w:r>
-        <w:rPr>
-          <w:rFonts w:eastAsia="MS Mincho"/>
-          <w:sz w:val="24"/>
-          <w:lang w:eastAsia="en-GB"/>
-        </w:rPr>
-        <w:t>VISN XYZ VistA</w:t>
+        <w:t>Input: Corporate Data Warehouse (CDW)</w:t>
       </w:r>
     </w:p>
     <w:p>
@@ -2998,7 +2628,23 @@
           <w:sz w:val="24"/>
           <w:lang w:eastAsia="en-GB"/>
         </w:rPr>
-        <w:t>Output: VA Suicide Prevention Coordinators</w:t>
+        <w:t xml:space="preserve">Input: </w:t>
+      </w:r>
+      <w:r>
+        <w:rPr>
+          <w:rFonts w:eastAsia="MS Mincho"/>
+          <w:sz w:val="24"/>
+          <w:lang w:eastAsia="en-GB"/>
+        </w:rPr>
+        <w:t>VistA</w:t>
+      </w:r>
+      <w:r>
+        <w:rPr>
+          <w:rFonts w:eastAsia="MS Mincho"/>
+          <w:sz w:val="24"/>
+          <w:lang w:eastAsia="en-GB"/>
+        </w:rPr>
+        <w:t xml:space="preserve"> Data</w:t>
       </w:r>
     </w:p>
     <w:p>
@@ -3022,7 +2668,7 @@
           <w:sz w:val="24"/>
           <w:lang w:eastAsia="en-GB"/>
         </w:rPr>
-        <w:t>Output: Rutgers UHBC Outreach and Intervention Coordinators &amp; Clinicians</w:t>
+        <w:t>Output: VA Suicide Prevention Coordinators</w:t>
       </w:r>
     </w:p>
     <w:p>
@@ -3046,6 +2692,30 @@
           <w:sz w:val="24"/>
           <w:lang w:eastAsia="en-GB"/>
         </w:rPr>
+        <w:t>Output: Rutgers UHBC Outreach and Intervention Coordinators &amp; Clinicians</w:t>
+      </w:r>
+    </w:p>
+    <w:p>
+      <w:pPr>
+        <w:pStyle w:val="NoSpacing"/>
+        <w:numPr>
+          <w:ilvl w:val="0"/>
+          <w:numId w:val="40"/>
+        </w:numPr>
+        <w:rPr>
+          <w:rFonts w:eastAsia="MS Mincho"/>
+          <w:b/>
+          <w:iCs/>
+          <w:sz w:val="24"/>
+          <w:lang w:eastAsia="en-GB"/>
+        </w:rPr>
+      </w:pPr>
+      <w:r>
+        <w:rPr>
+          <w:rFonts w:eastAsia="MS Mincho"/>
+          <w:sz w:val="24"/>
+          <w:lang w:eastAsia="en-GB"/>
+        </w:rPr>
         <w:t>Output VA Suicide Prevention stakeholders</w:t>
       </w:r>
     </w:p>
@@ -3076,7 +2746,7 @@
         </w:rPr>
         <w:t xml:space="preserve">This document </w:t>
       </w:r>
-      <w:bookmarkStart w:id="8" w:name="_Toc216071607"/>
+      <w:bookmarkStart w:id="7" w:name="_Toc216071607"/>
       <w:r>
         <w:rPr>
           <w:rFonts w:eastAsia="MS Mincho"/>
@@ -3101,13 +2771,42 @@
           <w:lang w:eastAsia="en-GB"/>
         </w:rPr>
       </w:pPr>
-      <w:bookmarkStart w:id="9" w:name="_Toc400965962"/>
+      <w:bookmarkStart w:id="8" w:name="_Toc403725376"/>
       <w:r>
         <w:rPr>
           <w:lang w:eastAsia="en-GB"/>
         </w:rPr>
         <w:t>Assumptions</w:t>
       </w:r>
+      <w:bookmarkEnd w:id="8"/>
+    </w:p>
+    <w:p>
+      <w:pPr>
+        <w:rPr>
+          <w:sz w:val="24"/>
+        </w:rPr>
+      </w:pPr>
+      <w:r>
+        <w:rPr>
+          <w:sz w:val="24"/>
+        </w:rPr>
+        <w:t>TBD</w:t>
+      </w:r>
+    </w:p>
+    <w:p>
+      <w:pPr>
+        <w:pStyle w:val="Heading2"/>
+        <w:rPr>
+          <w:lang w:eastAsia="en-GB"/>
+        </w:rPr>
+      </w:pPr>
+      <w:bookmarkStart w:id="9" w:name="_Toc403725377"/>
+      <w:r>
+        <w:rPr>
+          <w:lang w:eastAsia="en-GB"/>
+        </w:rPr>
+        <w:t>References</w:t>
+      </w:r>
       <w:bookmarkEnd w:id="9"/>
     </w:p>
     <w:p>
@@ -3120,35 +2819,7 @@
         <w:rPr>
           <w:sz w:val="24"/>
         </w:rPr>
-        <w:t>TBD</w:t>
-      </w:r>
-    </w:p>
-    <w:p>
-      <w:pPr>
-        <w:pStyle w:val="Heading2"/>
-        <w:rPr>
-          <w:lang w:eastAsia="en-GB"/>
-        </w:rPr>
-      </w:pPr>
-      <w:bookmarkStart w:id="10" w:name="_Toc400965963"/>
-      <w:r>
-        <w:rPr>
-          <w:lang w:eastAsia="en-GB"/>
-        </w:rPr>
-        <w:t>References</w:t>
-      </w:r>
-      <w:bookmarkEnd w:id="10"/>
-    </w:p>
-    <w:p>
-      <w:pPr>
-        <w:rPr>
-          <w:sz w:val="24"/>
-        </w:rPr>
-      </w:pPr>
-      <w:r>
-        <w:rPr>
-          <w:sz w:val="24"/>
-        </w:rPr>
+        <w:lastRenderedPageBreak/>
         <w:t xml:space="preserve">The following </w:t>
       </w:r>
       <w:r>
@@ -3216,7 +2887,6 @@
         <w:rPr>
           <w:sz w:val="24"/>
         </w:rPr>
-        <w:lastRenderedPageBreak/>
         <w:t>Project Management Plan (PMP)</w:t>
       </w:r>
     </w:p>
@@ -3245,14 +2915,50 @@
           <w:lang w:eastAsia="en-GB"/>
         </w:rPr>
       </w:pPr>
-      <w:bookmarkStart w:id="11" w:name="_Toc400965964"/>
+      <w:bookmarkStart w:id="10" w:name="_Toc403725378"/>
       <w:r>
         <w:rPr>
           <w:lang w:eastAsia="en-GB"/>
         </w:rPr>
         <w:t>Acronyms</w:t>
       </w:r>
-      <w:bookmarkEnd w:id="11"/>
+      <w:bookmarkEnd w:id="10"/>
+    </w:p>
+    <w:p>
+      <w:pPr>
+        <w:pStyle w:val="Caption"/>
+        <w:jc w:val="center"/>
+        <w:rPr>
+          <w:lang w:eastAsia="en-GB"/>
+        </w:rPr>
+      </w:pPr>
+      <w:r>
+        <w:t xml:space="preserve">Table </w:t>
+      </w:r>
+      <w:r>
+        <w:fldChar w:fldCharType="begin"/>
+      </w:r>
+      <w:r>
+        <w:instrText xml:space="preserve"> SEQ Table \* ARABIC </w:instrText>
+      </w:r>
+      <w:r>
+        <w:fldChar w:fldCharType="separate"/>
+      </w:r>
+      <w:r>
+        <w:rPr>
+          <w:noProof/>
+        </w:rPr>
+        <w:t>1</w:t>
+      </w:r>
+      <w:r>
+        <w:rPr>
+          <w:noProof/>
+        </w:rPr>
+        <w:fldChar w:fldCharType="end"/>
+      </w:r>
+      <w:r>
+        <w:t>: Acronyms</w:t>
+      </w:r>
     </w:p>
     <w:tbl>
       <w:tblPr>
@@ -3324,6 +3030,67 @@
                 <w:szCs w:val="24"/>
               </w:rPr>
               <w:t>Term</w:t>
+            </w:r>
+          </w:p>
+        </w:tc>
+      </w:tr>
+      <w:tr>
+        <w:trPr>
+          <w:cantSplit/>
+          <w:trHeight w:val="400"/>
+          <w:jc w:val="center"/>
+        </w:trPr>
+        <w:tc>
+          <w:tcPr>
+            <w:tcW w:w="970" w:type="pct"/>
+          </w:tcPr>
+          <w:p>
+            <w:pPr>
+              <w:pStyle w:val="TableText0"/>
+              <w:rPr>
+                <w:rFonts w:ascii="Times New Roman" w:hAnsi="Times New Roman" w:cs="Times New Roman"/>
+                <w:sz w:val="24"/>
+                <w:szCs w:val="24"/>
+              </w:rPr>
+            </w:pPr>
+            <w:r>
+              <w:rPr>
+                <w:rFonts w:ascii="Times New Roman" w:hAnsi="Times New Roman" w:cs="Times New Roman"/>
+                <w:sz w:val="24"/>
+                <w:szCs w:val="24"/>
+              </w:rPr>
+              <w:t>Army STARRS</w:t>
+            </w:r>
+          </w:p>
+        </w:tc>
+        <w:tc>
+          <w:tcPr>
+            <w:tcW w:w="4030" w:type="pct"/>
+          </w:tcPr>
+          <w:p>
+            <w:pPr>
+              <w:pStyle w:val="TableText0"/>
+              <w:rPr>
+                <w:rFonts w:ascii="Times New Roman" w:hAnsi="Times New Roman" w:cs="Times New Roman"/>
+                <w:sz w:val="24"/>
+                <w:szCs w:val="24"/>
+              </w:rPr>
+            </w:pPr>
+            <w:r>
+              <w:rPr>
+                <w:rFonts w:ascii="Times New Roman" w:hAnsi="Times New Roman" w:cs="Times New Roman"/>
+                <w:sz w:val="24"/>
+                <w:szCs w:val="24"/>
+              </w:rPr>
+              <w:t>Army Study to Assess Risk and Resilience in Service member</w:t>
+            </w:r>
+            <w:r>
+              <w:rPr>
+                <w:rFonts w:ascii="Times New Roman" w:hAnsi="Times New Roman" w:cs="Times New Roman"/>
+                <w:sz w:val="24"/>
+                <w:szCs w:val="24"/>
+              </w:rPr>
+              <w:t>s</w:t>
             </w:r>
           </w:p>
         </w:tc>
@@ -4042,6 +3809,165 @@
                 <w:sz w:val="24"/>
                 <w:szCs w:val="24"/>
               </w:rPr>
+              <w:t>PMP</w:t>
+            </w:r>
+          </w:p>
+        </w:tc>
+        <w:tc>
+          <w:tcPr>
+            <w:tcW w:w="4030" w:type="pct"/>
+          </w:tcPr>
+          <w:p>
+            <w:pPr>
+              <w:pStyle w:val="TableText0"/>
+              <w:rPr>
+                <w:rFonts w:ascii="Times New Roman" w:hAnsi="Times New Roman" w:cs="Times New Roman"/>
+                <w:sz w:val="24"/>
+                <w:szCs w:val="24"/>
+              </w:rPr>
+            </w:pPr>
+            <w:r>
+              <w:rPr>
+                <w:rFonts w:ascii="Times New Roman" w:hAnsi="Times New Roman" w:cs="Times New Roman"/>
+                <w:sz w:val="24"/>
+                <w:szCs w:val="24"/>
+              </w:rPr>
+              <w:t>Project Management Plan</w:t>
+            </w:r>
+          </w:p>
+        </w:tc>
+      </w:tr>
+      <w:tr>
+        <w:trPr>
+          <w:cantSplit/>
+          <w:trHeight w:val="400"/>
+          <w:jc w:val="center"/>
+        </w:trPr>
+        <w:tc>
+          <w:tcPr>
+            <w:tcW w:w="970" w:type="pct"/>
+          </w:tcPr>
+          <w:p>
+            <w:pPr>
+              <w:pStyle w:val="TableText0"/>
+              <w:rPr>
+                <w:rFonts w:ascii="Times New Roman" w:hAnsi="Times New Roman" w:cs="Times New Roman"/>
+                <w:sz w:val="24"/>
+                <w:szCs w:val="24"/>
+              </w:rPr>
+            </w:pPr>
+            <w:r>
+              <w:rPr>
+                <w:rFonts w:ascii="Times New Roman" w:hAnsi="Times New Roman" w:cs="Times New Roman"/>
+                <w:sz w:val="24"/>
+                <w:szCs w:val="24"/>
+              </w:rPr>
+              <w:t>RSD</w:t>
+            </w:r>
+          </w:p>
+        </w:tc>
+        <w:tc>
+          <w:tcPr>
+            <w:tcW w:w="4030" w:type="pct"/>
+          </w:tcPr>
+          <w:p>
+            <w:pPr>
+              <w:pStyle w:val="TableText0"/>
+              <w:rPr>
+                <w:rFonts w:ascii="Times New Roman" w:hAnsi="Times New Roman" w:cs="Times New Roman"/>
+                <w:sz w:val="24"/>
+                <w:szCs w:val="24"/>
+              </w:rPr>
+            </w:pPr>
+            <w:r>
+              <w:rPr>
+                <w:rFonts w:ascii="Times New Roman" w:hAnsi="Times New Roman" w:cs="Times New Roman"/>
+                <w:sz w:val="24"/>
+                <w:szCs w:val="24"/>
+              </w:rPr>
+              <w:t>Requirements Specification Document</w:t>
+            </w:r>
+          </w:p>
+        </w:tc>
+      </w:tr>
+      <w:tr>
+        <w:trPr>
+          <w:cantSplit/>
+          <w:trHeight w:val="400"/>
+          <w:jc w:val="center"/>
+        </w:trPr>
+        <w:tc>
+          <w:tcPr>
+            <w:tcW w:w="970" w:type="pct"/>
+          </w:tcPr>
+          <w:p>
+            <w:pPr>
+              <w:pStyle w:val="TableText0"/>
+              <w:rPr>
+                <w:rFonts w:ascii="Times New Roman" w:hAnsi="Times New Roman" w:cs="Times New Roman"/>
+                <w:sz w:val="24"/>
+                <w:szCs w:val="24"/>
+              </w:rPr>
+            </w:pPr>
+            <w:r>
+              <w:rPr>
+                <w:rFonts w:ascii="Times New Roman" w:hAnsi="Times New Roman" w:cs="Times New Roman"/>
+                <w:sz w:val="24"/>
+                <w:szCs w:val="24"/>
+              </w:rPr>
+              <w:t>RTM</w:t>
+            </w:r>
+          </w:p>
+        </w:tc>
+        <w:tc>
+          <w:tcPr>
+            <w:tcW w:w="4030" w:type="pct"/>
+          </w:tcPr>
+          <w:p>
+            <w:pPr>
+              <w:pStyle w:val="TableText0"/>
+              <w:rPr>
+                <w:rFonts w:ascii="Times New Roman" w:hAnsi="Times New Roman" w:cs="Times New Roman"/>
+                <w:sz w:val="24"/>
+                <w:szCs w:val="24"/>
+              </w:rPr>
+            </w:pPr>
+            <w:r>
+              <w:rPr>
+                <w:rFonts w:ascii="Times New Roman" w:hAnsi="Times New Roman" w:cs="Times New Roman"/>
+                <w:sz w:val="24"/>
+                <w:szCs w:val="24"/>
+              </w:rPr>
+              <w:t>Requirements Traceability Matrix</w:t>
+            </w:r>
+          </w:p>
+        </w:tc>
+      </w:tr>
+      <w:tr>
+        <w:trPr>
+          <w:cantSplit/>
+          <w:trHeight w:val="400"/>
+          <w:jc w:val="center"/>
+        </w:trPr>
+        <w:tc>
+          <w:tcPr>
+            <w:tcW w:w="970" w:type="pct"/>
+          </w:tcPr>
+          <w:p>
+            <w:pPr>
+              <w:pStyle w:val="TableText0"/>
+              <w:rPr>
+                <w:rFonts w:ascii="Times New Roman" w:hAnsi="Times New Roman" w:cs="Times New Roman"/>
+                <w:sz w:val="24"/>
+                <w:szCs w:val="24"/>
+              </w:rPr>
+            </w:pPr>
+            <w:r>
+              <w:rPr>
+                <w:rFonts w:ascii="Times New Roman" w:hAnsi="Times New Roman" w:cs="Times New Roman"/>
+                <w:sz w:val="24"/>
+                <w:szCs w:val="24"/>
+              </w:rPr>
               <w:t>SAS</w:t>
             </w:r>
           </w:p>
@@ -4309,6 +4235,7 @@
                 <w:sz w:val="24"/>
                 <w:szCs w:val="24"/>
               </w:rPr>
+              <w:lastRenderedPageBreak/>
               <w:t>SPAN</w:t>
             </w:r>
           </w:p>
@@ -4733,7 +4660,6 @@
                 <w:sz w:val="24"/>
                 <w:szCs w:val="24"/>
               </w:rPr>
-              <w:lastRenderedPageBreak/>
               <w:t>VHA</w:t>
             </w:r>
           </w:p>
@@ -4832,7 +4758,7 @@
     <w:p>
       <w:pPr>
         <w:rPr>
-          <w:rFonts w:eastAsia="MS Mincho"/>
+          <w:lang w:eastAsia="en-GB"/>
         </w:rPr>
       </w:pPr>
     </w:p>
@@ -4843,45 +4769,45 @@
           <w:lang w:eastAsia="en-GB"/>
         </w:rPr>
       </w:pPr>
-      <w:bookmarkStart w:id="12" w:name="_Toc400965965"/>
+      <w:bookmarkStart w:id="11" w:name="_Toc403725379"/>
       <w:r>
         <w:rPr>
           <w:lang w:eastAsia="en-GB"/>
         </w:rPr>
         <w:t>System Identification</w:t>
       </w:r>
+      <w:bookmarkEnd w:id="11"/>
+    </w:p>
+    <w:bookmarkEnd w:id="7"/>
+    <w:p>
+      <w:pPr>
+        <w:pStyle w:val="InstructionalText1"/>
+      </w:pPr>
+      <w:r>
+        <w:t>Identify the system and software which apply to the SDD, including: identification number(s), title(s), abbreviation(s), version number(s), and release number(s). Identify all standards (e.g., American National Standards Institute [ANSI], International Organization for Standardization [ISO], Institute of Electrical and Electronics Engineers [IEEE], etc.).</w:t>
+      </w:r>
+    </w:p>
+    <w:p>
+      <w:pPr>
+        <w:rPr>
+          <w:rFonts w:ascii="Arial" w:hAnsi="Arial" w:cs="Arial"/>
+        </w:rPr>
+      </w:pPr>
+    </w:p>
+    <w:p>
+      <w:pPr>
+        <w:pStyle w:val="Heading1"/>
+      </w:pPr>
+      <w:bookmarkStart w:id="12" w:name="_Toc216071609"/>
+      <w:bookmarkStart w:id="13" w:name="_Toc403725380"/>
+      <w:r>
+        <w:t>Interface Definition</w:t>
+      </w:r>
       <w:bookmarkEnd w:id="12"/>
-    </w:p>
-    <w:bookmarkEnd w:id="8"/>
-    <w:p>
-      <w:pPr>
-        <w:pStyle w:val="InstructionalText1"/>
-      </w:pPr>
-      <w:r>
-        <w:t>Identify the system and software which apply to the SDD, including: identification number(s), title(s), abbreviation(s), version number(s), and release number(s). Identify all standards (e.g., American National Standards Institute [ANSI], International Organization for Standardization [ISO], Institute of Electrical and Electronics Engineers [IEEE], etc.).</w:t>
-      </w:r>
-    </w:p>
-    <w:p>
-      <w:pPr>
-        <w:rPr>
-          <w:rFonts w:ascii="Arial" w:hAnsi="Arial" w:cs="Arial"/>
-        </w:rPr>
-      </w:pPr>
-    </w:p>
-    <w:p>
-      <w:pPr>
-        <w:pStyle w:val="Heading1"/>
-      </w:pPr>
-      <w:bookmarkStart w:id="13" w:name="_Toc216071609"/>
-      <w:bookmarkStart w:id="14" w:name="_Toc400965966"/>
-      <w:r>
-        <w:t>Interface Definition</w:t>
+      <w:r>
+        <w:t xml:space="preserve"> &amp; Requirements</w:t>
       </w:r>
       <w:bookmarkEnd w:id="13"/>
-      <w:r>
-        <w:t xml:space="preserve"> &amp; Requirements</w:t>
-      </w:r>
-      <w:bookmarkEnd w:id="14"/>
     </w:p>
     <w:p>
       <w:pPr>
@@ -4987,6 +4913,7 @@
         <w:spacing w:before="60" w:after="60"/>
       </w:pPr>
       <w:r>
+        <w:lastRenderedPageBreak/>
         <w:t>Data Element Name</w:t>
       </w:r>
     </w:p>
@@ -5108,7 +5035,6 @@
         <w:ind w:left="907"/>
       </w:pPr>
       <w:r>
-        <w:lastRenderedPageBreak/>
         <w:t>Priority, timing, frequency, sequencing, and other constraints</w:t>
       </w:r>
     </w:p>
@@ -5348,9 +5274,11 @@
         <w:spacing w:before="60" w:after="60"/>
         <w:ind w:left="907"/>
       </w:pPr>
+      <w:proofErr w:type="spellStart"/>
       <w:r>
         <w:t>Packeting</w:t>
       </w:r>
+      <w:proofErr w:type="spellEnd"/>
     </w:p>
     <w:p>
       <w:pPr>
@@ -5389,6 +5317,7 @@
         <w:ind w:left="907"/>
       </w:pPr>
       <w:r>
+        <w:lastRenderedPageBreak/>
         <w:t>Status, identification, and other reporting features.</w:t>
       </w:r>
     </w:p>
@@ -5405,32 +5334,25 @@
       <w:pPr>
         <w:pStyle w:val="Heading2"/>
       </w:pPr>
-      <w:bookmarkStart w:id="15" w:name="_Toc216071610"/>
-      <w:bookmarkStart w:id="16" w:name="_Toc400965967"/>
+      <w:bookmarkStart w:id="14" w:name="_Toc216071610"/>
+      <w:bookmarkStart w:id="15" w:name="_Toc403725381"/>
       <w:r>
         <w:t>System Overview</w:t>
       </w:r>
+      <w:bookmarkEnd w:id="14"/>
       <w:bookmarkEnd w:id="15"/>
-      <w:bookmarkEnd w:id="16"/>
-    </w:p>
-    <w:p>
-      <w:pPr>
-        <w:rPr>
-          <w:sz w:val="24"/>
-        </w:rPr>
-      </w:pPr>
-      <w:r>
-        <w:rPr>
-          <w:sz w:val="24"/>
-        </w:rPr>
-        <w:t xml:space="preserve">The Perceptive Reach development and field pilot proposes to combine technology, outreach and clinical support to realize a clinically based data-driven early intervention and treatment solution aimed at suicide prevention. IRDS is a solution for analyzing multiple and integrated data sets with cutting-edge data analytic techniques and visualizations to identify at-risk individuals and </w:t>
-      </w:r>
-      <w:r>
-        <w:rPr>
-          <w:sz w:val="24"/>
-        </w:rPr>
-        <w:lastRenderedPageBreak/>
-        <w:t>populations and provide proactive and secure notifications of these results to Veteran support services. The Perceptive Reach project proposes to expand the capabilities of the Suicide Data Repository to include new interfaces to clinical data sources, integrated data analytics capabilities, a surveillance dashboard, and secure messaging.</w:t>
+    </w:p>
+    <w:p>
+      <w:pPr>
+        <w:rPr>
+          <w:sz w:val="24"/>
+        </w:rPr>
+      </w:pPr>
+      <w:r>
+        <w:rPr>
+          <w:sz w:val="24"/>
+        </w:rPr>
+        <w:t>The Perceptive Reach development and field pilot proposes to combine technology, outreach and clinical support to realize a clinically based data-driven early intervention and treatment solution aimed at suicide prevention. IRDS is a solution for analyzing multiple and integrated data sets with cutting-edge data analytic techniques and visualizations to identify at-risk individuals and populations and provide proactive and secure notifications of these results to Veteran support services. The Perceptive Reach project proposes to expand the capabilities of the Suicide Data Repository to include new interfaces to clinical data sources, integrated data analytics capabilities, a surveillance dashboard, and secure messaging.</w:t>
       </w:r>
     </w:p>
     <w:p>
@@ -5449,7 +5371,7 @@
           <w:noProof/>
         </w:rPr>
         <w:drawing>
-          <wp:inline distT="0" distB="0" distL="0" distR="0" wp14:anchorId="76A6C6C5" wp14:editId="77245F7F">
+          <wp:inline distT="0" distB="0" distL="0" distR="0" wp14:anchorId="11D52F23" wp14:editId="3A7E1B72">
             <wp:extent cx="4743527" cy="1861721"/>
             <wp:effectExtent l="0" t="0" r="0" b="5715"/>
             <wp:docPr id="3" name="Picture 2"/>
@@ -5466,7 +5388,7 @@
                     </pic:cNvPicPr>
                   </pic:nvPicPr>
                   <pic:blipFill>
-                    <a:blip r:embed="rId17" cstate="print">
+                    <a:blip r:embed="rId18" cstate="print">
                       <a:extLst>
                         <a:ext uri="{28A0092B-C50C-407E-A947-70E740481C1C}">
                           <a14:useLocalDpi xmlns:a14="http://schemas.microsoft.com/office/drawing/2010/main" val="0"/>
@@ -5501,51 +5423,90 @@
       <w:r>
         <w:t xml:space="preserve">Figure </w:t>
       </w:r>
-      <w:fldSimple w:instr=" SEQ Figure \* ARABIC ">
-        <w:r>
-          <w:rPr>
-            <w:noProof/>
-          </w:rPr>
-          <w:t>1</w:t>
-        </w:r>
-      </w:fldSimple>
+      <w:r>
+        <w:fldChar w:fldCharType="begin"/>
+      </w:r>
+      <w:r>
+        <w:instrText xml:space="preserve"> SEQ Figure \* ARABIC </w:instrText>
+      </w:r>
+      <w:r>
+        <w:fldChar w:fldCharType="separate"/>
+      </w:r>
+      <w:r>
+        <w:rPr>
+          <w:noProof/>
+        </w:rPr>
+        <w:t>1</w:t>
+      </w:r>
+      <w:r>
+        <w:rPr>
+          <w:noProof/>
+        </w:rPr>
+        <w:fldChar w:fldCharType="end"/>
+      </w:r>
     </w:p>
     <w:p>
       <w:pPr>
         <w:pStyle w:val="Heading2"/>
       </w:pPr>
-      <w:bookmarkStart w:id="17" w:name="_Toc216071611"/>
-      <w:bookmarkStart w:id="18" w:name="_Toc400965968"/>
+      <w:bookmarkStart w:id="16" w:name="_Toc216071611"/>
+      <w:bookmarkStart w:id="17" w:name="_Toc403725382"/>
       <w:r>
         <w:t>Interface Overview</w:t>
       </w:r>
+      <w:bookmarkEnd w:id="16"/>
       <w:bookmarkEnd w:id="17"/>
-      <w:bookmarkEnd w:id="18"/>
-    </w:p>
-    <w:p>
-      <w:pPr>
-        <w:rPr>
-          <w:sz w:val="24"/>
-        </w:rPr>
-      </w:pPr>
-      <w:r>
-        <w:rPr>
-          <w:sz w:val="24"/>
-        </w:rPr>
-        <w:t>The primary ingress interfaces will us SQL Server Integration Services (SSIS) to retrieve data from the designated data sources such as the SDR. The SSIS package will be configured to pull data from the designated data source at a specified interval (daily/weekly/monthly/annually).</w:t>
-      </w:r>
-    </w:p>
-    <w:p>
-      <w:pPr>
-        <w:rPr>
-          <w:sz w:val="24"/>
-        </w:rPr>
-      </w:pPr>
-      <w:r>
-        <w:rPr>
-          <w:sz w:val="24"/>
-        </w:rPr>
-        <w:t>The primary egress interface will be the Direct Messaging interface used to notify VA Suicide Prevention Coordinators and Rutgers Outreach and Intervention coordinators and clinicians. The IRDS will leverage the VLER Direct messaging service utilizing a RESTful interface to transmit message content.</w:t>
+    </w:p>
+    <w:p>
+      <w:pPr>
+        <w:rPr>
+          <w:sz w:val="24"/>
+        </w:rPr>
+      </w:pPr>
+      <w:r>
+        <w:rPr>
+          <w:sz w:val="24"/>
+        </w:rPr>
+        <w:t>The primary ingress interfaces will us</w:t>
+      </w:r>
+      <w:r>
+        <w:rPr>
+          <w:sz w:val="24"/>
+        </w:rPr>
+        <w:t>e</w:t>
+      </w:r>
+      <w:r>
+        <w:rPr>
+          <w:sz w:val="24"/>
+        </w:rPr>
+        <w:t xml:space="preserve"> SQL Server Integration Services (SSIS) to retrieve data from the designated data sources such as the SDR. The SSIS package will be configured to pull data from the designated data source at a specified interval (daily/weekly/monthly/annually).</w:t>
+      </w:r>
+    </w:p>
+    <w:p>
+      <w:pPr>
+        <w:rPr>
+          <w:sz w:val="24"/>
+        </w:rPr>
+      </w:pPr>
+      <w:r>
+        <w:rPr>
+          <w:sz w:val="24"/>
+        </w:rPr>
+        <w:t xml:space="preserve">The primary egress interface will be the Direct Messaging interface used to notify VA Suicide Prevention Coordinators and Rutgers Outreach and Intervention coordinators and clinicians. The IRDS will leverage the VLER Direct messaging service utilizing a </w:t>
+      </w:r>
+      <w:proofErr w:type="spellStart"/>
+      <w:r>
+        <w:rPr>
+          <w:sz w:val="24"/>
+        </w:rPr>
+        <w:t>RESTful</w:t>
+      </w:r>
+      <w:proofErr w:type="spellEnd"/>
+      <w:r>
+        <w:rPr>
+          <w:sz w:val="24"/>
+        </w:rPr>
+        <w:t xml:space="preserve"> interface to transmit message content.</w:t>
       </w:r>
     </w:p>
     <w:p>
@@ -5566,10 +5527,10 @@
         </w:rPr>
         <w:lastRenderedPageBreak/>
         <w:drawing>
-          <wp:inline distT="0" distB="0" distL="0" distR="0" wp14:anchorId="4970912F" wp14:editId="7E7E9043">
-            <wp:extent cx="4693200" cy="3261360"/>
+          <wp:inline distT="0" distB="0" distL="0" distR="0" wp14:anchorId="12EFB411" wp14:editId="10DBA6E0">
+            <wp:extent cx="5149966" cy="3578772"/>
             <wp:effectExtent l="0" t="0" r="0" b="0"/>
-            <wp:docPr id="11" name="Picture 11"/>
+            <wp:docPr id="2" name="Picture 2"/>
             <wp:cNvGraphicFramePr>
               <a:graphicFrameLocks xmlns:a="http://schemas.openxmlformats.org/drawingml/2006/main" noChangeAspect="1"/>
             </wp:cNvGraphicFramePr>
@@ -5577,13 +5538,13 @@
               <a:graphicData uri="http://schemas.openxmlformats.org/drawingml/2006/picture">
                 <pic:pic xmlns:pic="http://schemas.openxmlformats.org/drawingml/2006/picture">
                   <pic:nvPicPr>
-                    <pic:cNvPr id="0" name="Picture 3"/>
+                    <pic:cNvPr id="0" name="Picture 4"/>
                     <pic:cNvPicPr>
                       <a:picLocks noChangeAspect="1" noChangeArrowheads="1"/>
                     </pic:cNvPicPr>
                   </pic:nvPicPr>
                   <pic:blipFill>
-                    <a:blip r:embed="rId18">
+                    <a:blip r:embed="rId19">
                       <a:extLst>
                         <a:ext uri="{28A0092B-C50C-407E-A947-70E740481C1C}">
                           <a14:useLocalDpi xmlns:a14="http://schemas.microsoft.com/office/drawing/2010/main" val="0"/>
@@ -5598,7 +5559,7 @@
                   <pic:spPr bwMode="auto">
                     <a:xfrm>
                       <a:off x="0" y="0"/>
-                      <a:ext cx="4709850" cy="3272930"/>
+                      <a:ext cx="5148307" cy="3577619"/>
                     </a:xfrm>
                     <a:prstGeom prst="rect">
                       <a:avLst/>
@@ -5616,77 +5577,785 @@
       <w:pPr>
         <w:pStyle w:val="Caption"/>
         <w:jc w:val="center"/>
+        <w:rPr>
+          <w:noProof/>
+        </w:rPr>
       </w:pPr>
       <w:r>
         <w:t xml:space="preserve">Figure </w:t>
       </w:r>
-      <w:fldSimple w:instr=" SEQ Figure \* ARABIC ">
-        <w:r>
-          <w:rPr>
-            <w:noProof/>
-          </w:rPr>
-          <w:t>2</w:t>
-        </w:r>
-      </w:fldSimple>
-    </w:p>
+      <w:r>
+        <w:fldChar w:fldCharType="begin"/>
+      </w:r>
+      <w:r>
+        <w:instrText xml:space="preserve"> SEQ Figure \* ARABIC </w:instrText>
+      </w:r>
+      <w:r>
+        <w:fldChar w:fldCharType="separate"/>
+      </w:r>
+      <w:r>
+        <w:rPr>
+          <w:noProof/>
+        </w:rPr>
+        <w:t>2</w:t>
+      </w:r>
+      <w:r>
+        <w:rPr>
+          <w:noProof/>
+        </w:rPr>
+        <w:fldChar w:fldCharType="end"/>
+      </w:r>
+    </w:p>
+    <w:p/>
+    <w:p>
+      <w:pPr>
+        <w:pStyle w:val="Heading3"/>
+      </w:pPr>
+      <w:bookmarkStart w:id="18" w:name="_Toc403725383"/>
+      <w:r>
+        <w:t>External Data Sources</w:t>
+      </w:r>
+      <w:bookmarkEnd w:id="18"/>
+    </w:p>
+    <w:p>
+      <w:pPr>
+        <w:rPr>
+          <w:sz w:val="24"/>
+        </w:rPr>
+      </w:pPr>
+      <w:r>
+        <w:rPr>
+          <w:sz w:val="24"/>
+        </w:rPr>
+        <w:t>The external data sources to be imported into Reach database of the IRDS have been identified as:</w:t>
+      </w:r>
+    </w:p>
+    <w:p>
+      <w:pPr>
+        <w:rPr>
+          <w:sz w:val="24"/>
+        </w:rPr>
+      </w:pPr>
+    </w:p>
+    <w:p>
+      <w:pPr>
+        <w:pStyle w:val="ListParagraph"/>
+        <w:numPr>
+          <w:ilvl w:val="0"/>
+          <w:numId w:val="48"/>
+        </w:numPr>
+        <w:rPr>
+          <w:sz w:val="24"/>
+        </w:rPr>
+      </w:pPr>
+      <w:r>
+        <w:rPr>
+          <w:sz w:val="24"/>
+          <w:u w:val="single"/>
+        </w:rPr>
+        <w:t>VA Suicide Data Repository (SDR)</w:t>
+      </w:r>
+      <w:r>
+        <w:rPr>
+          <w:sz w:val="24"/>
+        </w:rPr>
+        <w:t xml:space="preserve"> - The SDR contains VA and </w:t>
+      </w:r>
+      <w:proofErr w:type="gramStart"/>
+      <w:r>
+        <w:rPr>
+          <w:sz w:val="24"/>
+        </w:rPr>
+        <w:t>DoD</w:t>
+      </w:r>
+      <w:proofErr w:type="gramEnd"/>
+      <w:r>
+        <w:rPr>
+          <w:sz w:val="24"/>
+        </w:rPr>
+        <w:t xml:space="preserve"> suicide and mortality data. The data store is </w:t>
+      </w:r>
+      <w:r>
+        <w:rPr>
+          <w:sz w:val="24"/>
+        </w:rPr>
+        <w:t>Microsoft</w:t>
+      </w:r>
+      <w:r>
+        <w:rPr>
+          <w:sz w:val="24"/>
+        </w:rPr>
+        <w:t xml:space="preserve"> SQL Server. Periodically data is imported into the system from</w:t>
+      </w:r>
+    </w:p>
+    <w:p>
+      <w:pPr>
+        <w:ind w:left="360"/>
+        <w:rPr>
+          <w:sz w:val="24"/>
+        </w:rPr>
+      </w:pPr>
+    </w:p>
+    <w:p>
+      <w:pPr>
+        <w:pStyle w:val="ListParagraph"/>
+        <w:numPr>
+          <w:ilvl w:val="0"/>
+          <w:numId w:val="49"/>
+        </w:numPr>
+        <w:ind w:left="1080"/>
+        <w:rPr>
+          <w:sz w:val="24"/>
+        </w:rPr>
+      </w:pPr>
+      <w:r>
+        <w:rPr>
+          <w:sz w:val="24"/>
+        </w:rPr>
+        <w:t>Mortality search results from the National Death Index (NDI)</w:t>
+      </w:r>
+    </w:p>
+    <w:p>
+      <w:pPr>
+        <w:pStyle w:val="ListParagraph"/>
+        <w:numPr>
+          <w:ilvl w:val="0"/>
+          <w:numId w:val="49"/>
+        </w:numPr>
+        <w:ind w:left="1080"/>
+        <w:rPr>
+          <w:sz w:val="24"/>
+        </w:rPr>
+      </w:pPr>
+      <w:r>
+        <w:rPr>
+          <w:sz w:val="24"/>
+        </w:rPr>
+        <w:t>State Death Certificate Data (SDCD)</w:t>
+      </w:r>
+    </w:p>
+    <w:p>
+      <w:pPr>
+        <w:pStyle w:val="ListParagraph"/>
+        <w:numPr>
+          <w:ilvl w:val="0"/>
+          <w:numId w:val="49"/>
+        </w:numPr>
+        <w:ind w:left="1080"/>
+        <w:rPr>
+          <w:sz w:val="24"/>
+        </w:rPr>
+      </w:pPr>
+      <w:r>
+        <w:rPr>
+          <w:sz w:val="24"/>
+        </w:rPr>
+        <w:t>Veterans Crisis Line (VCL)</w:t>
+      </w:r>
+    </w:p>
+    <w:p>
+      <w:pPr>
+        <w:pStyle w:val="ListParagraph"/>
+        <w:numPr>
+          <w:ilvl w:val="0"/>
+          <w:numId w:val="49"/>
+        </w:numPr>
+        <w:ind w:left="1080"/>
+        <w:rPr>
+          <w:sz w:val="24"/>
+        </w:rPr>
+      </w:pPr>
+      <w:r>
+        <w:rPr>
+          <w:sz w:val="24"/>
+        </w:rPr>
+        <w:t>Suicide Prevention Applications Network (SPAN)</w:t>
+      </w:r>
+    </w:p>
+    <w:p>
+      <w:pPr>
+        <w:pStyle w:val="ListParagraph"/>
+        <w:numPr>
+          <w:ilvl w:val="0"/>
+          <w:numId w:val="49"/>
+        </w:numPr>
+        <w:ind w:left="1080"/>
+        <w:rPr>
+          <w:sz w:val="24"/>
+        </w:rPr>
+      </w:pPr>
+      <w:r>
+        <w:rPr>
+          <w:sz w:val="24"/>
+        </w:rPr>
+        <w:t>VA Beneficiary Identification Records Locator Subsystem (BIRLS) Death File</w:t>
+      </w:r>
+    </w:p>
+    <w:p>
+      <w:pPr>
+        <w:rPr>
+          <w:sz w:val="24"/>
+        </w:rPr>
+      </w:pPr>
+    </w:p>
+    <w:p>
+      <w:pPr>
+        <w:pStyle w:val="ListParagraph"/>
+        <w:numPr>
+          <w:ilvl w:val="0"/>
+          <w:numId w:val="48"/>
+        </w:numPr>
+        <w:rPr>
+          <w:sz w:val="24"/>
+        </w:rPr>
+      </w:pPr>
+      <w:r>
+        <w:rPr>
+          <w:sz w:val="24"/>
+          <w:u w:val="single"/>
+        </w:rPr>
+        <w:t>Corporate Data Warehouse (CDW) -</w:t>
+      </w:r>
+      <w:r>
+        <w:rPr>
+          <w:sz w:val="24"/>
+        </w:rPr>
+        <w:t xml:space="preserve"> CDW warehouses VHA and VBA data is SQL Server format. It is assumed that VHA and VBA data will be imported into the IRDS Reach database. The plan is to connect to the CDW servers via a SQL connection and directly pull the data into the IRDS system.</w:t>
+      </w:r>
+    </w:p>
+    <w:p>
+      <w:pPr>
+        <w:rPr>
+          <w:sz w:val="24"/>
+        </w:rPr>
+      </w:pPr>
+    </w:p>
+    <w:p>
+      <w:pPr>
+        <w:pStyle w:val="ListParagraph"/>
+        <w:numPr>
+          <w:ilvl w:val="0"/>
+          <w:numId w:val="48"/>
+        </w:numPr>
+        <w:rPr>
+          <w:sz w:val="24"/>
+        </w:rPr>
+      </w:pPr>
+      <w:r>
+        <w:rPr>
+          <w:sz w:val="24"/>
+          <w:u w:val="single"/>
+        </w:rPr>
+        <w:t xml:space="preserve">Veterans Health Information Systems and Technology </w:t>
+      </w:r>
+      <w:r>
+        <w:rPr>
+          <w:sz w:val="24"/>
+          <w:u w:val="single"/>
+        </w:rPr>
+        <w:t>Architecture (</w:t>
+      </w:r>
+      <w:r>
+        <w:rPr>
+          <w:sz w:val="24"/>
+          <w:u w:val="single"/>
+        </w:rPr>
+        <w:t>VistA) -</w:t>
+      </w:r>
+      <w:r>
+        <w:rPr>
+          <w:sz w:val="24"/>
+        </w:rPr>
+        <w:t xml:space="preserve"> It is assumed that some VHA data will be retrieved directly from the VA Vista system. Vist</w:t>
+      </w:r>
+      <w:r>
+        <w:rPr>
+          <w:sz w:val="24"/>
+        </w:rPr>
+        <w:t>A</w:t>
+      </w:r>
+      <w:r>
+        <w:rPr>
+          <w:sz w:val="24"/>
+        </w:rPr>
+        <w:t xml:space="preserve"> uses an M data platform.</w:t>
+      </w:r>
+      <w:r>
+        <w:rPr>
+          <w:sz w:val="24"/>
+        </w:rPr>
+        <w:t xml:space="preserve"> </w:t>
+      </w:r>
+      <w:r>
+        <w:rPr>
+          <w:sz w:val="24"/>
+        </w:rPr>
+        <w:t>VistA data will be imported into the IRDS Reach data base using custom and/or currently existing RPC calls.</w:t>
+      </w:r>
+    </w:p>
+    <w:p>
+      <w:pPr>
+        <w:pStyle w:val="ListParagraph"/>
+        <w:rPr>
+          <w:sz w:val="24"/>
+        </w:rPr>
+      </w:pPr>
+    </w:p>
+    <w:p>
+      <w:pPr>
+        <w:pStyle w:val="ListParagraph"/>
+        <w:numPr>
+          <w:ilvl w:val="0"/>
+          <w:numId w:val="48"/>
+        </w:numPr>
+        <w:rPr>
+          <w:sz w:val="24"/>
+        </w:rPr>
+      </w:pPr>
+      <w:r>
+        <w:rPr>
+          <w:sz w:val="24"/>
+          <w:u w:val="single"/>
+        </w:rPr>
+        <w:t>Non VA data sources -</w:t>
+      </w:r>
+      <w:r>
+        <w:rPr>
+          <w:sz w:val="24"/>
+        </w:rPr>
+        <w:t xml:space="preserve"> The VA has expressed an interest in importing and analyzing data that is </w:t>
+      </w:r>
+      <w:r>
+        <w:rPr>
+          <w:sz w:val="24"/>
+        </w:rPr>
+        <w:t>external</w:t>
+      </w:r>
+      <w:r>
+        <w:rPr>
+          <w:sz w:val="24"/>
+        </w:rPr>
+        <w:t xml:space="preserve"> to VA data sources. Some of the sources being considered are LexisNexis and PACER. The PwC requirements </w:t>
+      </w:r>
+      <w:r>
+        <w:rPr>
+          <w:sz w:val="24"/>
+        </w:rPr>
+        <w:t>team is</w:t>
+      </w:r>
+      <w:r>
+        <w:rPr>
+          <w:sz w:val="24"/>
+        </w:rPr>
+        <w:t xml:space="preserve"> currently reviewing possibilities with the VA.</w:t>
+      </w:r>
+    </w:p>
+    <w:p/>
     <w:p>
       <w:pPr>
         <w:pStyle w:val="Heading2"/>
       </w:pPr>
-      <w:bookmarkStart w:id="19" w:name="_Toc216071612"/>
-      <w:bookmarkStart w:id="20" w:name="_Toc400965969"/>
-      <w:r>
-        <w:t>Operations</w:t>
+      <w:bookmarkStart w:id="19" w:name="_Toc403725384"/>
+      <w:bookmarkStart w:id="20" w:name="_Toc216071613"/>
+      <w:bookmarkStart w:id="21" w:name="_Ref326487994"/>
+      <w:r>
+        <w:t>Data Transfer</w:t>
       </w:r>
       <w:bookmarkEnd w:id="19"/>
+    </w:p>
+    <w:p>
+      <w:pPr>
+        <w:pStyle w:val="Heading3"/>
+      </w:pPr>
+      <w:bookmarkStart w:id="22" w:name="_Toc403725385"/>
       <w:bookmarkEnd w:id="20"/>
-    </w:p>
-    <w:p>
-      <w:pPr>
-        <w:rPr>
-          <w:sz w:val="24"/>
-        </w:rPr>
-      </w:pPr>
-      <w:r>
-        <w:rPr>
-          <w:sz w:val="24"/>
-        </w:rPr>
-        <w:t>TBD</w:t>
-      </w:r>
-    </w:p>
+      <w:bookmarkEnd w:id="21"/>
+      <w:r>
+        <w:t>SQL Server Integration Services (SSIS)</w:t>
+      </w:r>
+      <w:bookmarkEnd w:id="22"/>
+    </w:p>
+    <w:p>
+      <w:pPr>
+        <w:rPr>
+          <w:sz w:val="24"/>
+        </w:rPr>
+      </w:pPr>
+      <w:r>
+        <w:rPr>
+          <w:sz w:val="24"/>
+        </w:rPr>
+        <w:t xml:space="preserve">SSIS will be </w:t>
+      </w:r>
+      <w:r>
+        <w:rPr>
+          <w:sz w:val="24"/>
+        </w:rPr>
+        <w:t xml:space="preserve">the </w:t>
+      </w:r>
+      <w:r>
+        <w:rPr>
+          <w:sz w:val="24"/>
+        </w:rPr>
+        <w:t xml:space="preserve">primary tool for importing external </w:t>
+      </w:r>
+      <w:r>
+        <w:rPr>
+          <w:sz w:val="24"/>
+        </w:rPr>
+        <w:t>data sources into the IRDS Reac</w:t>
+      </w:r>
+      <w:r>
+        <w:rPr>
+          <w:sz w:val="24"/>
+        </w:rPr>
+        <w:t>h database</w:t>
+      </w:r>
+    </w:p>
+    <w:p>
+      <w:pPr>
+        <w:rPr>
+          <w:sz w:val="24"/>
+        </w:rPr>
+      </w:pPr>
+    </w:p>
+    <w:p>
+      <w:pPr>
+        <w:rPr>
+          <w:sz w:val="24"/>
+        </w:rPr>
+      </w:pPr>
+      <w:r>
+        <w:rPr>
+          <w:sz w:val="24"/>
+        </w:rPr>
+        <w:t>For a specific data import, an SSIS package will be developed to</w:t>
+      </w:r>
+    </w:p>
+    <w:p>
+      <w:pPr>
+        <w:pStyle w:val="ListParagraph"/>
+        <w:numPr>
+          <w:ilvl w:val="0"/>
+          <w:numId w:val="51"/>
+        </w:numPr>
+        <w:rPr>
+          <w:sz w:val="24"/>
+        </w:rPr>
+      </w:pPr>
+      <w:r>
+        <w:rPr>
+          <w:sz w:val="24"/>
+        </w:rPr>
+        <w:t>Make a connection to the source (SQL table, text file, other)</w:t>
+      </w:r>
+    </w:p>
+    <w:p>
+      <w:pPr>
+        <w:pStyle w:val="ListParagraph"/>
+        <w:numPr>
+          <w:ilvl w:val="0"/>
+          <w:numId w:val="51"/>
+        </w:numPr>
+        <w:rPr>
+          <w:sz w:val="24"/>
+        </w:rPr>
+      </w:pPr>
+      <w:proofErr w:type="spellStart"/>
+      <w:r>
+        <w:rPr>
+          <w:sz w:val="24"/>
+        </w:rPr>
+        <w:t>Iimport</w:t>
+      </w:r>
+      <w:proofErr w:type="spellEnd"/>
+      <w:r>
+        <w:rPr>
+          <w:sz w:val="24"/>
+        </w:rPr>
+        <w:t xml:space="preserve"> the data into a staging area</w:t>
+      </w:r>
+    </w:p>
+    <w:p>
+      <w:pPr>
+        <w:pStyle w:val="ListParagraph"/>
+        <w:numPr>
+          <w:ilvl w:val="0"/>
+          <w:numId w:val="51"/>
+        </w:numPr>
+        <w:rPr>
+          <w:sz w:val="24"/>
+        </w:rPr>
+      </w:pPr>
+      <w:r>
+        <w:rPr>
+          <w:sz w:val="24"/>
+        </w:rPr>
+        <w:t>Make the appropriate data transformations (cleaning, standardization)</w:t>
+      </w:r>
+    </w:p>
+    <w:p>
+      <w:pPr>
+        <w:pStyle w:val="ListParagraph"/>
+        <w:numPr>
+          <w:ilvl w:val="0"/>
+          <w:numId w:val="51"/>
+        </w:numPr>
+        <w:rPr>
+          <w:sz w:val="24"/>
+        </w:rPr>
+      </w:pPr>
+      <w:r>
+        <w:rPr>
+          <w:sz w:val="24"/>
+        </w:rPr>
+        <w:t>Load the transformed data into the appropriate Reach data store tables</w:t>
+      </w:r>
+    </w:p>
+    <w:p>
+      <w:pPr>
+        <w:rPr>
+          <w:sz w:val="24"/>
+        </w:rPr>
+      </w:pPr>
+    </w:p>
+    <w:p>
+      <w:pPr>
+        <w:rPr>
+          <w:sz w:val="24"/>
+        </w:rPr>
+      </w:pPr>
+      <w:r>
+        <w:rPr>
+          <w:sz w:val="24"/>
+        </w:rPr>
+        <w:t>The execution of SSIS packages (.</w:t>
+      </w:r>
+      <w:proofErr w:type="spellStart"/>
+      <w:r>
+        <w:rPr>
+          <w:sz w:val="24"/>
+        </w:rPr>
+        <w:t>dtsx</w:t>
+      </w:r>
+      <w:proofErr w:type="spellEnd"/>
+      <w:r>
+        <w:rPr>
+          <w:sz w:val="24"/>
+        </w:rPr>
+        <w:t xml:space="preserve"> files) can be automated by scheduling them as a Windows process via </w:t>
+      </w:r>
+      <w:proofErr w:type="spellStart"/>
+      <w:r>
+        <w:rPr>
+          <w:sz w:val="24"/>
+        </w:rPr>
+        <w:t>SQl</w:t>
+      </w:r>
+      <w:proofErr w:type="spellEnd"/>
+      <w:r>
+        <w:rPr>
+          <w:sz w:val="24"/>
+        </w:rPr>
+        <w:t xml:space="preserve"> Server Agent.</w:t>
+      </w:r>
+    </w:p>
+    <w:p/>
+    <w:p>
+      <w:pPr>
+        <w:pStyle w:val="Heading3"/>
+      </w:pPr>
+      <w:bookmarkStart w:id="23" w:name="_Toc403725386"/>
+      <w:r>
+        <w:t>Remote Procedure Calls (</w:t>
+      </w:r>
+      <w:r>
+        <w:t>RPC</w:t>
+      </w:r>
+      <w:r>
+        <w:t>)</w:t>
+      </w:r>
+      <w:bookmarkEnd w:id="23"/>
+    </w:p>
+    <w:p>
+      <w:pPr>
+        <w:rPr>
+          <w:sz w:val="24"/>
+        </w:rPr>
+      </w:pPr>
+      <w:r>
+        <w:rPr>
+          <w:sz w:val="24"/>
+        </w:rPr>
+        <w:t>D</w:t>
+      </w:r>
+      <w:r>
+        <w:rPr>
+          <w:sz w:val="24"/>
+        </w:rPr>
+        <w:t xml:space="preserve">ata </w:t>
+      </w:r>
+      <w:r>
+        <w:rPr>
+          <w:sz w:val="24"/>
+        </w:rPr>
+        <w:t>will be</w:t>
+      </w:r>
+      <w:r>
+        <w:rPr>
+          <w:sz w:val="24"/>
+        </w:rPr>
+        <w:t xml:space="preserve"> imported into the IRDS system directly from the V</w:t>
+      </w:r>
+      <w:r>
+        <w:rPr>
+          <w:sz w:val="24"/>
+        </w:rPr>
+        <w:t xml:space="preserve">ista using RPC calls. VistA data is </w:t>
+      </w:r>
+      <w:proofErr w:type="gramStart"/>
+      <w:r>
+        <w:rPr>
+          <w:sz w:val="24"/>
+        </w:rPr>
+        <w:t>stored  against</w:t>
+      </w:r>
+      <w:proofErr w:type="gramEnd"/>
+      <w:r>
+        <w:rPr>
+          <w:sz w:val="24"/>
+        </w:rPr>
+        <w:t xml:space="preserve"> a MUMPS back end, which uses text based files for data storage. For each source of VistA data imported from into IRDS:</w:t>
+      </w:r>
+    </w:p>
+    <w:p>
+      <w:pPr>
+        <w:pStyle w:val="ListParagraph"/>
+        <w:numPr>
+          <w:ilvl w:val="0"/>
+          <w:numId w:val="52"/>
+        </w:numPr>
+        <w:rPr>
+          <w:sz w:val="24"/>
+        </w:rPr>
+      </w:pPr>
+      <w:r>
+        <w:rPr>
+          <w:sz w:val="24"/>
+        </w:rPr>
+        <w:t xml:space="preserve">Either a custom RPC will be written (in M) or a currently existing </w:t>
+      </w:r>
+      <w:r>
+        <w:rPr>
+          <w:sz w:val="24"/>
+        </w:rPr>
+        <w:t>one</w:t>
+      </w:r>
+      <w:r>
+        <w:rPr>
+          <w:sz w:val="24"/>
+        </w:rPr>
+        <w:t xml:space="preserve"> will be leveraged</w:t>
+      </w:r>
+    </w:p>
+    <w:p>
+      <w:pPr>
+        <w:pStyle w:val="ListParagraph"/>
+        <w:numPr>
+          <w:ilvl w:val="0"/>
+          <w:numId w:val="52"/>
+        </w:numPr>
+        <w:rPr>
+          <w:sz w:val="24"/>
+        </w:rPr>
+      </w:pPr>
+      <w:r>
+        <w:rPr>
+          <w:sz w:val="24"/>
+        </w:rPr>
+        <w:t xml:space="preserve">An automated java process will execute the RPC </w:t>
+      </w:r>
+      <w:r>
+        <w:rPr>
+          <w:sz w:val="24"/>
+        </w:rPr>
+        <w:t>and return the query results in text format</w:t>
+      </w:r>
+    </w:p>
+    <w:p>
+      <w:pPr>
+        <w:pStyle w:val="ListParagraph"/>
+        <w:numPr>
+          <w:ilvl w:val="0"/>
+          <w:numId w:val="52"/>
+        </w:numPr>
+        <w:rPr>
+          <w:sz w:val="24"/>
+        </w:rPr>
+      </w:pPr>
+      <w:r>
+        <w:rPr>
+          <w:sz w:val="24"/>
+        </w:rPr>
+        <w:t xml:space="preserve">Those results will be </w:t>
+      </w:r>
+      <w:r>
+        <w:rPr>
+          <w:sz w:val="24"/>
+        </w:rPr>
+        <w:t>stored in a flat file on the IRDS server to be imported into the reach database via a SSIS package (using the steps listed in the section above)</w:t>
+      </w:r>
+    </w:p>
+    <w:p>
+      <w:r>
+        <w:object w:dxaOrig="11424" w:dyaOrig="7044">
+          <v:shape id="_x0000_i1025" type="#_x0000_t75" style="width:433.95pt;height:267.55pt" o:ole="">
+            <v:imagedata r:id="rId20" o:title=""/>
+          </v:shape>
+          <o:OLEObject Type="Embed" ProgID="Visio.Drawing.11" ShapeID="_x0000_i1025" DrawAspect="Content" ObjectID="_1477485259" r:id="rId21"/>
+        </w:object>
+      </w:r>
+    </w:p>
+    <w:p>
+      <w:pPr>
+        <w:pStyle w:val="Caption"/>
+        <w:jc w:val="center"/>
+      </w:pPr>
+      <w:r>
+        <w:t xml:space="preserve">Figure </w:t>
+      </w:r>
+      <w:r>
+        <w:fldChar w:fldCharType="begin"/>
+      </w:r>
+      <w:r>
+        <w:instrText xml:space="preserve"> SEQ Figure \* ARABIC </w:instrText>
+      </w:r>
+      <w:r>
+        <w:fldChar w:fldCharType="separate"/>
+      </w:r>
+      <w:r>
+        <w:rPr>
+          <w:noProof/>
+        </w:rPr>
+        <w:t>3</w:t>
+      </w:r>
+      <w:r>
+        <w:rPr>
+          <w:noProof/>
+        </w:rPr>
+        <w:fldChar w:fldCharType="end"/>
+      </w:r>
+      <w:r>
+        <w:t xml:space="preserve"> - IRDS Data Import Process Flow</w:t>
+      </w:r>
+    </w:p>
+    <w:p/>
     <w:p>
       <w:pPr>
         <w:pStyle w:val="Heading2"/>
       </w:pPr>
-      <w:bookmarkStart w:id="21" w:name="_Toc400965970"/>
-      <w:bookmarkStart w:id="22" w:name="_Toc216071613"/>
-      <w:bookmarkStart w:id="23" w:name="_Ref326487994"/>
-      <w:r>
-        <w:t>Data Transfer</w:t>
-      </w:r>
-      <w:bookmarkEnd w:id="21"/>
-    </w:p>
-    <w:bookmarkEnd w:id="22"/>
-    <w:bookmarkEnd w:id="23"/>
-    <w:p>
-      <w:pPr>
-        <w:rPr>
-          <w:sz w:val="24"/>
-        </w:rPr>
-      </w:pPr>
-      <w:r>
-        <w:rPr>
-          <w:sz w:val="24"/>
-        </w:rPr>
-        <w:t>TBD</w:t>
-      </w:r>
-    </w:p>
-    <w:p>
-      <w:pPr>
-        <w:pStyle w:val="Heading2"/>
-      </w:pPr>
       <w:bookmarkStart w:id="24" w:name="_Toc216071617"/>
-      <w:bookmarkStart w:id="25" w:name="_Toc400965971"/>
+      <w:bookmarkStart w:id="25" w:name="_Toc403725387"/>
       <w:r>
         <w:t>Communications Methods</w:t>
       </w:r>
@@ -5717,12 +6386,45 @@
         <w:pStyle w:val="Heading2"/>
       </w:pPr>
       <w:bookmarkStart w:id="26" w:name="_Toc216071618"/>
-      <w:bookmarkStart w:id="27" w:name="_Toc400965972"/>
+      <w:bookmarkStart w:id="27" w:name="_Toc403725388"/>
       <w:r>
         <w:t>Performance Requirements</w:t>
       </w:r>
       <w:bookmarkEnd w:id="26"/>
       <w:bookmarkEnd w:id="27"/>
+    </w:p>
+    <w:p>
+      <w:pPr>
+        <w:pStyle w:val="Caption"/>
+        <w:jc w:val="center"/>
+      </w:pPr>
+      <w:r>
+        <w:t xml:space="preserve">Table </w:t>
+      </w:r>
+      <w:r>
+        <w:fldChar w:fldCharType="begin"/>
+      </w:r>
+      <w:r>
+        <w:instrText xml:space="preserve"> SEQ Table \* ARABIC </w:instrText>
+      </w:r>
+      <w:r>
+        <w:fldChar w:fldCharType="separate"/>
+      </w:r>
+      <w:r>
+        <w:rPr>
+          <w:noProof/>
+        </w:rPr>
+        <w:t>2</w:t>
+      </w:r>
+      <w:r>
+        <w:rPr>
+          <w:noProof/>
+        </w:rPr>
+        <w:fldChar w:fldCharType="end"/>
+      </w:r>
+      <w:r>
+        <w:t>: Performance Requirements</w:t>
+      </w:r>
     </w:p>
     <w:tbl>
       <w:tblPr>
@@ -6001,7 +6703,6 @@
                 <w:sz w:val="24"/>
                 <w:szCs w:val="24"/>
               </w:rPr>
-              <w:lastRenderedPageBreak/>
               <w:t>Maximum Number of Simultaneous Users</w:t>
             </w:r>
           </w:p>
@@ -6092,6 +6793,7 @@
                 <w:sz w:val="24"/>
                 <w:szCs w:val="24"/>
               </w:rPr>
+              <w:lastRenderedPageBreak/>
               <w:t>Network Interface(s)</w:t>
             </w:r>
           </w:p>
@@ -6153,6 +6855,43 @@
                 <w:szCs w:val="24"/>
               </w:rPr>
             </w:pPr>
+            <w:r>
+              <w:rPr>
+                <w:sz w:val="24"/>
+                <w:szCs w:val="24"/>
+              </w:rPr>
+              <w:t xml:space="preserve">Data imports will be run during </w:t>
+            </w:r>
+            <w:r>
+              <w:rPr>
+                <w:sz w:val="24"/>
+                <w:szCs w:val="24"/>
+              </w:rPr>
+              <w:t>non-business</w:t>
+            </w:r>
+            <w:r>
+              <w:rPr>
+                <w:sz w:val="24"/>
+                <w:szCs w:val="24"/>
+              </w:rPr>
+              <w:t xml:space="preserve"> hours and be completed before the next business day. (</w:t>
+            </w:r>
+            <w:proofErr w:type="gramStart"/>
+            <w:r>
+              <w:rPr>
+                <w:sz w:val="24"/>
+                <w:szCs w:val="24"/>
+              </w:rPr>
+              <w:t>i.e</w:t>
+            </w:r>
+            <w:proofErr w:type="gramEnd"/>
+            <w:r>
+              <w:rPr>
+                <w:sz w:val="24"/>
+                <w:szCs w:val="24"/>
+              </w:rPr>
+              <w:t>. SDR imports will run 1st of month at 11PM EST and be completed before 6AM the next day).</w:t>
+            </w:r>
           </w:p>
         </w:tc>
       </w:tr>
@@ -6214,7 +6953,7 @@
         <w:pStyle w:val="Heading2"/>
       </w:pPr>
       <w:bookmarkStart w:id="28" w:name="_Toc216071619"/>
-      <w:bookmarkStart w:id="29" w:name="_Toc400965973"/>
+      <w:bookmarkStart w:id="29" w:name="_Toc403725389"/>
       <w:r>
         <w:t>Security</w:t>
       </w:r>
@@ -6242,7 +6981,7 @@
         <w:pStyle w:val="Heading1"/>
       </w:pPr>
       <w:bookmarkStart w:id="30" w:name="_Toc216071623"/>
-      <w:bookmarkStart w:id="31" w:name="_Toc400965974"/>
+      <w:bookmarkStart w:id="31" w:name="_Toc403725390"/>
       <w:r>
         <w:t>Interface Verification</w:t>
       </w:r>
@@ -6267,15 +7006,122 @@
     </w:p>
     <w:p>
       <w:pPr>
+        <w:pStyle w:val="Heading2"/>
+      </w:pPr>
+      <w:bookmarkStart w:id="32" w:name="_Toc403725391"/>
+      <w:r>
+        <w:t>Data Source Imports</w:t>
+      </w:r>
+      <w:bookmarkEnd w:id="32"/>
+    </w:p>
+    <w:p>
+      <w:pPr>
+        <w:pStyle w:val="Heading3"/>
+      </w:pPr>
+      <w:bookmarkStart w:id="33" w:name="_Toc403725392"/>
+      <w:r>
+        <w:t>Batch Imports</w:t>
+      </w:r>
+      <w:bookmarkEnd w:id="33"/>
+    </w:p>
+    <w:p>
+      <w:pPr>
+        <w:rPr>
+          <w:sz w:val="24"/>
+        </w:rPr>
+      </w:pPr>
+      <w:r>
+        <w:rPr>
+          <w:sz w:val="24"/>
+        </w:rPr>
+        <w:t xml:space="preserve">Batch imports will be run periodically using SQL Server integration services (SSIS). One output of </w:t>
+      </w:r>
+      <w:r>
+        <w:rPr>
+          <w:sz w:val="24"/>
+        </w:rPr>
+        <w:t>an SSIS package run will be a completion report that contains information on the run including:</w:t>
+      </w:r>
+    </w:p>
+    <w:p>
+      <w:pPr>
+        <w:pStyle w:val="ListParagraph"/>
+        <w:numPr>
+          <w:ilvl w:val="0"/>
+          <w:numId w:val="50"/>
+        </w:numPr>
+        <w:rPr>
+          <w:sz w:val="24"/>
+        </w:rPr>
+      </w:pPr>
+      <w:r>
+        <w:rPr>
+          <w:sz w:val="24"/>
+        </w:rPr>
+        <w:t>No of records imported(inserts, updates)</w:t>
+      </w:r>
+    </w:p>
+    <w:p>
+      <w:pPr>
+        <w:pStyle w:val="ListParagraph"/>
+        <w:numPr>
+          <w:ilvl w:val="0"/>
+          <w:numId w:val="50"/>
+        </w:numPr>
+        <w:rPr>
+          <w:sz w:val="24"/>
+        </w:rPr>
+      </w:pPr>
+      <w:r>
+        <w:rPr>
+          <w:sz w:val="24"/>
+        </w:rPr>
+        <w:t>Any errors that occurred during the run</w:t>
+      </w:r>
+    </w:p>
+    <w:p>
+      <w:pPr>
+        <w:pStyle w:val="ListParagraph"/>
+        <w:numPr>
+          <w:ilvl w:val="0"/>
+          <w:numId w:val="50"/>
+        </w:numPr>
+        <w:rPr>
+          <w:sz w:val="24"/>
+        </w:rPr>
+      </w:pPr>
+      <w:r>
+        <w:rPr>
+          <w:sz w:val="24"/>
+        </w:rPr>
+        <w:t>Any data integrity issues identified per specific records( i.e. a field that should be numeric contained the letter ‘a’)</w:t>
+      </w:r>
+    </w:p>
+    <w:p>
+      <w:pPr>
+        <w:rPr>
+          <w:sz w:val="24"/>
+        </w:rPr>
+      </w:pPr>
+      <w:r>
+        <w:rPr>
+          <w:sz w:val="24"/>
+        </w:rPr>
+        <w:t>These completion reports should be reviewed and verified after an import is run.</w:t>
+      </w:r>
+    </w:p>
+    <w:p>
+      <w:pPr>
         <w:rPr>
           <w:rFonts w:ascii="Arial" w:eastAsia="MS Mincho" w:hAnsi="Arial"/>
-          <w:szCs w:val="22"/>
+          <w:sz w:val="24"/>
           <w:lang w:eastAsia="en-GB"/>
         </w:rPr>
       </w:pPr>
       <w:r>
         <w:rPr>
           <w:rFonts w:ascii="Arial" w:hAnsi="Arial"/>
+          <w:sz w:val="24"/>
         </w:rPr>
         <w:br w:type="page"/>
       </w:r>
@@ -6289,16 +7135,16 @@
         </w:numPr>
         <w:ind w:left="720" w:hanging="720"/>
       </w:pPr>
-      <w:bookmarkStart w:id="32" w:name="_Toc200105645"/>
-      <w:bookmarkStart w:id="33" w:name="_Toc200106154"/>
-      <w:bookmarkStart w:id="34" w:name="_Toc400965975"/>
+      <w:bookmarkStart w:id="34" w:name="_Toc200105645"/>
+      <w:bookmarkStart w:id="35" w:name="_Toc200106154"/>
+      <w:bookmarkStart w:id="36" w:name="_Toc403725393"/>
       <w:r>
         <w:lastRenderedPageBreak/>
         <w:t>Approval Signatures</w:t>
       </w:r>
-      <w:bookmarkEnd w:id="32"/>
-      <w:bookmarkEnd w:id="33"/>
       <w:bookmarkEnd w:id="34"/>
+      <w:bookmarkEnd w:id="35"/>
+      <w:bookmarkEnd w:id="36"/>
     </w:p>
     <w:p>
       <w:pPr>
@@ -6841,7 +7687,6 @@
         </w:rPr>
       </w:pPr>
     </w:p>
-    <w:bookmarkEnd w:id="1"/>
     <w:p>
       <w:pPr>
         <w:rPr>
@@ -6850,11 +7695,14 @@
           <w:lang w:eastAsia="en-GB"/>
         </w:rPr>
       </w:pPr>
+      <w:bookmarkStart w:id="37" w:name="_GoBack"/>
+      <w:bookmarkEnd w:id="1"/>
+      <w:bookmarkEnd w:id="37"/>
     </w:p>
     <w:sectPr>
-      <w:headerReference w:type="even" r:id="rId19"/>
-      <w:footerReference w:type="even" r:id="rId20"/>
-      <w:footerReference w:type="default" r:id="rId21"/>
+      <w:headerReference w:type="even" r:id="rId22"/>
+      <w:footerReference w:type="even" r:id="rId23"/>
+      <w:footerReference w:type="default" r:id="rId24"/>
       <w:pgSz w:w="12240" w:h="15840" w:code="1"/>
       <w:pgMar w:top="1440" w:right="1440" w:bottom="1440" w:left="1440" w:header="720" w:footer="720" w:gutter="0"/>
       <w:cols w:space="720"/>
@@ -7005,7 +7853,7 @@
         <w:rStyle w:val="PageNumber"/>
         <w:noProof/>
       </w:rPr>
-      <w:t>2</w:t>
+      <w:t>3</w:t>
     </w:r>
     <w:r>
       <w:rPr>
@@ -7018,12 +7866,19 @@
         <w:rStyle w:val="PageNumber"/>
       </w:rPr>
       <w:tab/>
+      <w:t xml:space="preserve"> </w:t>
     </w:r>
     <w:r>
       <w:rPr>
         <w:rStyle w:val="PageNumber"/>
       </w:rPr>
-      <w:t xml:space="preserve"> October 2014</w:t>
+      <w:t xml:space="preserve">November </w:t>
+    </w:r>
+    <w:r>
+      <w:rPr>
+        <w:rStyle w:val="PageNumber"/>
+      </w:rPr>
+      <w:t>2014</w:t>
     </w:r>
   </w:p>
   <w:p>
@@ -7186,7 +8041,7 @@
         <w:rStyle w:val="PageNumber"/>
         <w:noProof/>
       </w:rPr>
-      <w:t>4</w:t>
+      <w:t>13</w:t>
     </w:r>
     <w:r>
       <w:rPr>
@@ -7204,7 +8059,13 @@
       <w:rPr>
         <w:rStyle w:val="PageNumber"/>
       </w:rPr>
-      <w:t>October 2014</w:t>
+      <w:t xml:space="preserve">November </w:t>
+    </w:r>
+    <w:r>
+      <w:rPr>
+        <w:rStyle w:val="PageNumber"/>
+      </w:rPr>
+      <w:t>2014</w:t>
     </w:r>
   </w:p>
   <w:p>
@@ -7274,7 +8135,7 @@
         <v:path o:extrusionok="f" gradientshapeok="t" o:connecttype="rect"/>
         <o:lock v:ext="edit" aspectratio="t"/>
       </v:shapetype>
-      <v:shape id="_x0000_i1027" type="#_x0000_t75" style="width:68.35pt;height:41.5pt" o:bullet="t">
+      <v:shape id="_x0000_i1027" type="#_x0000_t75" style="width:68.1pt;height:40.85pt" o:bullet="t">
         <v:imagedata r:id="rId1" o:title="pointing-finger-white-small"/>
       </v:shape>
     </w:pict>
@@ -7433,6 +8294,92 @@
     </w:lvl>
   </w:abstractNum>
   <w:abstractNum w:abstractNumId="8">
+    <w:nsid w:val="00642149"/>
+    <w:multiLevelType w:val="hybridMultilevel"/>
+    <w:tmpl w:val="D598D8BA"/>
+    <w:lvl w:ilvl="0" w:tplc="0409000F">
+      <w:start w:val="1"/>
+      <w:numFmt w:val="decimal"/>
+      <w:lvlText w:val="%1."/>
+      <w:lvlJc w:val="left"/>
+      <w:pPr>
+        <w:ind w:left="720" w:hanging="360"/>
+      </w:pPr>
+    </w:lvl>
+    <w:lvl w:ilvl="1" w:tplc="04090019" w:tentative="1">
+      <w:start w:val="1"/>
+      <w:numFmt w:val="lowerLetter"/>
+      <w:lvlText w:val="%2."/>
+      <w:lvlJc w:val="left"/>
+      <w:pPr>
+        <w:ind w:left="1440" w:hanging="360"/>
+      </w:pPr>
+    </w:lvl>
+    <w:lvl w:ilvl="2" w:tplc="0409001B" w:tentative="1">
+      <w:start w:val="1"/>
+      <w:numFmt w:val="lowerRoman"/>
+      <w:lvlText w:val="%3."/>
+      <w:lvlJc w:val="right"/>
+      <w:pPr>
+        <w:ind w:left="2160" w:hanging="180"/>
+      </w:pPr>
+    </w:lvl>
+    <w:lvl w:ilvl="3" w:tplc="0409000F" w:tentative="1">
+      <w:start w:val="1"/>
+      <w:numFmt w:val="decimal"/>
+      <w:lvlText w:val="%4."/>
+      <w:lvlJc w:val="left"/>
+      <w:pPr>
+        <w:ind w:left="2880" w:hanging="360"/>
+      </w:pPr>
+    </w:lvl>
+    <w:lvl w:ilvl="4" w:tplc="04090019" w:tentative="1">
+      <w:start w:val="1"/>
+      <w:numFmt w:val="lowerLetter"/>
+      <w:lvlText w:val="%5."/>
+      <w:lvlJc w:val="left"/>
+      <w:pPr>
+        <w:ind w:left="3600" w:hanging="360"/>
+      </w:pPr>
+    </w:lvl>
+    <w:lvl w:ilvl="5" w:tplc="0409001B" w:tentative="1">
+      <w:start w:val="1"/>
+      <w:numFmt w:val="lowerRoman"/>
+      <w:lvlText w:val="%6."/>
+      <w:lvlJc w:val="right"/>
+      <w:pPr>
+        <w:ind w:left="4320" w:hanging="180"/>
+      </w:pPr>
+    </w:lvl>
+    <w:lvl w:ilvl="6" w:tplc="0409000F" w:tentative="1">
+      <w:start w:val="1"/>
+      <w:numFmt w:val="decimal"/>
+      <w:lvlText w:val="%7."/>
+      <w:lvlJc w:val="left"/>
+      <w:pPr>
+        <w:ind w:left="5040" w:hanging="360"/>
+      </w:pPr>
+    </w:lvl>
+    <w:lvl w:ilvl="7" w:tplc="04090019" w:tentative="1">
+      <w:start w:val="1"/>
+      <w:numFmt w:val="lowerLetter"/>
+      <w:lvlText w:val="%8."/>
+      <w:lvlJc w:val="left"/>
+      <w:pPr>
+        <w:ind w:left="5760" w:hanging="360"/>
+      </w:pPr>
+    </w:lvl>
+    <w:lvl w:ilvl="8" w:tplc="0409001B" w:tentative="1">
+      <w:start w:val="1"/>
+      <w:numFmt w:val="lowerRoman"/>
+      <w:lvlText w:val="%9."/>
+      <w:lvlJc w:val="right"/>
+      <w:pPr>
+        <w:ind w:left="6480" w:hanging="180"/>
+      </w:pPr>
+    </w:lvl>
+  </w:abstractNum>
+  <w:abstractNum w:abstractNumId="9">
     <w:nsid w:val="096C3577"/>
     <w:multiLevelType w:val="hybridMultilevel"/>
     <w:tmpl w:val="C5828E9A"/>
@@ -7549,7 +8496,7 @@
       </w:pPr>
     </w:lvl>
   </w:abstractNum>
-  <w:abstractNum w:abstractNumId="9">
+  <w:abstractNum w:abstractNumId="10">
     <w:nsid w:val="0F62625C"/>
     <w:multiLevelType w:val="multilevel"/>
     <w:tmpl w:val="229E8B98"/>
@@ -7692,7 +8639,120 @@
       </w:rPr>
     </w:lvl>
   </w:abstractNum>
-  <w:abstractNum w:abstractNumId="10">
+  <w:abstractNum w:abstractNumId="11">
+    <w:nsid w:val="10B40E1D"/>
+    <w:multiLevelType w:val="hybridMultilevel"/>
+    <w:tmpl w:val="7CC06DF4"/>
+    <w:lvl w:ilvl="0" w:tplc="04090001">
+      <w:start w:val="1"/>
+      <w:numFmt w:val="bullet"/>
+      <w:lvlText w:val=""/>
+      <w:lvlJc w:val="left"/>
+      <w:pPr>
+        <w:ind w:left="720" w:hanging="360"/>
+      </w:pPr>
+      <w:rPr>
+        <w:rFonts w:ascii="Symbol" w:hAnsi="Symbol" w:hint="default"/>
+      </w:rPr>
+    </w:lvl>
+    <w:lvl w:ilvl="1" w:tplc="04090003" w:tentative="1">
+      <w:start w:val="1"/>
+      <w:numFmt w:val="bullet"/>
+      <w:lvlText w:val="o"/>
+      <w:lvlJc w:val="left"/>
+      <w:pPr>
+        <w:ind w:left="1440" w:hanging="360"/>
+      </w:pPr>
+      <w:rPr>
+        <w:rFonts w:ascii="Courier New" w:hAnsi="Courier New" w:cs="Courier New" w:hint="default"/>
+      </w:rPr>
+    </w:lvl>
+    <w:lvl w:ilvl="2" w:tplc="04090005" w:tentative="1">
+      <w:start w:val="1"/>
+      <w:numFmt w:val="bullet"/>
+      <w:lvlText w:val=""/>
+      <w:lvlJc w:val="left"/>
+      <w:pPr>
+        <w:ind w:left="2160" w:hanging="360"/>
+      </w:pPr>
+      <w:rPr>
+        <w:rFonts w:ascii="Wingdings" w:hAnsi="Wingdings" w:hint="default"/>
+      </w:rPr>
+    </w:lvl>
+    <w:lvl w:ilvl="3" w:tplc="04090001" w:tentative="1">
+      <w:start w:val="1"/>
+      <w:numFmt w:val="bullet"/>
+      <w:lvlText w:val=""/>
+      <w:lvlJc w:val="left"/>
+      <w:pPr>
+        <w:ind w:left="2880" w:hanging="360"/>
+      </w:pPr>
+      <w:rPr>
+        <w:rFonts w:ascii="Symbol" w:hAnsi="Symbol" w:hint="default"/>
+      </w:rPr>
+    </w:lvl>
+    <w:lvl w:ilvl="4" w:tplc="04090003" w:tentative="1">
+      <w:start w:val="1"/>
+      <w:numFmt w:val="bullet"/>
+      <w:lvlText w:val="o"/>
+      <w:lvlJc w:val="left"/>
+      <w:pPr>
+        <w:ind w:left="3600" w:hanging="360"/>
+      </w:pPr>
+      <w:rPr>
+        <w:rFonts w:ascii="Courier New" w:hAnsi="Courier New" w:cs="Courier New" w:hint="default"/>
+      </w:rPr>
+    </w:lvl>
+    <w:lvl w:ilvl="5" w:tplc="04090005" w:tentative="1">
+      <w:start w:val="1"/>
+      <w:numFmt w:val="bullet"/>
+      <w:lvlText w:val=""/>
+      <w:lvlJc w:val="left"/>
+      <w:pPr>
+        <w:ind w:left="4320" w:hanging="360"/>
+      </w:pPr>
+      <w:rPr>
+        <w:rFonts w:ascii="Wingdings" w:hAnsi="Wingdings" w:hint="default"/>
+      </w:rPr>
+    </w:lvl>
+    <w:lvl w:ilvl="6" w:tplc="04090001" w:tentative="1">
+      <w:start w:val="1"/>
+      <w:numFmt w:val="bullet"/>
+      <w:lvlText w:val=""/>
+      <w:lvlJc w:val="left"/>
+      <w:pPr>
+        <w:ind w:left="5040" w:hanging="360"/>
+      </w:pPr>
+      <w:rPr>
+        <w:rFonts w:ascii="Symbol" w:hAnsi="Symbol" w:hint="default"/>
+      </w:rPr>
+    </w:lvl>
+    <w:lvl w:ilvl="7" w:tplc="04090003" w:tentative="1">
+      <w:start w:val="1"/>
+      <w:numFmt w:val="bullet"/>
+      <w:lvlText w:val="o"/>
+      <w:lvlJc w:val="left"/>
+      <w:pPr>
+        <w:ind w:left="5760" w:hanging="360"/>
+      </w:pPr>
+      <w:rPr>
+        <w:rFonts w:ascii="Courier New" w:hAnsi="Courier New" w:cs="Courier New" w:hint="default"/>
+      </w:rPr>
+    </w:lvl>
+    <w:lvl w:ilvl="8" w:tplc="04090005" w:tentative="1">
+      <w:start w:val="1"/>
+      <w:numFmt w:val="bullet"/>
+      <w:lvlText w:val=""/>
+      <w:lvlJc w:val="left"/>
+      <w:pPr>
+        <w:ind w:left="6480" w:hanging="360"/>
+      </w:pPr>
+      <w:rPr>
+        <w:rFonts w:ascii="Wingdings" w:hAnsi="Wingdings" w:hint="default"/>
+      </w:rPr>
+    </w:lvl>
+  </w:abstractNum>
+  <w:abstractNum w:abstractNumId="12">
     <w:nsid w:val="149A1ED1"/>
     <w:multiLevelType w:val="hybridMultilevel"/>
     <w:tmpl w:val="C9066322"/>
@@ -7832,7 +8892,7 @@
       </w:rPr>
     </w:lvl>
   </w:abstractNum>
-  <w:abstractNum w:abstractNumId="11">
+  <w:abstractNum w:abstractNumId="13">
     <w:nsid w:val="14E725D3"/>
     <w:multiLevelType w:val="singleLevel"/>
     <w:tmpl w:val="CE6804F8"/>
@@ -7853,7 +8913,7 @@
       </w:rPr>
     </w:lvl>
   </w:abstractNum>
-  <w:abstractNum w:abstractNumId="12">
+  <w:abstractNum w:abstractNumId="14">
     <w:nsid w:val="1C88381C"/>
     <w:multiLevelType w:val="hybridMultilevel"/>
     <w:tmpl w:val="BA7EF7CE"/>
@@ -7994,7 +9054,7 @@
       </w:rPr>
     </w:lvl>
   </w:abstractNum>
-  <w:abstractNum w:abstractNumId="13">
+  <w:abstractNum w:abstractNumId="15">
     <w:nsid w:val="1D410468"/>
     <w:multiLevelType w:val="hybridMultilevel"/>
     <w:tmpl w:val="6A0E37F2"/>
@@ -8106,7 +9166,7 @@
       </w:rPr>
     </w:lvl>
   </w:abstractNum>
-  <w:abstractNum w:abstractNumId="14">
+  <w:abstractNum w:abstractNumId="16">
     <w:nsid w:val="1FFD6DC8"/>
     <w:multiLevelType w:val="hybridMultilevel"/>
     <w:tmpl w:val="B234F9EA"/>
@@ -8246,7 +9306,93 @@
       </w:rPr>
     </w:lvl>
   </w:abstractNum>
-  <w:abstractNum w:abstractNumId="15">
+  <w:abstractNum w:abstractNumId="17">
+    <w:nsid w:val="2D2769E3"/>
+    <w:multiLevelType w:val="hybridMultilevel"/>
+    <w:tmpl w:val="F2CAF91A"/>
+    <w:lvl w:ilvl="0" w:tplc="0409000F">
+      <w:start w:val="1"/>
+      <w:numFmt w:val="decimal"/>
+      <w:lvlText w:val="%1."/>
+      <w:lvlJc w:val="left"/>
+      <w:pPr>
+        <w:ind w:left="720" w:hanging="360"/>
+      </w:pPr>
+    </w:lvl>
+    <w:lvl w:ilvl="1" w:tplc="04090019" w:tentative="1">
+      <w:start w:val="1"/>
+      <w:numFmt w:val="lowerLetter"/>
+      <w:lvlText w:val="%2."/>
+      <w:lvlJc w:val="left"/>
+      <w:pPr>
+        <w:ind w:left="1440" w:hanging="360"/>
+      </w:pPr>
+    </w:lvl>
+    <w:lvl w:ilvl="2" w:tplc="0409001B" w:tentative="1">
+      <w:start w:val="1"/>
+      <w:numFmt w:val="lowerRoman"/>
+      <w:lvlText w:val="%3."/>
+      <w:lvlJc w:val="right"/>
+      <w:pPr>
+        <w:ind w:left="2160" w:hanging="180"/>
+      </w:pPr>
+    </w:lvl>
+    <w:lvl w:ilvl="3" w:tplc="0409000F" w:tentative="1">
+      <w:start w:val="1"/>
+      <w:numFmt w:val="decimal"/>
+      <w:lvlText w:val="%4."/>
+      <w:lvlJc w:val="left"/>
+      <w:pPr>
+        <w:ind w:left="2880" w:hanging="360"/>
+      </w:pPr>
+    </w:lvl>
+    <w:lvl w:ilvl="4" w:tplc="04090019" w:tentative="1">
+      <w:start w:val="1"/>
+      <w:numFmt w:val="lowerLetter"/>
+      <w:lvlText w:val="%5."/>
+      <w:lvlJc w:val="left"/>
+      <w:pPr>
+        <w:ind w:left="3600" w:hanging="360"/>
+      </w:pPr>
+    </w:lvl>
+    <w:lvl w:ilvl="5" w:tplc="0409001B" w:tentative="1">
+      <w:start w:val="1"/>
+      <w:numFmt w:val="lowerRoman"/>
+      <w:lvlText w:val="%6."/>
+      <w:lvlJc w:val="right"/>
+      <w:pPr>
+        <w:ind w:left="4320" w:hanging="180"/>
+      </w:pPr>
+    </w:lvl>
+    <w:lvl w:ilvl="6" w:tplc="0409000F" w:tentative="1">
+      <w:start w:val="1"/>
+      <w:numFmt w:val="decimal"/>
+      <w:lvlText w:val="%7."/>
+      <w:lvlJc w:val="left"/>
+      <w:pPr>
+        <w:ind w:left="5040" w:hanging="360"/>
+      </w:pPr>
+    </w:lvl>
+    <w:lvl w:ilvl="7" w:tplc="04090019" w:tentative="1">
+      <w:start w:val="1"/>
+      <w:numFmt w:val="lowerLetter"/>
+      <w:lvlText w:val="%8."/>
+      <w:lvlJc w:val="left"/>
+      <w:pPr>
+        <w:ind w:left="5760" w:hanging="360"/>
+      </w:pPr>
+    </w:lvl>
+    <w:lvl w:ilvl="8" w:tplc="0409001B" w:tentative="1">
+      <w:start w:val="1"/>
+      <w:numFmt w:val="lowerRoman"/>
+      <w:lvlText w:val="%9."/>
+      <w:lvlJc w:val="right"/>
+      <w:pPr>
+        <w:ind w:left="6480" w:hanging="180"/>
+      </w:pPr>
+    </w:lvl>
+  </w:abstractNum>
+  <w:abstractNum w:abstractNumId="18">
     <w:nsid w:val="2D595991"/>
     <w:multiLevelType w:val="multilevel"/>
     <w:tmpl w:val="0409001F"/>
@@ -8359,7 +9505,7 @@
       </w:pPr>
     </w:lvl>
   </w:abstractNum>
-  <w:abstractNum w:abstractNumId="16">
+  <w:abstractNum w:abstractNumId="19">
     <w:nsid w:val="2E815826"/>
     <w:multiLevelType w:val="hybridMultilevel"/>
     <w:tmpl w:val="04663B9E"/>
@@ -8480,7 +9626,7 @@
       </w:pPr>
     </w:lvl>
   </w:abstractNum>
-  <w:abstractNum w:abstractNumId="17">
+  <w:abstractNum w:abstractNumId="20">
     <w:nsid w:val="2F7A15B6"/>
     <w:multiLevelType w:val="hybridMultilevel"/>
     <w:tmpl w:val="E42C2976"/>
@@ -8593,7 +9739,7 @@
       </w:rPr>
     </w:lvl>
   </w:abstractNum>
-  <w:abstractNum w:abstractNumId="18">
+  <w:abstractNum w:abstractNumId="21">
     <w:nsid w:val="30CF4423"/>
     <w:multiLevelType w:val="multilevel"/>
     <w:tmpl w:val="F8022308"/>
@@ -8734,7 +9880,7 @@
       </w:rPr>
     </w:lvl>
   </w:abstractNum>
-  <w:abstractNum w:abstractNumId="19">
+  <w:abstractNum w:abstractNumId="22">
     <w:nsid w:val="32691D0E"/>
     <w:multiLevelType w:val="hybridMultilevel"/>
     <w:tmpl w:val="6708068E"/>
@@ -8847,7 +9993,7 @@
       </w:rPr>
     </w:lvl>
   </w:abstractNum>
-  <w:abstractNum w:abstractNumId="20">
+  <w:abstractNum w:abstractNumId="23">
     <w:nsid w:val="327F5CE7"/>
     <w:multiLevelType w:val="hybridMultilevel"/>
     <w:tmpl w:val="7BC4ADCC"/>
@@ -8988,7 +10134,7 @@
       </w:rPr>
     </w:lvl>
   </w:abstractNum>
-  <w:abstractNum w:abstractNumId="21">
+  <w:abstractNum w:abstractNumId="24">
     <w:nsid w:val="368E2610"/>
     <w:multiLevelType w:val="singleLevel"/>
     <w:tmpl w:val="8B06DE32"/>
@@ -9009,7 +10155,93 @@
       </w:rPr>
     </w:lvl>
   </w:abstractNum>
-  <w:abstractNum w:abstractNumId="22">
+  <w:abstractNum w:abstractNumId="25">
+    <w:nsid w:val="3C572255"/>
+    <w:multiLevelType w:val="hybridMultilevel"/>
+    <w:tmpl w:val="F322EB8C"/>
+    <w:lvl w:ilvl="0" w:tplc="0409000F">
+      <w:start w:val="1"/>
+      <w:numFmt w:val="decimal"/>
+      <w:lvlText w:val="%1."/>
+      <w:lvlJc w:val="left"/>
+      <w:pPr>
+        <w:ind w:left="720" w:hanging="360"/>
+      </w:pPr>
+    </w:lvl>
+    <w:lvl w:ilvl="1" w:tplc="04090019" w:tentative="1">
+      <w:start w:val="1"/>
+      <w:numFmt w:val="lowerLetter"/>
+      <w:lvlText w:val="%2."/>
+      <w:lvlJc w:val="left"/>
+      <w:pPr>
+        <w:ind w:left="1440" w:hanging="360"/>
+      </w:pPr>
+    </w:lvl>
+    <w:lvl w:ilvl="2" w:tplc="0409001B" w:tentative="1">
+      <w:start w:val="1"/>
+      <w:numFmt w:val="lowerRoman"/>
+      <w:lvlText w:val="%3."/>
+      <w:lvlJc w:val="right"/>
+      <w:pPr>
+        <w:ind w:left="2160" w:hanging="180"/>
+      </w:pPr>
+    </w:lvl>
+    <w:lvl w:ilvl="3" w:tplc="0409000F" w:tentative="1">
+      <w:start w:val="1"/>
+      <w:numFmt w:val="decimal"/>
+      <w:lvlText w:val="%4."/>
+      <w:lvlJc w:val="left"/>
+      <w:pPr>
+        <w:ind w:left="2880" w:hanging="360"/>
+      </w:pPr>
+    </w:lvl>
+    <w:lvl w:ilvl="4" w:tplc="04090019" w:tentative="1">
+      <w:start w:val="1"/>
+      <w:numFmt w:val="lowerLetter"/>
+      <w:lvlText w:val="%5."/>
+      <w:lvlJc w:val="left"/>
+      <w:pPr>
+        <w:ind w:left="3600" w:hanging="360"/>
+      </w:pPr>
+    </w:lvl>
+    <w:lvl w:ilvl="5" w:tplc="0409001B" w:tentative="1">
+      <w:start w:val="1"/>
+      <w:numFmt w:val="lowerRoman"/>
+      <w:lvlText w:val="%6."/>
+      <w:lvlJc w:val="right"/>
+      <w:pPr>
+        <w:ind w:left="4320" w:hanging="180"/>
+      </w:pPr>
+    </w:lvl>
+    <w:lvl w:ilvl="6" w:tplc="0409000F" w:tentative="1">
+      <w:start w:val="1"/>
+      <w:numFmt w:val="decimal"/>
+      <w:lvlText w:val="%7."/>
+      <w:lvlJc w:val="left"/>
+      <w:pPr>
+        <w:ind w:left="5040" w:hanging="360"/>
+      </w:pPr>
+    </w:lvl>
+    <w:lvl w:ilvl="7" w:tplc="04090019" w:tentative="1">
+      <w:start w:val="1"/>
+      <w:numFmt w:val="lowerLetter"/>
+      <w:lvlText w:val="%8."/>
+      <w:lvlJc w:val="left"/>
+      <w:pPr>
+        <w:ind w:left="5760" w:hanging="360"/>
+      </w:pPr>
+    </w:lvl>
+    <w:lvl w:ilvl="8" w:tplc="0409001B" w:tentative="1">
+      <w:start w:val="1"/>
+      <w:numFmt w:val="lowerRoman"/>
+      <w:lvlText w:val="%9."/>
+      <w:lvlJc w:val="right"/>
+      <w:pPr>
+        <w:ind w:left="6480" w:hanging="180"/>
+      </w:pPr>
+    </w:lvl>
+  </w:abstractNum>
+  <w:abstractNum w:abstractNumId="26">
     <w:nsid w:val="3D28580F"/>
     <w:multiLevelType w:val="hybridMultilevel"/>
     <w:tmpl w:val="F2449BC8"/>
@@ -9122,7 +10354,7 @@
       </w:rPr>
     </w:lvl>
   </w:abstractNum>
-  <w:abstractNum w:abstractNumId="23">
+  <w:abstractNum w:abstractNumId="27">
     <w:nsid w:val="3EAD2653"/>
     <w:multiLevelType w:val="hybridMultilevel"/>
     <w:tmpl w:val="D384EF68"/>
@@ -9235,7 +10467,7 @@
       </w:pPr>
     </w:lvl>
   </w:abstractNum>
-  <w:abstractNum w:abstractNumId="24">
+  <w:abstractNum w:abstractNumId="28">
     <w:nsid w:val="4BC63E69"/>
     <w:multiLevelType w:val="multilevel"/>
     <w:tmpl w:val="58E47D88"/>
@@ -9377,7 +10609,7 @@
       </w:rPr>
     </w:lvl>
   </w:abstractNum>
-  <w:abstractNum w:abstractNumId="25">
+  <w:abstractNum w:abstractNumId="29">
     <w:nsid w:val="4D783307"/>
     <w:multiLevelType w:val="hybridMultilevel"/>
     <w:tmpl w:val="DD0E1FA0"/>
@@ -9496,7 +10728,7 @@
       </w:pPr>
     </w:lvl>
   </w:abstractNum>
-  <w:abstractNum w:abstractNumId="26">
+  <w:abstractNum w:abstractNumId="30">
     <w:nsid w:val="4EEF6478"/>
     <w:multiLevelType w:val="hybridMultilevel"/>
     <w:tmpl w:val="334427A6"/>
@@ -9609,7 +10841,7 @@
       </w:rPr>
     </w:lvl>
   </w:abstractNum>
-  <w:abstractNum w:abstractNumId="27">
+  <w:abstractNum w:abstractNumId="31">
     <w:nsid w:val="4F3A330D"/>
     <w:multiLevelType w:val="hybridMultilevel"/>
     <w:tmpl w:val="6C240F6A"/>
@@ -9722,7 +10954,7 @@
       </w:rPr>
     </w:lvl>
   </w:abstractNum>
-  <w:abstractNum w:abstractNumId="28">
+  <w:abstractNum w:abstractNumId="32">
     <w:nsid w:val="56234753"/>
     <w:multiLevelType w:val="multilevel"/>
     <w:tmpl w:val="DDDAB4B8"/>
@@ -9836,7 +11068,7 @@
       </w:pPr>
     </w:lvl>
   </w:abstractNum>
-  <w:abstractNum w:abstractNumId="29">
+  <w:abstractNum w:abstractNumId="33">
     <w:nsid w:val="581571F7"/>
     <w:multiLevelType w:val="hybridMultilevel"/>
     <w:tmpl w:val="13EC8F6A"/>
@@ -9977,7 +11209,7 @@
       </w:rPr>
     </w:lvl>
   </w:abstractNum>
-  <w:abstractNum w:abstractNumId="30">
+  <w:abstractNum w:abstractNumId="34">
     <w:nsid w:val="5E8F5013"/>
     <w:multiLevelType w:val="hybridMultilevel"/>
     <w:tmpl w:val="3BD833A6"/>
@@ -10118,7 +11350,7 @@
       </w:rPr>
     </w:lvl>
   </w:abstractNum>
-  <w:abstractNum w:abstractNumId="31">
+  <w:abstractNum w:abstractNumId="35">
     <w:nsid w:val="606A0D49"/>
     <w:multiLevelType w:val="multilevel"/>
     <w:tmpl w:val="7772D7E8"/>
@@ -10259,7 +11491,7 @@
       </w:rPr>
     </w:lvl>
   </w:abstractNum>
-  <w:abstractNum w:abstractNumId="32">
+  <w:abstractNum w:abstractNumId="36">
     <w:nsid w:val="60F619C3"/>
     <w:multiLevelType w:val="hybridMultilevel"/>
     <w:tmpl w:val="48DA44C2"/>
@@ -10348,7 +11580,7 @@
       </w:pPr>
     </w:lvl>
   </w:abstractNum>
-  <w:abstractNum w:abstractNumId="33">
+  <w:abstractNum w:abstractNumId="37">
     <w:nsid w:val="62837D1B"/>
     <w:multiLevelType w:val="multilevel"/>
     <w:tmpl w:val="8C1A5F9E"/>
@@ -10489,7 +11721,7 @@
       </w:rPr>
     </w:lvl>
   </w:abstractNum>
-  <w:abstractNum w:abstractNumId="34">
+  <w:abstractNum w:abstractNumId="38">
     <w:nsid w:val="62A75BEB"/>
     <w:multiLevelType w:val="multilevel"/>
     <w:tmpl w:val="04090023"/>
@@ -10604,7 +11836,93 @@
       </w:pPr>
     </w:lvl>
   </w:abstractNum>
-  <w:abstractNum w:abstractNumId="35">
+  <w:abstractNum w:abstractNumId="39">
+    <w:nsid w:val="65677C8A"/>
+    <w:multiLevelType w:val="hybridMultilevel"/>
+    <w:tmpl w:val="A9FCACE4"/>
+    <w:lvl w:ilvl="0" w:tplc="0409000F">
+      <w:start w:val="1"/>
+      <w:numFmt w:val="decimal"/>
+      <w:lvlText w:val="%1."/>
+      <w:lvlJc w:val="left"/>
+      <w:pPr>
+        <w:ind w:left="720" w:hanging="360"/>
+      </w:pPr>
+    </w:lvl>
+    <w:lvl w:ilvl="1" w:tplc="04090019" w:tentative="1">
+      <w:start w:val="1"/>
+      <w:numFmt w:val="lowerLetter"/>
+      <w:lvlText w:val="%2."/>
+      <w:lvlJc w:val="left"/>
+      <w:pPr>
+        <w:ind w:left="1440" w:hanging="360"/>
+      </w:pPr>
+    </w:lvl>
+    <w:lvl w:ilvl="2" w:tplc="0409001B" w:tentative="1">
+      <w:start w:val="1"/>
+      <w:numFmt w:val="lowerRoman"/>
+      <w:lvlText w:val="%3."/>
+      <w:lvlJc w:val="right"/>
+      <w:pPr>
+        <w:ind w:left="2160" w:hanging="180"/>
+      </w:pPr>
+    </w:lvl>
+    <w:lvl w:ilvl="3" w:tplc="0409000F" w:tentative="1">
+      <w:start w:val="1"/>
+      <w:numFmt w:val="decimal"/>
+      <w:lvlText w:val="%4."/>
+      <w:lvlJc w:val="left"/>
+      <w:pPr>
+        <w:ind w:left="2880" w:hanging="360"/>
+      </w:pPr>
+    </w:lvl>
+    <w:lvl w:ilvl="4" w:tplc="04090019" w:tentative="1">
+      <w:start w:val="1"/>
+      <w:numFmt w:val="lowerLetter"/>
+      <w:lvlText w:val="%5."/>
+      <w:lvlJc w:val="left"/>
+      <w:pPr>
+        <w:ind w:left="3600" w:hanging="360"/>
+      </w:pPr>
+    </w:lvl>
+    <w:lvl w:ilvl="5" w:tplc="0409001B" w:tentative="1">
+      <w:start w:val="1"/>
+      <w:numFmt w:val="lowerRoman"/>
+      <w:lvlText w:val="%6."/>
+      <w:lvlJc w:val="right"/>
+      <w:pPr>
+        <w:ind w:left="4320" w:hanging="180"/>
+      </w:pPr>
+    </w:lvl>
+    <w:lvl w:ilvl="6" w:tplc="0409000F" w:tentative="1">
+      <w:start w:val="1"/>
+      <w:numFmt w:val="decimal"/>
+      <w:lvlText w:val="%7."/>
+      <w:lvlJc w:val="left"/>
+      <w:pPr>
+        <w:ind w:left="5040" w:hanging="360"/>
+      </w:pPr>
+    </w:lvl>
+    <w:lvl w:ilvl="7" w:tplc="04090019" w:tentative="1">
+      <w:start w:val="1"/>
+      <w:numFmt w:val="lowerLetter"/>
+      <w:lvlText w:val="%8."/>
+      <w:lvlJc w:val="left"/>
+      <w:pPr>
+        <w:ind w:left="5760" w:hanging="360"/>
+      </w:pPr>
+    </w:lvl>
+    <w:lvl w:ilvl="8" w:tplc="0409001B" w:tentative="1">
+      <w:start w:val="1"/>
+      <w:numFmt w:val="lowerRoman"/>
+      <w:lvlText w:val="%9."/>
+      <w:lvlJc w:val="right"/>
+      <w:pPr>
+        <w:ind w:left="6480" w:hanging="180"/>
+      </w:pPr>
+    </w:lvl>
+  </w:abstractNum>
+  <w:abstractNum w:abstractNumId="40">
     <w:nsid w:val="66FC15D4"/>
     <w:multiLevelType w:val="singleLevel"/>
     <w:tmpl w:val="034E1E46"/>
@@ -10625,7 +11943,7 @@
       </w:rPr>
     </w:lvl>
   </w:abstractNum>
-  <w:abstractNum w:abstractNumId="36">
+  <w:abstractNum w:abstractNumId="41">
     <w:nsid w:val="6D5C2438"/>
     <w:multiLevelType w:val="hybridMultilevel"/>
     <w:tmpl w:val="9CEEF7A4"/>
@@ -10742,7 +12060,7 @@
       </w:pPr>
     </w:lvl>
   </w:abstractNum>
-  <w:abstractNum w:abstractNumId="37">
+  <w:abstractNum w:abstractNumId="42">
     <w:nsid w:val="6F182A87"/>
     <w:multiLevelType w:val="hybridMultilevel"/>
     <w:tmpl w:val="57642176"/>
@@ -10856,7 +12174,7 @@
       </w:pPr>
     </w:lvl>
   </w:abstractNum>
-  <w:abstractNum w:abstractNumId="38">
+  <w:abstractNum w:abstractNumId="43">
     <w:nsid w:val="70B23D3D"/>
     <w:multiLevelType w:val="hybridMultilevel"/>
     <w:tmpl w:val="0854E1F0"/>
@@ -10996,7 +12314,7 @@
       </w:rPr>
     </w:lvl>
   </w:abstractNum>
-  <w:abstractNum w:abstractNumId="39">
+  <w:abstractNum w:abstractNumId="44">
     <w:nsid w:val="73B1173E"/>
     <w:multiLevelType w:val="hybridMultilevel"/>
     <w:tmpl w:val="2640D13E"/>
@@ -11117,7 +12435,7 @@
       </w:pPr>
     </w:lvl>
   </w:abstractNum>
-  <w:abstractNum w:abstractNumId="40">
+  <w:abstractNum w:abstractNumId="45">
     <w:nsid w:val="74EC5168"/>
     <w:multiLevelType w:val="hybridMultilevel"/>
     <w:tmpl w:val="745A218C"/>
@@ -11244,7 +12562,7 @@
       </w:pPr>
     </w:lvl>
   </w:abstractNum>
-  <w:abstractNum w:abstractNumId="41">
+  <w:abstractNum w:abstractNumId="46">
     <w:nsid w:val="7CD96944"/>
     <w:multiLevelType w:val="hybridMultilevel"/>
     <w:tmpl w:val="D0AAB360"/>
@@ -11333,7 +12651,7 @@
       </w:pPr>
     </w:lvl>
   </w:abstractNum>
-  <w:abstractNum w:abstractNumId="42">
+  <w:abstractNum w:abstractNumId="47">
     <w:nsid w:val="7DEE65F0"/>
     <w:multiLevelType w:val="singleLevel"/>
     <w:tmpl w:val="0EB47770"/>
@@ -11354,7 +12672,7 @@
       </w:rPr>
     </w:lvl>
   </w:abstractNum>
-  <w:abstractNum w:abstractNumId="43">
+  <w:abstractNum w:abstractNumId="48">
     <w:nsid w:val="7F7504B8"/>
     <w:multiLevelType w:val="hybridMultilevel"/>
     <w:tmpl w:val="5EC04986"/>
@@ -11494,7 +12812,7 @@
       </w:rPr>
     </w:lvl>
   </w:abstractNum>
-  <w:abstractNum w:abstractNumId="44">
+  <w:abstractNum w:abstractNumId="49">
     <w:nsid w:val="7F9D06EE"/>
     <w:multiLevelType w:val="hybridMultilevel"/>
     <w:tmpl w:val="29E0F7D2"/>
@@ -11660,123 +12978,138 @@
     <w:abstractNumId w:val="0"/>
   </w:num>
   <w:num w:numId="9">
+    <w:abstractNumId w:val="18"/>
+  </w:num>
+  <w:num w:numId="10">
+    <w:abstractNumId w:val="38"/>
+  </w:num>
+  <w:num w:numId="11">
+    <w:abstractNumId w:val="49"/>
+  </w:num>
+  <w:num w:numId="12">
+    <w:abstractNumId w:val="33"/>
+  </w:num>
+  <w:num w:numId="13">
+    <w:abstractNumId w:val="42"/>
+  </w:num>
+  <w:num w:numId="14">
+    <w:abstractNumId w:val="41"/>
+  </w:num>
+  <w:num w:numId="15">
+    <w:abstractNumId w:val="9"/>
+  </w:num>
+  <w:num w:numId="16">
+    <w:abstractNumId w:val="44"/>
+  </w:num>
+  <w:num w:numId="17">
+    <w:abstractNumId w:val="49"/>
+  </w:num>
+  <w:num w:numId="18">
+    <w:abstractNumId w:val="33"/>
+  </w:num>
+  <w:num w:numId="19">
+    <w:abstractNumId w:val="19"/>
+  </w:num>
+  <w:num w:numId="20">
+    <w:abstractNumId w:val="14"/>
+  </w:num>
+  <w:num w:numId="21">
+    <w:abstractNumId w:val="23"/>
+  </w:num>
+  <w:num w:numId="22">
+    <w:abstractNumId w:val="28"/>
+  </w:num>
+  <w:num w:numId="23">
+    <w:abstractNumId w:val="10"/>
+  </w:num>
+  <w:num w:numId="24">
+    <w:abstractNumId w:val="21"/>
+  </w:num>
+  <w:num w:numId="25">
+    <w:abstractNumId w:val="35"/>
+  </w:num>
+  <w:num w:numId="26">
+    <w:abstractNumId w:val="34"/>
+  </w:num>
+  <w:num w:numId="27">
+    <w:abstractNumId w:val="37"/>
+  </w:num>
+  <w:num w:numId="28">
+    <w:abstractNumId w:val="29"/>
+  </w:num>
+  <w:num w:numId="29">
+    <w:abstractNumId w:val="32"/>
+  </w:num>
+  <w:num w:numId="30">
+    <w:abstractNumId w:val="13"/>
+  </w:num>
+  <w:num w:numId="31">
+    <w:abstractNumId w:val="40"/>
+  </w:num>
+  <w:num w:numId="32">
+    <w:abstractNumId w:val="47"/>
+  </w:num>
+  <w:num w:numId="33">
+    <w:abstractNumId w:val="24"/>
+  </w:num>
+  <w:num w:numId="34">
+    <w:abstractNumId w:val="27"/>
+  </w:num>
+  <w:num w:numId="35">
+    <w:abstractNumId w:val="12"/>
+  </w:num>
+  <w:num w:numId="36">
+    <w:abstractNumId w:val="43"/>
+  </w:num>
+  <w:num w:numId="37">
+    <w:abstractNumId w:val="16"/>
+  </w:num>
+  <w:num w:numId="38">
+    <w:abstractNumId w:val="48"/>
+  </w:num>
+  <w:num w:numId="39">
+    <w:abstractNumId w:val="45"/>
+  </w:num>
+  <w:num w:numId="40">
+    <w:abstractNumId w:val="20"/>
+  </w:num>
+  <w:num w:numId="41">
+    <w:abstractNumId w:val="36"/>
+  </w:num>
+  <w:num w:numId="42">
+    <w:abstractNumId w:val="46"/>
+  </w:num>
+  <w:num w:numId="43">
+    <w:abstractNumId w:val="22"/>
+  </w:num>
+  <w:num w:numId="44">
+    <w:abstractNumId w:val="26"/>
+  </w:num>
+  <w:num w:numId="45">
+    <w:abstractNumId w:val="31"/>
+  </w:num>
+  <w:num w:numId="46">
     <w:abstractNumId w:val="15"/>
   </w:num>
-  <w:num w:numId="10">
-    <w:abstractNumId w:val="34"/>
+  <w:num w:numId="47">
+    <w:abstractNumId w:val="30"/>
   </w:num>
-  <w:num w:numId="11">
-    <w:abstractNumId w:val="44"/>
+  <w:num w:numId="48">
+    <w:abstractNumId w:val="25"/>
   </w:num>
-  <w:num w:numId="12">
-    <w:abstractNumId w:val="29"/>
+  <w:num w:numId="49">
+    <w:abstractNumId w:val="11"/>
   </w:num>
-  <w:num w:numId="13">
-    <w:abstractNumId w:val="37"/>
+  <w:num w:numId="50">
+    <w:abstractNumId w:val="17"/>
   </w:num>
-  <w:num w:numId="14">
-    <w:abstractNumId w:val="36"/>
-  </w:num>
-  <w:num w:numId="15">
+  <w:num w:numId="51">
     <w:abstractNumId w:val="8"/>
   </w:num>
-  <w:num w:numId="16">
+  <w:num w:numId="52">
     <w:abstractNumId w:val="39"/>
   </w:num>
-  <w:num w:numId="17">
-    <w:abstractNumId w:val="44"/>
-  </w:num>
-  <w:num w:numId="18">
-    <w:abstractNumId w:val="29"/>
-  </w:num>
-  <w:num w:numId="19">
-    <w:abstractNumId w:val="16"/>
-  </w:num>
-  <w:num w:numId="20">
-    <w:abstractNumId w:val="12"/>
-  </w:num>
-  <w:num w:numId="21">
-    <w:abstractNumId w:val="20"/>
-  </w:num>
-  <w:num w:numId="22">
-    <w:abstractNumId w:val="24"/>
-  </w:num>
-  <w:num w:numId="23">
-    <w:abstractNumId w:val="9"/>
-  </w:num>
-  <w:num w:numId="24">
-    <w:abstractNumId w:val="18"/>
-  </w:num>
-  <w:num w:numId="25">
-    <w:abstractNumId w:val="31"/>
-  </w:num>
-  <w:num w:numId="26">
-    <w:abstractNumId w:val="30"/>
-  </w:num>
-  <w:num w:numId="27">
-    <w:abstractNumId w:val="33"/>
-  </w:num>
-  <w:num w:numId="28">
-    <w:abstractNumId w:val="25"/>
-  </w:num>
-  <w:num w:numId="29">
-    <w:abstractNumId w:val="28"/>
-  </w:num>
-  <w:num w:numId="30">
-    <w:abstractNumId w:val="11"/>
-  </w:num>
-  <w:num w:numId="31">
-    <w:abstractNumId w:val="35"/>
-  </w:num>
-  <w:num w:numId="32">
-    <w:abstractNumId w:val="42"/>
-  </w:num>
-  <w:num w:numId="33">
-    <w:abstractNumId w:val="21"/>
-  </w:num>
-  <w:num w:numId="34">
-    <w:abstractNumId w:val="23"/>
-  </w:num>
-  <w:num w:numId="35">
-    <w:abstractNumId w:val="10"/>
-  </w:num>
-  <w:num w:numId="36">
-    <w:abstractNumId w:val="38"/>
-  </w:num>
-  <w:num w:numId="37">
-    <w:abstractNumId w:val="14"/>
-  </w:num>
-  <w:num w:numId="38">
-    <w:abstractNumId w:val="43"/>
-  </w:num>
-  <w:num w:numId="39">
-    <w:abstractNumId w:val="40"/>
-  </w:num>
-  <w:num w:numId="40">
-    <w:abstractNumId w:val="17"/>
-  </w:num>
-  <w:num w:numId="41">
-    <w:abstractNumId w:val="32"/>
-  </w:num>
-  <w:num w:numId="42">
-    <w:abstractNumId w:val="41"/>
-  </w:num>
-  <w:num w:numId="43">
-    <w:abstractNumId w:val="19"/>
-  </w:num>
-  <w:num w:numId="44">
-    <w:abstractNumId w:val="22"/>
-  </w:num>
-  <w:num w:numId="45">
-    <w:abstractNumId w:val="27"/>
-  </w:num>
-  <w:num w:numId="46">
-    <w:abstractNumId w:val="13"/>
-  </w:num>
-  <w:num w:numId="47">
-    <w:abstractNumId w:val="26"/>
-  </w:num>
-  <w:numIdMacAtCleanup w:val="39"/>
+  <w:numIdMacAtCleanup w:val="52"/>
 </w:numbering>
 </file>
 
@@ -19198,6 +20531,10 @@
 </p:properties>
 </file>
 
+<file path=customXml/item6.xml><?xml version="1.0" encoding="utf-8"?>
+<b:Sources xmlns:b="http://schemas.openxmlformats.org/officeDocument/2006/bibliography" xmlns="http://schemas.openxmlformats.org/officeDocument/2006/bibliography" SelectedStyle="\APA.XSL" StyleName="APA"/>
+</file>
+
 <file path=customXml/itemProps1.xml><?xml version="1.0" encoding="utf-8"?>
 <ds:datastoreItem xmlns:ds="http://schemas.openxmlformats.org/officeDocument/2006/customXml" ds:itemID="{C4C8B4E9-69B2-4BCD-BC87-F2B34DC5C154}">
   <ds:schemaRefs>
@@ -19250,4 +20587,12 @@
     <ds:schemaRef ds:uri="ddcf2b64-e3b0-42a2-bf4a-7482a0c65fd3"/>
   </ds:schemaRefs>
 </ds:datastoreItem>
+</file>
+
+<file path=customXml/itemProps6.xml><?xml version="1.0" encoding="utf-8"?>
+<ds:datastoreItem xmlns:ds="http://schemas.openxmlformats.org/officeDocument/2006/customXml" ds:itemID="{F3BD19E0-3839-43F5-B318-396F449C2B26}">
+  <ds:schemaRefs>
+    <ds:schemaRef ds:uri="http://schemas.openxmlformats.org/officeDocument/2006/bibliography"/>
+  </ds:schemaRefs>
+</ds:datastoreItem>
 </file>
</xml_diff>

<commit_message>
SSD and Interface Updates
</commit_message>
<xml_diff>
--- a/Documentation/PR_Interface_Design_Specification.docx
+++ b/Documentation/PR_Interface_Design_Specification.docx
@@ -2935,27 +2935,14 @@
       <w:r>
         <w:t xml:space="preserve">Table </w:t>
       </w:r>
-      <w:r>
-        <w:fldChar w:fldCharType="begin"/>
-      </w:r>
-      <w:r>
-        <w:instrText xml:space="preserve"> SEQ Table \* ARABIC </w:instrText>
-      </w:r>
-      <w:r>
-        <w:fldChar w:fldCharType="separate"/>
-      </w:r>
-      <w:r>
-        <w:rPr>
-          <w:noProof/>
-        </w:rPr>
-        <w:t>1</w:t>
-      </w:r>
-      <w:r>
-        <w:rPr>
-          <w:noProof/>
-        </w:rPr>
-        <w:fldChar w:fldCharType="end"/>
-      </w:r>
+      <w:fldSimple w:instr=" SEQ Table \* ARABIC ">
+        <w:r>
+          <w:rPr>
+            <w:noProof/>
+          </w:rPr>
+          <w:t>1</w:t>
+        </w:r>
+      </w:fldSimple>
       <w:r>
         <w:t>: Acronyms</w:t>
       </w:r>
@@ -5423,27 +5410,14 @@
       <w:r>
         <w:t xml:space="preserve">Figure </w:t>
       </w:r>
-      <w:r>
-        <w:fldChar w:fldCharType="begin"/>
-      </w:r>
-      <w:r>
-        <w:instrText xml:space="preserve"> SEQ Figure \* ARABIC </w:instrText>
-      </w:r>
-      <w:r>
-        <w:fldChar w:fldCharType="separate"/>
-      </w:r>
-      <w:r>
-        <w:rPr>
-          <w:noProof/>
-        </w:rPr>
-        <w:t>1</w:t>
-      </w:r>
-      <w:r>
-        <w:rPr>
-          <w:noProof/>
-        </w:rPr>
-        <w:fldChar w:fldCharType="end"/>
-      </w:r>
+      <w:fldSimple w:instr=" SEQ Figure \* ARABIC ">
+        <w:r>
+          <w:rPr>
+            <w:noProof/>
+          </w:rPr>
+          <w:t>1</w:t>
+        </w:r>
+      </w:fldSimple>
     </w:p>
     <w:p>
       <w:pPr>
@@ -5492,7 +5466,21 @@
         <w:rPr>
           <w:sz w:val="24"/>
         </w:rPr>
-        <w:t xml:space="preserve">The primary egress interface will be the Direct Messaging interface used to notify VA Suicide Prevention Coordinators and Rutgers Outreach and Intervention coordinators and clinicians. The IRDS will leverage the VLER Direct messaging service utilizing a </w:t>
+        <w:t>The primary egress interface will be the Direct Messaging interface used to notify VA Suicide Prevention Coordinators</w:t>
+      </w:r>
+      <w:ins w:id="18" w:author="Robert Snelling" w:date="2014-11-25T09:31:00Z">
+        <w:r>
+          <w:rPr>
+            <w:sz w:val="24"/>
+          </w:rPr>
+          <w:t xml:space="preserve"> (SPC)</w:t>
+        </w:r>
+      </w:ins>
+      <w:r>
+        <w:rPr>
+          <w:sz w:val="24"/>
+        </w:rPr>
+        <w:t xml:space="preserve"> and Rutgers Outreach and Intervention coordinators and clinicians. The IRDS will leverage the VLER Direct messaging service utilizing a </w:t>
       </w:r>
       <w:proofErr w:type="spellStart"/>
       <w:r>
@@ -5508,6 +5496,116 @@
         </w:rPr>
         <w:t xml:space="preserve"> interface to transmit message content.</w:t>
       </w:r>
+      <w:ins w:id="19" w:author="Robert Snelling" w:date="2014-11-25T09:30:00Z">
+        <w:r>
+          <w:rPr>
+            <w:sz w:val="24"/>
+          </w:rPr>
+          <w:t xml:space="preserve">  Another interface </w:t>
+        </w:r>
+      </w:ins>
+      <w:ins w:id="20" w:author="Robert Snelling" w:date="2014-11-25T09:31:00Z">
+        <w:r>
+          <w:rPr>
+            <w:sz w:val="24"/>
+          </w:rPr>
+          <w:t xml:space="preserve">utilized by VA Staff and SPCs will be the IRDS </w:t>
+        </w:r>
+      </w:ins>
+      <w:proofErr w:type="spellStart"/>
+      <w:ins w:id="21" w:author="Robert Snelling" w:date="2014-11-25T15:36:00Z">
+        <w:r>
+          <w:rPr>
+            <w:sz w:val="24"/>
+          </w:rPr>
+          <w:t>Surveliance</w:t>
+        </w:r>
+        <w:proofErr w:type="spellEnd"/>
+        <w:r>
+          <w:rPr>
+            <w:sz w:val="24"/>
+          </w:rPr>
+          <w:t xml:space="preserve"> </w:t>
+        </w:r>
+      </w:ins>
+      <w:ins w:id="22" w:author="Robert Snelling" w:date="2014-11-25T09:31:00Z">
+        <w:r>
+          <w:rPr>
+            <w:sz w:val="24"/>
+          </w:rPr>
+          <w:t xml:space="preserve">Dashboard which will provide browser based </w:t>
+        </w:r>
+      </w:ins>
+      <w:ins w:id="23" w:author="Robert Snelling" w:date="2014-11-25T09:32:00Z">
+        <w:r>
+          <w:rPr>
+            <w:sz w:val="24"/>
+          </w:rPr>
+          <w:t>visualizations</w:t>
+        </w:r>
+      </w:ins>
+      <w:ins w:id="24" w:author="Robert Snelling" w:date="2014-11-25T09:31:00Z">
+        <w:r>
+          <w:rPr>
+            <w:sz w:val="24"/>
+          </w:rPr>
+          <w:t xml:space="preserve"> </w:t>
+        </w:r>
+      </w:ins>
+      <w:ins w:id="25" w:author="Robert Snelling" w:date="2014-11-25T09:32:00Z">
+        <w:r>
+          <w:rPr>
+            <w:sz w:val="24"/>
+          </w:rPr>
+          <w:t xml:space="preserve">of critical data to </w:t>
+        </w:r>
+        <w:proofErr w:type="spellStart"/>
+        <w:r>
+          <w:rPr>
+            <w:sz w:val="24"/>
+          </w:rPr>
+          <w:t>identifiy</w:t>
+        </w:r>
+        <w:proofErr w:type="spellEnd"/>
+        <w:r>
+          <w:rPr>
+            <w:sz w:val="24"/>
+          </w:rPr>
+          <w:t xml:space="preserve"> </w:t>
+        </w:r>
+      </w:ins>
+      <w:ins w:id="26" w:author="Robert Snelling" w:date="2014-11-25T09:33:00Z">
+        <w:r>
+          <w:rPr>
+            <w:sz w:val="24"/>
+          </w:rPr>
+          <w:t xml:space="preserve">Veterans at </w:t>
+        </w:r>
+      </w:ins>
+      <w:ins w:id="27" w:author="Robert Snelling" w:date="2014-11-25T09:32:00Z">
+        <w:r>
+          <w:rPr>
+            <w:sz w:val="24"/>
+          </w:rPr>
+          <w:t>high risk</w:t>
+        </w:r>
+      </w:ins>
+      <w:ins w:id="28" w:author="Robert Snelling" w:date="2014-11-25T09:33:00Z">
+        <w:r>
+          <w:rPr>
+            <w:sz w:val="24"/>
+          </w:rPr>
+          <w:t xml:space="preserve"> for suicide.</w:t>
+        </w:r>
+      </w:ins>
+      <w:ins w:id="29" w:author="Robert Snelling" w:date="2014-11-25T09:32:00Z">
+        <w:r>
+          <w:rPr>
+            <w:sz w:val="24"/>
+          </w:rPr>
+          <w:t xml:space="preserve"> </w:t>
+        </w:r>
+      </w:ins>
     </w:p>
     <w:p>
       <w:pPr>
@@ -5584,38 +5682,25 @@
       <w:r>
         <w:t xml:space="preserve">Figure </w:t>
       </w:r>
-      <w:r>
-        <w:fldChar w:fldCharType="begin"/>
-      </w:r>
-      <w:r>
-        <w:instrText xml:space="preserve"> SEQ Figure \* ARABIC </w:instrText>
-      </w:r>
-      <w:r>
-        <w:fldChar w:fldCharType="separate"/>
-      </w:r>
-      <w:r>
-        <w:rPr>
-          <w:noProof/>
-        </w:rPr>
-        <w:t>2</w:t>
-      </w:r>
-      <w:r>
-        <w:rPr>
-          <w:noProof/>
-        </w:rPr>
-        <w:fldChar w:fldCharType="end"/>
-      </w:r>
+      <w:fldSimple w:instr=" SEQ Figure \* ARABIC ">
+        <w:r>
+          <w:rPr>
+            <w:noProof/>
+          </w:rPr>
+          <w:t>2</w:t>
+        </w:r>
+      </w:fldSimple>
     </w:p>
     <w:p/>
     <w:p>
       <w:pPr>
         <w:pStyle w:val="Heading3"/>
       </w:pPr>
-      <w:bookmarkStart w:id="18" w:name="_Toc403725383"/>
+      <w:bookmarkStart w:id="30" w:name="_Toc403725383"/>
       <w:r>
         <w:t>External Data Sources</w:t>
       </w:r>
-      <w:bookmarkEnd w:id="18"/>
+      <w:bookmarkEnd w:id="30"/>
     </w:p>
     <w:p>
       <w:pPr>
@@ -5950,30 +6035,608 @@
         <w:t xml:space="preserve"> currently reviewing possibilities with the VA.</w:t>
       </w:r>
     </w:p>
+    <w:p>
+      <w:pPr>
+        <w:pStyle w:val="Heading3"/>
+        <w:rPr>
+          <w:ins w:id="31" w:author="Robert Snelling" w:date="2014-11-25T09:35:00Z"/>
+        </w:rPr>
+      </w:pPr>
+      <w:ins w:id="32" w:author="Robert Snelling" w:date="2014-11-25T15:41:00Z">
+        <w:r>
+          <w:t>External</w:t>
+        </w:r>
+      </w:ins>
+      <w:ins w:id="33" w:author="Robert Snelling" w:date="2014-11-25T09:35:00Z">
+        <w:r>
+          <w:t xml:space="preserve"> Interface</w:t>
+        </w:r>
+      </w:ins>
+      <w:ins w:id="34" w:author="Robert Snelling" w:date="2014-11-25T15:41:00Z">
+        <w:r>
+          <w:t>s</w:t>
+        </w:r>
+      </w:ins>
+    </w:p>
+    <w:p>
+      <w:pPr>
+        <w:rPr>
+          <w:ins w:id="35" w:author="Robert Snelling" w:date="2014-11-25T15:42:00Z"/>
+          <w:sz w:val="24"/>
+        </w:rPr>
+      </w:pPr>
+      <w:ins w:id="36" w:author="Robert Snelling" w:date="2014-11-25T15:42:00Z">
+        <w:r>
+          <w:rPr>
+            <w:sz w:val="24"/>
+          </w:rPr>
+          <w:t xml:space="preserve">The external </w:t>
+        </w:r>
+        <w:r>
+          <w:rPr>
+            <w:sz w:val="24"/>
+          </w:rPr>
+          <w:t>interfaces</w:t>
+        </w:r>
+        <w:r>
+          <w:rPr>
+            <w:sz w:val="24"/>
+          </w:rPr>
+          <w:t xml:space="preserve"> </w:t>
+        </w:r>
+        <w:r>
+          <w:rPr>
+            <w:sz w:val="24"/>
+          </w:rPr>
+          <w:t xml:space="preserve">resulting from the </w:t>
+        </w:r>
+        <w:r>
+          <w:rPr>
+            <w:sz w:val="24"/>
+          </w:rPr>
+          <w:t>IRDS</w:t>
+        </w:r>
+      </w:ins>
+      <w:ins w:id="37" w:author="Robert Snelling" w:date="2014-11-25T15:43:00Z">
+        <w:r>
+          <w:rPr>
+            <w:sz w:val="24"/>
+          </w:rPr>
+          <w:t xml:space="preserve"> solution</w:t>
+        </w:r>
+      </w:ins>
+      <w:ins w:id="38" w:author="Robert Snelling" w:date="2014-11-25T15:42:00Z">
+        <w:r>
+          <w:rPr>
+            <w:sz w:val="24"/>
+          </w:rPr>
+          <w:t xml:space="preserve"> have been identified as:</w:t>
+        </w:r>
+      </w:ins>
+    </w:p>
+    <w:p>
+      <w:pPr>
+        <w:rPr>
+          <w:ins w:id="39" w:author="Robert Snelling" w:date="2014-11-25T15:42:00Z"/>
+          <w:sz w:val="24"/>
+        </w:rPr>
+      </w:pPr>
+    </w:p>
+    <w:p>
+      <w:pPr>
+        <w:pStyle w:val="ListParagraph"/>
+        <w:numPr>
+          <w:ilvl w:val="0"/>
+          <w:numId w:val="54"/>
+        </w:numPr>
+        <w:rPr>
+          <w:ins w:id="40" w:author="Robert Snelling" w:date="2014-11-25T09:35:00Z"/>
+          <w:sz w:val="24"/>
+          <w:rPrChange w:id="41" w:author="Robert Snelling" w:date="2014-11-25T15:43:00Z">
+            <w:rPr>
+              <w:ins w:id="42" w:author="Robert Snelling" w:date="2014-11-25T09:35:00Z"/>
+            </w:rPr>
+          </w:rPrChange>
+        </w:rPr>
+        <w:pPrChange w:id="43" w:author="Robert Snelling" w:date="2014-11-25T15:43:00Z">
+          <w:pPr/>
+        </w:pPrChange>
+      </w:pPr>
+      <w:ins w:id="44" w:author="Robert Snelling" w:date="2014-11-25T09:35:00Z">
+        <w:r>
+          <w:rPr>
+            <w:sz w:val="24"/>
+            <w:rPrChange w:id="45" w:author="Robert Snelling" w:date="2014-11-25T15:43:00Z">
+              <w:rPr/>
+            </w:rPrChange>
+          </w:rPr>
+          <w:t>The</w:t>
+        </w:r>
+      </w:ins>
+      <w:ins w:id="46" w:author="Robert Snelling" w:date="2014-11-25T09:36:00Z">
+        <w:r>
+          <w:rPr>
+            <w:sz w:val="24"/>
+            <w:rPrChange w:id="47" w:author="Robert Snelling" w:date="2014-11-25T15:43:00Z">
+              <w:rPr/>
+            </w:rPrChange>
+          </w:rPr>
+          <w:t xml:space="preserve"> IRDS </w:t>
+        </w:r>
+      </w:ins>
+      <w:ins w:id="48" w:author="Robert Snelling" w:date="2014-11-25T15:16:00Z">
+        <w:r>
+          <w:rPr>
+            <w:sz w:val="24"/>
+            <w:rPrChange w:id="49" w:author="Robert Snelling" w:date="2014-11-25T15:43:00Z">
+              <w:rPr/>
+            </w:rPrChange>
+          </w:rPr>
+          <w:t xml:space="preserve">Surveillance </w:t>
+        </w:r>
+      </w:ins>
+      <w:ins w:id="50" w:author="Robert Snelling" w:date="2014-11-25T09:36:00Z">
+        <w:r>
+          <w:rPr>
+            <w:sz w:val="24"/>
+            <w:rPrChange w:id="51" w:author="Robert Snelling" w:date="2014-11-25T15:43:00Z">
+              <w:rPr/>
+            </w:rPrChange>
+          </w:rPr>
+          <w:t>Dashboard will provide a browser based user interface</w:t>
+        </w:r>
+      </w:ins>
+      <w:ins w:id="52" w:author="Robert Snelling" w:date="2014-11-25T15:17:00Z">
+        <w:r>
+          <w:rPr>
+            <w:sz w:val="24"/>
+            <w:rPrChange w:id="53" w:author="Robert Snelling" w:date="2014-11-25T15:43:00Z">
+              <w:rPr/>
+            </w:rPrChange>
+          </w:rPr>
+          <w:t xml:space="preserve"> featuring </w:t>
+        </w:r>
+        <w:proofErr w:type="spellStart"/>
+        <w:r>
+          <w:rPr>
+            <w:sz w:val="24"/>
+            <w:rPrChange w:id="54" w:author="Robert Snelling" w:date="2014-11-25T15:43:00Z">
+              <w:rPr/>
+            </w:rPrChange>
+          </w:rPr>
+          <w:t>represenations</w:t>
+        </w:r>
+        <w:proofErr w:type="spellEnd"/>
+        <w:r>
+          <w:rPr>
+            <w:sz w:val="24"/>
+            <w:rPrChange w:id="55" w:author="Robert Snelling" w:date="2014-11-25T15:43:00Z">
+              <w:rPr/>
+            </w:rPrChange>
+          </w:rPr>
+          <w:t xml:space="preserve"> of the analyzed </w:t>
+        </w:r>
+      </w:ins>
+      <w:ins w:id="56" w:author="Robert Snelling" w:date="2014-11-25T09:36:00Z">
+        <w:r>
+          <w:rPr>
+            <w:sz w:val="24"/>
+            <w:rPrChange w:id="57" w:author="Robert Snelling" w:date="2014-11-25T15:43:00Z">
+              <w:rPr/>
+            </w:rPrChange>
+          </w:rPr>
+          <w:t xml:space="preserve">consolidated </w:t>
+        </w:r>
+      </w:ins>
+      <w:ins w:id="58" w:author="Robert Snelling" w:date="2014-11-25T09:35:00Z">
+        <w:r>
+          <w:rPr>
+            <w:sz w:val="24"/>
+            <w:rPrChange w:id="59" w:author="Robert Snelling" w:date="2014-11-25T15:43:00Z">
+              <w:rPr/>
+            </w:rPrChange>
+          </w:rPr>
+          <w:t>data sources</w:t>
+        </w:r>
+      </w:ins>
+      <w:ins w:id="60" w:author="Robert Snelling" w:date="2014-11-25T15:17:00Z">
+        <w:r>
+          <w:rPr>
+            <w:sz w:val="24"/>
+            <w:rPrChange w:id="61" w:author="Robert Snelling" w:date="2014-11-25T15:43:00Z">
+              <w:rPr/>
+            </w:rPrChange>
+          </w:rPr>
+          <w:t xml:space="preserve">.  These </w:t>
+        </w:r>
+      </w:ins>
+      <w:ins w:id="62" w:author="Robert Snelling" w:date="2014-11-25T09:35:00Z">
+        <w:r>
+          <w:rPr>
+            <w:sz w:val="24"/>
+            <w:rPrChange w:id="63" w:author="Robert Snelling" w:date="2014-11-25T15:43:00Z">
+              <w:rPr/>
+            </w:rPrChange>
+          </w:rPr>
+          <w:t xml:space="preserve">are processed </w:t>
+        </w:r>
+      </w:ins>
+      <w:ins w:id="64" w:author="Robert Snelling" w:date="2014-11-25T15:12:00Z">
+        <w:r>
+          <w:rPr>
+            <w:sz w:val="24"/>
+            <w:rPrChange w:id="65" w:author="Robert Snelling" w:date="2014-11-25T15:43:00Z">
+              <w:rPr/>
+            </w:rPrChange>
+          </w:rPr>
+          <w:t>and organized</w:t>
+        </w:r>
+      </w:ins>
+      <w:ins w:id="66" w:author="Robert Snelling" w:date="2014-11-25T15:13:00Z">
+        <w:r>
+          <w:rPr>
+            <w:sz w:val="24"/>
+            <w:rPrChange w:id="67" w:author="Robert Snelling" w:date="2014-11-25T15:43:00Z">
+              <w:rPr/>
+            </w:rPrChange>
+          </w:rPr>
+          <w:t xml:space="preserve"> into visualizations which will assist SPCs and other VA personnel in their duties.</w:t>
+        </w:r>
+      </w:ins>
+    </w:p>
+    <w:p>
+      <w:pPr>
+        <w:rPr>
+          <w:ins w:id="68" w:author="Robert Snelling" w:date="2014-11-25T09:35:00Z"/>
+          <w:sz w:val="24"/>
+        </w:rPr>
+      </w:pPr>
+    </w:p>
+    <w:p>
+      <w:pPr>
+        <w:pStyle w:val="ListParagraph"/>
+        <w:numPr>
+          <w:ilvl w:val="1"/>
+          <w:numId w:val="55"/>
+        </w:numPr>
+        <w:rPr>
+          <w:ins w:id="69" w:author="Robert Snelling" w:date="2014-11-25T15:18:00Z"/>
+          <w:sz w:val="24"/>
+          <w:rPrChange w:id="70" w:author="Robert Snelling" w:date="2014-11-25T15:18:00Z">
+            <w:rPr>
+              <w:ins w:id="71" w:author="Robert Snelling" w:date="2014-11-25T15:18:00Z"/>
+              <w:sz w:val="24"/>
+              <w:u w:val="single"/>
+            </w:rPr>
+          </w:rPrChange>
+        </w:rPr>
+        <w:pPrChange w:id="72" w:author="Robert Snelling" w:date="2014-11-25T15:43:00Z">
+          <w:pPr>
+            <w:pStyle w:val="ListParagraph"/>
+            <w:numPr>
+              <w:numId w:val="48"/>
+            </w:numPr>
+            <w:ind w:hanging="360"/>
+          </w:pPr>
+        </w:pPrChange>
+      </w:pPr>
+      <w:ins w:id="73" w:author="Robert Snelling" w:date="2014-11-25T15:18:00Z">
+        <w:r>
+          <w:rPr>
+            <w:sz w:val="24"/>
+            <w:u w:val="single"/>
+          </w:rPr>
+          <w:t>This dashboard</w:t>
+        </w:r>
+        <w:r>
+          <w:rPr>
+            <w:sz w:val="24"/>
+            <w:u w:val="single"/>
+          </w:rPr>
+          <w:t xml:space="preserve"> </w:t>
+        </w:r>
+        <w:r>
+          <w:rPr>
+            <w:sz w:val="24"/>
+            <w:u w:val="single"/>
+          </w:rPr>
+          <w:t xml:space="preserve">will reflect </w:t>
+        </w:r>
+        <w:r>
+          <w:rPr>
+            <w:sz w:val="24"/>
+            <w:u w:val="single"/>
+          </w:rPr>
+          <w:t>data update</w:t>
+        </w:r>
+      </w:ins>
+      <w:ins w:id="74" w:author="Robert Snelling" w:date="2014-11-25T15:19:00Z">
+        <w:r>
+          <w:rPr>
+            <w:sz w:val="24"/>
+            <w:u w:val="single"/>
+          </w:rPr>
+          <w:t>d</w:t>
+        </w:r>
+      </w:ins>
+      <w:ins w:id="75" w:author="Robert Snelling" w:date="2014-11-25T15:18:00Z">
+        <w:r>
+          <w:rPr>
+            <w:sz w:val="24"/>
+            <w:u w:val="single"/>
+          </w:rPr>
+          <w:t xml:space="preserve"> on a daily basis</w:t>
+        </w:r>
+      </w:ins>
+      <w:ins w:id="76" w:author="Robert Snelling" w:date="2014-11-25T15:19:00Z">
+        <w:r>
+          <w:rPr>
+            <w:sz w:val="24"/>
+            <w:u w:val="single"/>
+          </w:rPr>
+          <w:t xml:space="preserve"> and </w:t>
+        </w:r>
+        <w:proofErr w:type="gramStart"/>
+        <w:r>
+          <w:rPr>
+            <w:sz w:val="24"/>
+            <w:u w:val="single"/>
+          </w:rPr>
+          <w:t xml:space="preserve">may </w:t>
+        </w:r>
+      </w:ins>
+      <w:proofErr w:type="spellStart"/>
+      <w:ins w:id="77" w:author="Robert Snelling" w:date="2014-11-25T15:18:00Z">
+        <w:r>
+          <w:rPr>
+            <w:sz w:val="24"/>
+            <w:u w:val="single"/>
+          </w:rPr>
+          <w:t>may</w:t>
+        </w:r>
+        <w:proofErr w:type="spellEnd"/>
+        <w:proofErr w:type="gramEnd"/>
+        <w:r>
+          <w:rPr>
+            <w:sz w:val="24"/>
+            <w:u w:val="single"/>
+          </w:rPr>
+          <w:t xml:space="preserve"> include charts, tables,</w:t>
+        </w:r>
+        <w:r>
+          <w:rPr>
+            <w:sz w:val="24"/>
+            <w:u w:val="single"/>
+          </w:rPr>
+          <w:t xml:space="preserve"> </w:t>
+        </w:r>
+        <w:r>
+          <w:rPr>
+            <w:sz w:val="24"/>
+            <w:u w:val="single"/>
+          </w:rPr>
+          <w:t>maps, animations, other graphics and visual technology</w:t>
+        </w:r>
+      </w:ins>
+      <w:ins w:id="78" w:author="Robert Snelling" w:date="2014-11-25T15:19:00Z">
+        <w:r>
+          <w:rPr>
+            <w:sz w:val="24"/>
+            <w:u w:val="single"/>
+          </w:rPr>
+          <w:t xml:space="preserve">. </w:t>
+        </w:r>
+      </w:ins>
+    </w:p>
+    <w:p>
+      <w:pPr>
+        <w:pStyle w:val="ListParagraph"/>
+        <w:numPr>
+          <w:ilvl w:val="1"/>
+          <w:numId w:val="55"/>
+        </w:numPr>
+        <w:rPr>
+          <w:ins w:id="79" w:author="Robert Snelling" w:date="2014-11-25T16:30:00Z"/>
+          <w:sz w:val="24"/>
+        </w:rPr>
+        <w:pPrChange w:id="80" w:author="Robert Snelling" w:date="2014-11-25T15:43:00Z">
+          <w:pPr>
+            <w:pStyle w:val="ListParagraph"/>
+            <w:numPr>
+              <w:numId w:val="48"/>
+            </w:numPr>
+            <w:ind w:hanging="360"/>
+          </w:pPr>
+        </w:pPrChange>
+      </w:pPr>
+      <w:ins w:id="81" w:author="Robert Snelling" w:date="2014-11-25T15:18:00Z">
+        <w:r>
+          <w:rPr>
+            <w:sz w:val="24"/>
+          </w:rPr>
+          <w:t xml:space="preserve">The dashboard </w:t>
+        </w:r>
+      </w:ins>
+      <w:ins w:id="82" w:author="Robert Snelling" w:date="2014-11-25T15:20:00Z">
+        <w:r>
+          <w:rPr>
+            <w:sz w:val="24"/>
+          </w:rPr>
+          <w:t xml:space="preserve">will have </w:t>
+        </w:r>
+      </w:ins>
+      <w:ins w:id="83" w:author="Robert Snelling" w:date="2014-11-25T15:18:00Z">
+        <w:r>
+          <w:rPr>
+            <w:sz w:val="24"/>
+          </w:rPr>
+          <w:t>configurable</w:t>
+        </w:r>
+      </w:ins>
+      <w:ins w:id="84" w:author="Robert Snelling" w:date="2014-11-25T15:20:00Z">
+        <w:r>
+          <w:rPr>
+            <w:sz w:val="24"/>
+          </w:rPr>
+          <w:t xml:space="preserve"> features based on user roles as defined by the stakeholders.  This will provide for </w:t>
+        </w:r>
+      </w:ins>
+      <w:ins w:id="85" w:author="Robert Snelling" w:date="2014-11-25T15:18:00Z">
+        <w:r>
+          <w:rPr>
+            <w:sz w:val="24"/>
+          </w:rPr>
+          <w:t xml:space="preserve">distinct views </w:t>
+        </w:r>
+      </w:ins>
+      <w:ins w:id="86" w:author="Robert Snelling" w:date="2014-11-25T15:20:00Z">
+        <w:r>
+          <w:rPr>
+            <w:sz w:val="24"/>
+          </w:rPr>
+          <w:t xml:space="preserve">to meet each role’s </w:t>
+        </w:r>
+      </w:ins>
+      <w:ins w:id="87" w:author="Robert Snelling" w:date="2014-11-25T15:18:00Z">
+        <w:r>
+          <w:rPr>
+            <w:sz w:val="24"/>
+          </w:rPr>
+          <w:t>business needs.</w:t>
+        </w:r>
+      </w:ins>
+    </w:p>
+    <w:p>
+      <w:pPr>
+        <w:pStyle w:val="ListParagraph"/>
+        <w:ind w:left="1440"/>
+        <w:rPr>
+          <w:ins w:id="88" w:author="Robert Snelling" w:date="2014-11-25T16:37:00Z"/>
+          <w:sz w:val="24"/>
+        </w:rPr>
+        <w:pPrChange w:id="89" w:author="Robert Snelling" w:date="2014-11-25T16:37:00Z">
+          <w:pPr>
+            <w:pStyle w:val="ListParagraph"/>
+            <w:numPr>
+              <w:numId w:val="48"/>
+            </w:numPr>
+            <w:ind w:hanging="360"/>
+          </w:pPr>
+        </w:pPrChange>
+      </w:pPr>
+    </w:p>
+    <w:p>
+      <w:pPr>
+        <w:pStyle w:val="ListParagraph"/>
+        <w:rPr>
+          <w:ins w:id="90" w:author="Robert Snelling" w:date="2014-11-25T16:37:00Z"/>
+          <w:sz w:val="24"/>
+        </w:rPr>
+        <w:pPrChange w:id="91" w:author="Robert Snelling" w:date="2014-11-25T16:30:00Z">
+          <w:pPr>
+            <w:pStyle w:val="ListParagraph"/>
+            <w:numPr>
+              <w:numId w:val="48"/>
+            </w:numPr>
+            <w:ind w:hanging="360"/>
+          </w:pPr>
+        </w:pPrChange>
+      </w:pPr>
+      <w:ins w:id="92" w:author="Robert Snelling" w:date="2014-11-25T16:37:00Z">
+        <w:r>
+          <w:object w:dxaOrig="11142" w:dyaOrig="3505">
+            <v:shape id="_x0000_i1026" type="#_x0000_t75" style="width:391.9pt;height:123.6pt" o:ole="">
+              <v:imagedata r:id="rId20" o:title=""/>
+            </v:shape>
+            <o:OLEObject Type="Embed" ProgID="Visio.Drawing.11" ShapeID="_x0000_i1026" DrawAspect="Content" ObjectID="_1478438730" r:id="rId21"/>
+          </w:object>
+        </w:r>
+      </w:ins>
+    </w:p>
+    <w:p>
+      <w:pPr>
+        <w:pStyle w:val="ListParagraph"/>
+        <w:rPr>
+          <w:ins w:id="93" w:author="Robert Snelling" w:date="2014-11-25T15:44:00Z"/>
+          <w:sz w:val="24"/>
+        </w:rPr>
+        <w:pPrChange w:id="94" w:author="Robert Snelling" w:date="2014-11-25T16:30:00Z">
+          <w:pPr>
+            <w:pStyle w:val="ListParagraph"/>
+            <w:numPr>
+              <w:numId w:val="48"/>
+            </w:numPr>
+            <w:ind w:hanging="360"/>
+          </w:pPr>
+        </w:pPrChange>
+      </w:pPr>
+    </w:p>
+    <w:p>
+      <w:pPr>
+        <w:pStyle w:val="ListParagraph"/>
+        <w:numPr>
+          <w:ilvl w:val="0"/>
+          <w:numId w:val="55"/>
+        </w:numPr>
+        <w:rPr>
+          <w:ins w:id="95" w:author="Robert Snelling" w:date="2014-11-25T09:35:00Z"/>
+          <w:sz w:val="24"/>
+        </w:rPr>
+        <w:pPrChange w:id="96" w:author="Robert Snelling" w:date="2014-11-25T15:44:00Z">
+          <w:pPr>
+            <w:pStyle w:val="ListParagraph"/>
+            <w:numPr>
+              <w:numId w:val="48"/>
+            </w:numPr>
+            <w:ind w:hanging="360"/>
+          </w:pPr>
+        </w:pPrChange>
+      </w:pPr>
+      <w:ins w:id="97" w:author="Robert Snelling" w:date="2014-11-25T15:44:00Z">
+        <w:r>
+          <w:rPr>
+            <w:sz w:val="24"/>
+          </w:rPr>
+          <w:t xml:space="preserve">VLER Direct </w:t>
+        </w:r>
+        <w:r>
+          <w:rPr>
+            <w:sz w:val="24"/>
+          </w:rPr>
+          <w:t>M</w:t>
+        </w:r>
+        <w:r>
+          <w:rPr>
+            <w:sz w:val="24"/>
+          </w:rPr>
+          <w:t>essaging</w:t>
+        </w:r>
+      </w:ins>
+    </w:p>
     <w:p/>
     <w:p>
       <w:pPr>
         <w:pStyle w:val="Heading2"/>
       </w:pPr>
-      <w:bookmarkStart w:id="19" w:name="_Toc403725384"/>
-      <w:bookmarkStart w:id="20" w:name="_Toc216071613"/>
-      <w:bookmarkStart w:id="21" w:name="_Ref326487994"/>
+      <w:bookmarkStart w:id="98" w:name="_Toc403725384"/>
+      <w:bookmarkStart w:id="99" w:name="_Toc216071613"/>
+      <w:bookmarkStart w:id="100" w:name="_Ref326487994"/>
       <w:r>
         <w:t>Data Transfer</w:t>
       </w:r>
-      <w:bookmarkEnd w:id="19"/>
+      <w:bookmarkEnd w:id="98"/>
     </w:p>
     <w:p>
       <w:pPr>
         <w:pStyle w:val="Heading3"/>
       </w:pPr>
-      <w:bookmarkStart w:id="22" w:name="_Toc403725385"/>
-      <w:bookmarkEnd w:id="20"/>
-      <w:bookmarkEnd w:id="21"/>
+      <w:bookmarkStart w:id="101" w:name="_Toc403725385"/>
+      <w:bookmarkEnd w:id="99"/>
+      <w:bookmarkEnd w:id="100"/>
       <w:r>
         <w:t>SQL Server Integration Services (SSIS)</w:t>
       </w:r>
-      <w:bookmarkEnd w:id="22"/>
+      <w:bookmarkEnd w:id="101"/>
     </w:p>
     <w:p>
       <w:pPr>
@@ -6129,35 +6792,7 @@
         <w:rPr>
           <w:sz w:val="24"/>
         </w:rPr>
-        <w:t>The execution of SSIS packages (.</w:t>
-      </w:r>
-      <w:proofErr w:type="spellStart"/>
-      <w:r>
-        <w:rPr>
-          <w:sz w:val="24"/>
-        </w:rPr>
-        <w:t>dtsx</w:t>
-      </w:r>
-      <w:proofErr w:type="spellEnd"/>
-      <w:r>
-        <w:rPr>
-          <w:sz w:val="24"/>
-        </w:rPr>
-        <w:t xml:space="preserve"> files) can be automated by scheduling them as a Windows process via </w:t>
-      </w:r>
-      <w:proofErr w:type="spellStart"/>
-      <w:r>
-        <w:rPr>
-          <w:sz w:val="24"/>
-        </w:rPr>
-        <w:t>SQl</w:t>
-      </w:r>
-      <w:proofErr w:type="spellEnd"/>
-      <w:r>
-        <w:rPr>
-          <w:sz w:val="24"/>
-        </w:rPr>
-        <w:t xml:space="preserve"> Server Agent.</w:t>
+        <w:t>The execution of SSIS packages (.dtsx files) can be automated by scheduling them as a Windows process via SQl Server Agent.</w:t>
       </w:r>
     </w:p>
     <w:p/>
@@ -6165,8 +6800,9 @@
       <w:pPr>
         <w:pStyle w:val="Heading3"/>
       </w:pPr>
-      <w:bookmarkStart w:id="23" w:name="_Toc403725386"/>
-      <w:r>
+      <w:bookmarkStart w:id="102" w:name="_Toc403725386"/>
+      <w:r>
+        <w:lastRenderedPageBreak/>
         <w:t>Remote Procedure Calls (</w:t>
       </w:r>
       <w:r>
@@ -6175,7 +6811,7 @@
       <w:r>
         <w:t>)</w:t>
       </w:r>
-      <w:bookmarkEnd w:id="23"/>
+      <w:bookmarkEnd w:id="102"/>
     </w:p>
     <w:p>
       <w:pPr>
@@ -6211,21 +6847,7 @@
         <w:rPr>
           <w:sz w:val="24"/>
         </w:rPr>
-        <w:t xml:space="preserve">ista using RPC calls. VistA data is </w:t>
-      </w:r>
-      <w:proofErr w:type="gramStart"/>
-      <w:r>
-        <w:rPr>
-          <w:sz w:val="24"/>
-        </w:rPr>
-        <w:t>stored  against</w:t>
-      </w:r>
-      <w:proofErr w:type="gramEnd"/>
-      <w:r>
-        <w:rPr>
-          <w:sz w:val="24"/>
-        </w:rPr>
-        <w:t xml:space="preserve"> a MUMPS back end, which uses text based files for data storage. For each source of VistA data imported from into IRDS:</w:t>
+        <w:t>ista using RPC calls. VistA data is stored  against a MUMPS back end, which uses text based files for data storage. For each source of VistA data imported from into IRDS:</w:t>
       </w:r>
     </w:p>
     <w:p>
@@ -6309,10 +6931,10 @@
     <w:p>
       <w:r>
         <w:object w:dxaOrig="11424" w:dyaOrig="7044">
-          <v:shape id="_x0000_i1025" type="#_x0000_t75" style="width:433.95pt;height:267.55pt" o:ole="">
-            <v:imagedata r:id="rId20" o:title=""/>
+          <v:shape id="_x0000_i1025" type="#_x0000_t75" style="width:434.05pt;height:267.6pt" o:ole="">
+            <v:imagedata r:id="rId22" o:title=""/>
           </v:shape>
-          <o:OLEObject Type="Embed" ProgID="Visio.Drawing.11" ShapeID="_x0000_i1025" DrawAspect="Content" ObjectID="_1477485259" r:id="rId21"/>
+          <o:OLEObject Type="Embed" ProgID="Visio.Drawing.11" ShapeID="_x0000_i1025" DrawAspect="Content" ObjectID="_1478438731" r:id="rId23"/>
         </w:object>
       </w:r>
     </w:p>
@@ -6324,27 +6946,14 @@
       <w:r>
         <w:t xml:space="preserve">Figure </w:t>
       </w:r>
-      <w:r>
-        <w:fldChar w:fldCharType="begin"/>
-      </w:r>
-      <w:r>
-        <w:instrText xml:space="preserve"> SEQ Figure \* ARABIC </w:instrText>
-      </w:r>
-      <w:r>
-        <w:fldChar w:fldCharType="separate"/>
-      </w:r>
-      <w:r>
-        <w:rPr>
-          <w:noProof/>
-        </w:rPr>
-        <w:t>3</w:t>
-      </w:r>
-      <w:r>
-        <w:rPr>
-          <w:noProof/>
-        </w:rPr>
-        <w:fldChar w:fldCharType="end"/>
-      </w:r>
+      <w:fldSimple w:instr=" SEQ Figure \* ARABIC ">
+        <w:r>
+          <w:rPr>
+            <w:noProof/>
+          </w:rPr>
+          <w:t>3</w:t>
+        </w:r>
+      </w:fldSimple>
       <w:r>
         <w:t xml:space="preserve"> - IRDS Data Import Process Flow</w:t>
       </w:r>
@@ -6354,44 +6963,339 @@
       <w:pPr>
         <w:pStyle w:val="Heading2"/>
       </w:pPr>
-      <w:bookmarkStart w:id="24" w:name="_Toc216071617"/>
-      <w:bookmarkStart w:id="25" w:name="_Toc403725387"/>
+      <w:bookmarkStart w:id="103" w:name="_Toc216071617"/>
+      <w:bookmarkStart w:id="104" w:name="_Toc403725387"/>
       <w:r>
         <w:t>Communications Methods</w:t>
       </w:r>
-      <w:bookmarkEnd w:id="24"/>
-      <w:bookmarkEnd w:id="25"/>
+      <w:bookmarkEnd w:id="103"/>
+      <w:bookmarkEnd w:id="104"/>
       <w:r>
         <w:t xml:space="preserve"> </w:t>
       </w:r>
     </w:p>
     <w:p>
       <w:pPr>
-        <w:pStyle w:val="BodyText"/>
-        <w:rPr>
-          <w:sz w:val="24"/>
-          <w:szCs w:val="24"/>
-        </w:rPr>
-      </w:pPr>
-      <w:r>
-        <w:rPr>
-          <w:sz w:val="24"/>
-          <w:szCs w:val="24"/>
-        </w:rPr>
-        <w:t>TBD</w:t>
-      </w:r>
+        <w:pStyle w:val="Heading3"/>
+        <w:rPr>
+          <w:ins w:id="105" w:author="Robert Snelling" w:date="2014-11-25T15:53:00Z"/>
+        </w:rPr>
+        <w:pPrChange w:id="106" w:author="Robert Snelling" w:date="2014-11-25T15:53:00Z">
+          <w:pPr>
+            <w:pStyle w:val="BodyText"/>
+          </w:pPr>
+        </w:pPrChange>
+      </w:pPr>
+      <w:del w:id="107" w:author="Robert Snelling" w:date="2014-11-25T15:53:00Z">
+        <w:r>
+          <w:delText>TBD</w:delText>
+        </w:r>
+      </w:del>
+      <w:ins w:id="108" w:author="Robert Snelling" w:date="2014-11-25T15:53:00Z">
+        <w:r>
+          <w:t xml:space="preserve">IRDS </w:t>
+        </w:r>
+      </w:ins>
+      <w:ins w:id="109" w:author="Robert Snelling" w:date="2014-11-25T16:38:00Z">
+        <w:r>
+          <w:t>Surveillance</w:t>
+        </w:r>
+      </w:ins>
+      <w:ins w:id="110" w:author="Robert Snelling" w:date="2014-11-25T15:53:00Z">
+        <w:r>
+          <w:t xml:space="preserve"> Dashboard</w:t>
+        </w:r>
+      </w:ins>
+    </w:p>
+    <w:p>
+      <w:pPr>
+        <w:rPr>
+          <w:ins w:id="111" w:author="Robert Snelling" w:date="2014-11-25T15:59:00Z"/>
+        </w:rPr>
+      </w:pPr>
+      <w:ins w:id="112" w:author="Robert Snelling" w:date="2014-11-25T15:53:00Z">
+        <w:r>
+          <w:t xml:space="preserve">The REST APIs provide programmatic access to read </w:t>
+        </w:r>
+        <w:r>
+          <w:t>only IRDS</w:t>
+        </w:r>
+        <w:r>
+          <w:t xml:space="preserve"> data</w:t>
+        </w:r>
+      </w:ins>
+      <w:ins w:id="113" w:author="Robert Snelling" w:date="2014-11-25T15:54:00Z">
+        <w:r>
+          <w:t xml:space="preserve"> that </w:t>
+        </w:r>
+      </w:ins>
+      <w:ins w:id="114" w:author="Robert Snelling" w:date="2014-11-25T15:55:00Z">
+        <w:r>
+          <w:t>is</w:t>
+        </w:r>
+      </w:ins>
+      <w:ins w:id="115" w:author="Robert Snelling" w:date="2014-11-25T15:54:00Z">
+        <w:r>
+          <w:t xml:space="preserve"> customized to provide data for visualization </w:t>
+        </w:r>
+      </w:ins>
+      <w:ins w:id="116" w:author="Robert Snelling" w:date="2014-11-25T16:38:00Z">
+        <w:r>
+          <w:t>components</w:t>
+        </w:r>
+      </w:ins>
+      <w:ins w:id="117" w:author="Robert Snelling" w:date="2014-11-25T15:54:00Z">
+        <w:r>
+          <w:t xml:space="preserve"> and widgets.  </w:t>
+        </w:r>
+      </w:ins>
+      <w:ins w:id="118" w:author="Robert Snelling" w:date="2014-11-25T15:59:00Z">
+        <w:r>
+          <w:t>Web service APIs that adhere to the REST architectural constraints are called RESTful. HTTP based RESTful APIs are defined with these aspects:</w:t>
+        </w:r>
+      </w:ins>
+    </w:p>
+    <w:p>
+      <w:pPr>
+        <w:rPr>
+          <w:ins w:id="119" w:author="Robert Snelling" w:date="2014-11-25T15:59:00Z"/>
+        </w:rPr>
+      </w:pPr>
+    </w:p>
+    <w:p>
+      <w:pPr>
+        <w:pStyle w:val="ListParagraph"/>
+        <w:numPr>
+          <w:ilvl w:val="0"/>
+          <w:numId w:val="56"/>
+        </w:numPr>
+        <w:rPr>
+          <w:ins w:id="120" w:author="Robert Snelling" w:date="2014-11-25T15:59:00Z"/>
+        </w:rPr>
+        <w:pPrChange w:id="121" w:author="Robert Snelling" w:date="2014-11-25T16:00:00Z">
+          <w:pPr/>
+        </w:pPrChange>
+      </w:pPr>
+      <w:ins w:id="122" w:author="Robert Snelling" w:date="2014-11-25T15:59:00Z">
+        <w:r>
+          <w:t>base URI, such as http://example.com/resources/</w:t>
+        </w:r>
+      </w:ins>
+    </w:p>
+    <w:p>
+      <w:pPr>
+        <w:pStyle w:val="ListParagraph"/>
+        <w:numPr>
+          <w:ilvl w:val="0"/>
+          <w:numId w:val="56"/>
+        </w:numPr>
+        <w:rPr>
+          <w:ins w:id="123" w:author="Robert Snelling" w:date="2014-11-25T15:59:00Z"/>
+        </w:rPr>
+        <w:pPrChange w:id="124" w:author="Robert Snelling" w:date="2014-11-25T16:00:00Z">
+          <w:pPr/>
+        </w:pPrChange>
+      </w:pPr>
+      <w:ins w:id="125" w:author="Robert Snelling" w:date="2014-11-25T15:59:00Z">
+        <w:r>
+          <w:t>an Internet media type for the data. This is often JSON but can be any other valid Internet media type (e.g. XML, Atom, microformats, images, etc.)</w:t>
+        </w:r>
+      </w:ins>
+    </w:p>
+    <w:p>
+      <w:pPr>
+        <w:pStyle w:val="ListParagraph"/>
+        <w:numPr>
+          <w:ilvl w:val="0"/>
+          <w:numId w:val="56"/>
+        </w:numPr>
+        <w:rPr>
+          <w:ins w:id="126" w:author="Robert Snelling" w:date="2014-11-25T15:59:00Z"/>
+        </w:rPr>
+        <w:pPrChange w:id="127" w:author="Robert Snelling" w:date="2014-11-25T16:00:00Z">
+          <w:pPr/>
+        </w:pPrChange>
+      </w:pPr>
+      <w:ins w:id="128" w:author="Robert Snelling" w:date="2014-11-25T15:59:00Z">
+        <w:r>
+          <w:t>standard HTTP methods (e.g., GET, PUT, POST, or DELETE)</w:t>
+        </w:r>
+      </w:ins>
+    </w:p>
+    <w:p>
+      <w:pPr>
+        <w:pStyle w:val="ListParagraph"/>
+        <w:numPr>
+          <w:ilvl w:val="0"/>
+          <w:numId w:val="56"/>
+        </w:numPr>
+        <w:rPr>
+          <w:ins w:id="129" w:author="Robert Snelling" w:date="2014-11-25T16:00:00Z"/>
+        </w:rPr>
+        <w:pPrChange w:id="130" w:author="Robert Snelling" w:date="2014-11-25T16:03:00Z">
+          <w:pPr>
+            <w:pStyle w:val="BodyText"/>
+          </w:pPr>
+        </w:pPrChange>
+      </w:pPr>
+      <w:ins w:id="131" w:author="Robert Snelling" w:date="2014-11-25T15:59:00Z">
+        <w:r>
+          <w:t>hypertext links to reference state</w:t>
+        </w:r>
+      </w:ins>
+    </w:p>
+    <w:p>
+      <w:pPr>
+        <w:rPr>
+          <w:ins w:id="132" w:author="Robert Snelling" w:date="2014-11-25T15:59:00Z"/>
+        </w:rPr>
+        <w:pPrChange w:id="133" w:author="Robert Snelling" w:date="2014-11-25T16:00:00Z">
+          <w:pPr>
+            <w:pStyle w:val="BodyText"/>
+          </w:pPr>
+        </w:pPrChange>
+      </w:pPr>
+    </w:p>
+    <w:p>
+      <w:pPr>
+        <w:pPrChange w:id="134" w:author="Robert Snelling" w:date="2014-11-25T16:30:00Z">
+          <w:pPr>
+            <w:pStyle w:val="BodyText"/>
+          </w:pPr>
+        </w:pPrChange>
+      </w:pPr>
+      <w:ins w:id="135" w:author="Robert Snelling" w:date="2014-11-25T15:54:00Z">
+        <w:r>
+          <w:t xml:space="preserve">This allows the dashboard to have </w:t>
+        </w:r>
+      </w:ins>
+      <w:ins w:id="136" w:author="Robert Snelling" w:date="2014-11-25T16:01:00Z">
+        <w:r>
+          <w:t>real-time data</w:t>
+        </w:r>
+      </w:ins>
+      <w:ins w:id="137" w:author="Robert Snelling" w:date="2014-11-25T15:54:00Z">
+        <w:r>
+          <w:t xml:space="preserve"> </w:t>
+        </w:r>
+      </w:ins>
+      <w:ins w:id="138" w:author="Robert Snelling" w:date="2014-11-25T15:53:00Z">
+        <w:r>
+          <w:t>responses available in JSON</w:t>
+        </w:r>
+      </w:ins>
+      <w:ins w:id="139" w:author="Robert Snelling" w:date="2014-11-25T16:01:00Z">
+        <w:r>
+          <w:t xml:space="preserve">, </w:t>
+        </w:r>
+      </w:ins>
+      <w:ins w:id="140" w:author="Robert Snelling" w:date="2014-11-25T16:02:00Z">
+        <w:r>
+          <w:t>a lightweight data-interchange format</w:t>
+        </w:r>
+      </w:ins>
+      <w:ins w:id="141" w:author="Robert Snelling" w:date="2014-11-25T16:13:00Z">
+        <w:r>
+          <w:t xml:space="preserve">.  The dashboard architectural </w:t>
+        </w:r>
+      </w:ins>
+      <w:ins w:id="142" w:author="Robert Snelling" w:date="2014-11-25T16:14:00Z">
+        <w:r>
+          <w:t xml:space="preserve">approach </w:t>
+        </w:r>
+      </w:ins>
+      <w:ins w:id="143" w:author="Robert Snelling" w:date="2014-11-25T16:15:00Z">
+        <w:r>
+          <w:t>implement</w:t>
+        </w:r>
+      </w:ins>
+      <w:ins w:id="144" w:author="Robert Snelling" w:date="2014-11-25T16:16:00Z">
+        <w:r>
+          <w:t>s all data requests</w:t>
+        </w:r>
+      </w:ins>
+      <w:ins w:id="145" w:author="Robert Snelling" w:date="2014-11-25T16:15:00Z">
+        <w:r>
+          <w:t xml:space="preserve"> in an </w:t>
+        </w:r>
+        <w:r>
+          <w:lastRenderedPageBreak/>
+          <w:t>asynchronous and non-blocking way</w:t>
+        </w:r>
+      </w:ins>
+      <w:ins w:id="146" w:author="Robert Snelling" w:date="2014-11-25T16:16:00Z">
+        <w:r>
+          <w:t xml:space="preserve"> which allows for </w:t>
+        </w:r>
+      </w:ins>
+      <w:ins w:id="147" w:author="Robert Snelling" w:date="2014-11-25T16:17:00Z">
+        <w:r>
+          <w:t xml:space="preserve">multiple data </w:t>
+        </w:r>
+      </w:ins>
+      <w:ins w:id="148" w:author="Robert Snelling" w:date="2014-11-25T16:15:00Z">
+        <w:r>
+          <w:t>connections.</w:t>
+        </w:r>
+      </w:ins>
+      <w:ins w:id="149" w:author="Robert Snelling" w:date="2014-11-25T16:19:00Z">
+        <w:r>
+          <w:t xml:space="preserve">  </w:t>
+        </w:r>
+      </w:ins>
+      <w:ins w:id="150" w:author="Robert Snelling" w:date="2014-11-25T16:27:00Z">
+        <w:r>
+          <w:t>To address s</w:t>
+        </w:r>
+        <w:r>
+          <w:t xml:space="preserve">afety and security </w:t>
+        </w:r>
+        <w:r>
+          <w:t>t</w:t>
+        </w:r>
+      </w:ins>
+      <w:ins w:id="151" w:author="Robert Snelling" w:date="2014-11-25T16:26:00Z">
+        <w:r>
+          <w:t>he</w:t>
+        </w:r>
+      </w:ins>
+      <w:ins w:id="152" w:author="Robert Snelling" w:date="2014-11-25T16:27:00Z">
+        <w:r>
+          <w:t xml:space="preserve"> REST API will be managed through a session toke</w:t>
+        </w:r>
+      </w:ins>
+      <w:ins w:id="153" w:author="Robert Snelling" w:date="2014-11-25T16:26:00Z">
+        <w:r>
+          <w:t xml:space="preserve">n or API key </w:t>
+        </w:r>
+      </w:ins>
+      <w:ins w:id="154" w:author="Robert Snelling" w:date="2014-11-25T16:29:00Z">
+        <w:r>
+          <w:t xml:space="preserve">which will provide for </w:t>
+        </w:r>
+      </w:ins>
+      <w:ins w:id="155" w:author="Robert Snelling" w:date="2014-11-25T16:26:00Z">
+        <w:r>
+          <w:t xml:space="preserve">privileged </w:t>
+        </w:r>
+      </w:ins>
+      <w:ins w:id="156" w:author="Robert Snelling" w:date="2014-11-25T16:29:00Z">
+        <w:r>
+          <w:t>based access and will prevent unauthorized use.</w:t>
+        </w:r>
+      </w:ins>
     </w:p>
     <w:p>
       <w:pPr>
         <w:pStyle w:val="Heading2"/>
       </w:pPr>
-      <w:bookmarkStart w:id="26" w:name="_Toc216071618"/>
-      <w:bookmarkStart w:id="27" w:name="_Toc403725388"/>
+      <w:bookmarkStart w:id="157" w:name="_Toc216071618"/>
+      <w:bookmarkStart w:id="158" w:name="_Toc403725388"/>
       <w:r>
         <w:t>Performance Requirements</w:t>
       </w:r>
-      <w:bookmarkEnd w:id="26"/>
-      <w:bookmarkEnd w:id="27"/>
+      <w:bookmarkEnd w:id="157"/>
+      <w:bookmarkEnd w:id="158"/>
     </w:p>
     <w:p>
       <w:pPr>
@@ -6401,27 +7305,14 @@
       <w:r>
         <w:t xml:space="preserve">Table </w:t>
       </w:r>
-      <w:r>
-        <w:fldChar w:fldCharType="begin"/>
-      </w:r>
-      <w:r>
-        <w:instrText xml:space="preserve"> SEQ Table \* ARABIC </w:instrText>
-      </w:r>
-      <w:r>
-        <w:fldChar w:fldCharType="separate"/>
-      </w:r>
-      <w:r>
-        <w:rPr>
-          <w:noProof/>
-        </w:rPr>
-        <w:t>2</w:t>
-      </w:r>
-      <w:r>
-        <w:rPr>
-          <w:noProof/>
-        </w:rPr>
-        <w:fldChar w:fldCharType="end"/>
-      </w:r>
+      <w:fldSimple w:instr=" SEQ Table \* ARABIC ">
+        <w:r>
+          <w:rPr>
+            <w:noProof/>
+          </w:rPr>
+          <w:t>2</w:t>
+        </w:r>
+      </w:fldSimple>
       <w:r>
         <w:t>: Performance Requirements</w:t>
       </w:r>
@@ -6793,7 +7684,6 @@
                 <w:sz w:val="24"/>
                 <w:szCs w:val="24"/>
               </w:rPr>
-              <w:lastRenderedPageBreak/>
               <w:t>Network Interface(s)</w:t>
             </w:r>
           </w:p>
@@ -6892,6 +7782,8 @@
               </w:rPr>
               <w:t>. SDR imports will run 1st of month at 11PM EST and be completed before 6AM the next day).</w:t>
             </w:r>
+            <w:bookmarkStart w:id="159" w:name="_GoBack"/>
+            <w:bookmarkEnd w:id="159"/>
           </w:p>
         </w:tc>
       </w:tr>
@@ -6952,13 +7844,13 @@
       <w:pPr>
         <w:pStyle w:val="Heading2"/>
       </w:pPr>
-      <w:bookmarkStart w:id="28" w:name="_Toc216071619"/>
-      <w:bookmarkStart w:id="29" w:name="_Toc403725389"/>
+      <w:bookmarkStart w:id="160" w:name="_Toc216071619"/>
+      <w:bookmarkStart w:id="161" w:name="_Toc403725389"/>
       <w:r>
         <w:t>Security</w:t>
       </w:r>
-      <w:bookmarkEnd w:id="28"/>
-      <w:bookmarkEnd w:id="29"/>
+      <w:bookmarkEnd w:id="160"/>
+      <w:bookmarkEnd w:id="161"/>
     </w:p>
     <w:p>
       <w:pPr>
@@ -6980,13 +7872,13 @@
       <w:pPr>
         <w:pStyle w:val="Heading1"/>
       </w:pPr>
-      <w:bookmarkStart w:id="30" w:name="_Toc216071623"/>
-      <w:bookmarkStart w:id="31" w:name="_Toc403725390"/>
+      <w:bookmarkStart w:id="162" w:name="_Toc216071623"/>
+      <w:bookmarkStart w:id="163" w:name="_Toc403725390"/>
       <w:r>
         <w:t>Interface Verification</w:t>
       </w:r>
-      <w:bookmarkEnd w:id="30"/>
-      <w:bookmarkEnd w:id="31"/>
+      <w:bookmarkEnd w:id="162"/>
+      <w:bookmarkEnd w:id="163"/>
     </w:p>
     <w:p>
       <w:pPr>
@@ -7008,21 +7900,21 @@
       <w:pPr>
         <w:pStyle w:val="Heading2"/>
       </w:pPr>
-      <w:bookmarkStart w:id="32" w:name="_Toc403725391"/>
+      <w:bookmarkStart w:id="164" w:name="_Toc403725391"/>
       <w:r>
         <w:t>Data Source Imports</w:t>
       </w:r>
-      <w:bookmarkEnd w:id="32"/>
+      <w:bookmarkEnd w:id="164"/>
     </w:p>
     <w:p>
       <w:pPr>
         <w:pStyle w:val="Heading3"/>
       </w:pPr>
-      <w:bookmarkStart w:id="33" w:name="_Toc403725392"/>
+      <w:bookmarkStart w:id="165" w:name="_Toc403725392"/>
       <w:r>
         <w:t>Batch Imports</w:t>
       </w:r>
-      <w:bookmarkEnd w:id="33"/>
+      <w:bookmarkEnd w:id="165"/>
     </w:p>
     <w:p>
       <w:pPr>
@@ -7058,6 +7950,7 @@
         <w:rPr>
           <w:sz w:val="24"/>
         </w:rPr>
+        <w:lastRenderedPageBreak/>
         <w:t>No of records imported(inserts, updates)</w:t>
       </w:r>
     </w:p>
@@ -7135,16 +8028,16 @@
         </w:numPr>
         <w:ind w:left="720" w:hanging="720"/>
       </w:pPr>
-      <w:bookmarkStart w:id="34" w:name="_Toc200105645"/>
-      <w:bookmarkStart w:id="35" w:name="_Toc200106154"/>
-      <w:bookmarkStart w:id="36" w:name="_Toc403725393"/>
+      <w:bookmarkStart w:id="166" w:name="_Toc200105645"/>
+      <w:bookmarkStart w:id="167" w:name="_Toc200106154"/>
+      <w:bookmarkStart w:id="168" w:name="_Toc403725393"/>
       <w:r>
         <w:lastRenderedPageBreak/>
         <w:t>Approval Signatures</w:t>
       </w:r>
-      <w:bookmarkEnd w:id="34"/>
-      <w:bookmarkEnd w:id="35"/>
-      <w:bookmarkEnd w:id="36"/>
+      <w:bookmarkEnd w:id="166"/>
+      <w:bookmarkEnd w:id="167"/>
+      <w:bookmarkEnd w:id="168"/>
     </w:p>
     <w:p>
       <w:pPr>
@@ -7687,6 +8580,7 @@
         </w:rPr>
       </w:pPr>
     </w:p>
+    <w:bookmarkEnd w:id="1"/>
     <w:p>
       <w:pPr>
         <w:rPr>
@@ -7695,14 +8589,11 @@
           <w:lang w:eastAsia="en-GB"/>
         </w:rPr>
       </w:pPr>
-      <w:bookmarkStart w:id="37" w:name="_GoBack"/>
-      <w:bookmarkEnd w:id="1"/>
-      <w:bookmarkEnd w:id="37"/>
     </w:p>
     <w:sectPr>
-      <w:headerReference w:type="even" r:id="rId22"/>
-      <w:footerReference w:type="even" r:id="rId23"/>
-      <w:footerReference w:type="default" r:id="rId24"/>
+      <w:headerReference w:type="even" r:id="rId24"/>
+      <w:footerReference w:type="even" r:id="rId25"/>
+      <w:footerReference w:type="default" r:id="rId26"/>
       <w:pgSz w:w="12240" w:h="15840" w:code="1"/>
       <w:pgMar w:top="1440" w:right="1440" w:bottom="1440" w:left="1440" w:header="720" w:footer="720" w:gutter="0"/>
       <w:cols w:space="720"/>
@@ -7866,19 +8757,7 @@
         <w:rStyle w:val="PageNumber"/>
       </w:rPr>
       <w:tab/>
-      <w:t xml:space="preserve"> </w:t>
-    </w:r>
-    <w:r>
-      <w:rPr>
-        <w:rStyle w:val="PageNumber"/>
-      </w:rPr>
-      <w:t xml:space="preserve">November </w:t>
-    </w:r>
-    <w:r>
-      <w:rPr>
-        <w:rStyle w:val="PageNumber"/>
-      </w:rPr>
-      <w:t>2014</w:t>
+      <w:t xml:space="preserve"> November 2014</w:t>
     </w:r>
   </w:p>
   <w:p>
@@ -8041,7 +8920,7 @@
         <w:rStyle w:val="PageNumber"/>
         <w:noProof/>
       </w:rPr>
-      <w:t>13</w:t>
+      <w:t>12</w:t>
     </w:r>
     <w:r>
       <w:rPr>
@@ -8054,18 +8933,7 @@
         <w:rStyle w:val="PageNumber"/>
       </w:rPr>
       <w:tab/>
-    </w:r>
-    <w:r>
-      <w:rPr>
-        <w:rStyle w:val="PageNumber"/>
-      </w:rPr>
-      <w:t xml:space="preserve">November </w:t>
-    </w:r>
-    <w:r>
-      <w:rPr>
-        <w:rStyle w:val="PageNumber"/>
-      </w:rPr>
-      <w:t>2014</w:t>
+      <w:t>November 2014</w:t>
     </w:r>
   </w:p>
   <w:p>
@@ -8135,7 +9003,7 @@
         <v:path o:extrusionok="f" gradientshapeok="t" o:connecttype="rect"/>
         <o:lock v:ext="edit" aspectratio="t"/>
       </v:shapetype>
-      <v:shape id="_x0000_i1027" type="#_x0000_t75" style="width:68.1pt;height:40.85pt" o:bullet="t">
+      <v:shape id="_x0000_i1049" type="#_x0000_t75" style="width:67.9pt;height:40.75pt" o:bullet="t">
         <v:imagedata r:id="rId1" o:title="pointing-finger-white-small"/>
       </v:shape>
     </w:pict>
@@ -9881,6 +10749,119 @@
     </w:lvl>
   </w:abstractNum>
   <w:abstractNum w:abstractNumId="22">
+    <w:nsid w:val="31F9568B"/>
+    <w:multiLevelType w:val="hybridMultilevel"/>
+    <w:tmpl w:val="DAC4226C"/>
+    <w:lvl w:ilvl="0" w:tplc="04090001">
+      <w:start w:val="1"/>
+      <w:numFmt w:val="bullet"/>
+      <w:lvlText w:val=""/>
+      <w:lvlJc w:val="left"/>
+      <w:pPr>
+        <w:ind w:left="720" w:hanging="360"/>
+      </w:pPr>
+      <w:rPr>
+        <w:rFonts w:ascii="Symbol" w:hAnsi="Symbol" w:hint="default"/>
+      </w:rPr>
+    </w:lvl>
+    <w:lvl w:ilvl="1" w:tplc="04090003" w:tentative="1">
+      <w:start w:val="1"/>
+      <w:numFmt w:val="bullet"/>
+      <w:lvlText w:val="o"/>
+      <w:lvlJc w:val="left"/>
+      <w:pPr>
+        <w:ind w:left="1440" w:hanging="360"/>
+      </w:pPr>
+      <w:rPr>
+        <w:rFonts w:ascii="Courier New" w:hAnsi="Courier New" w:cs="Courier New" w:hint="default"/>
+      </w:rPr>
+    </w:lvl>
+    <w:lvl w:ilvl="2" w:tplc="04090005" w:tentative="1">
+      <w:start w:val="1"/>
+      <w:numFmt w:val="bullet"/>
+      <w:lvlText w:val=""/>
+      <w:lvlJc w:val="left"/>
+      <w:pPr>
+        <w:ind w:left="2160" w:hanging="360"/>
+      </w:pPr>
+      <w:rPr>
+        <w:rFonts w:ascii="Wingdings" w:hAnsi="Wingdings" w:hint="default"/>
+      </w:rPr>
+    </w:lvl>
+    <w:lvl w:ilvl="3" w:tplc="04090001" w:tentative="1">
+      <w:start w:val="1"/>
+      <w:numFmt w:val="bullet"/>
+      <w:lvlText w:val=""/>
+      <w:lvlJc w:val="left"/>
+      <w:pPr>
+        <w:ind w:left="2880" w:hanging="360"/>
+      </w:pPr>
+      <w:rPr>
+        <w:rFonts w:ascii="Symbol" w:hAnsi="Symbol" w:hint="default"/>
+      </w:rPr>
+    </w:lvl>
+    <w:lvl w:ilvl="4" w:tplc="04090003" w:tentative="1">
+      <w:start w:val="1"/>
+      <w:numFmt w:val="bullet"/>
+      <w:lvlText w:val="o"/>
+      <w:lvlJc w:val="left"/>
+      <w:pPr>
+        <w:ind w:left="3600" w:hanging="360"/>
+      </w:pPr>
+      <w:rPr>
+        <w:rFonts w:ascii="Courier New" w:hAnsi="Courier New" w:cs="Courier New" w:hint="default"/>
+      </w:rPr>
+    </w:lvl>
+    <w:lvl w:ilvl="5" w:tplc="04090005" w:tentative="1">
+      <w:start w:val="1"/>
+      <w:numFmt w:val="bullet"/>
+      <w:lvlText w:val=""/>
+      <w:lvlJc w:val="left"/>
+      <w:pPr>
+        <w:ind w:left="4320" w:hanging="360"/>
+      </w:pPr>
+      <w:rPr>
+        <w:rFonts w:ascii="Wingdings" w:hAnsi="Wingdings" w:hint="default"/>
+      </w:rPr>
+    </w:lvl>
+    <w:lvl w:ilvl="6" w:tplc="04090001" w:tentative="1">
+      <w:start w:val="1"/>
+      <w:numFmt w:val="bullet"/>
+      <w:lvlText w:val=""/>
+      <w:lvlJc w:val="left"/>
+      <w:pPr>
+        <w:ind w:left="5040" w:hanging="360"/>
+      </w:pPr>
+      <w:rPr>
+        <w:rFonts w:ascii="Symbol" w:hAnsi="Symbol" w:hint="default"/>
+      </w:rPr>
+    </w:lvl>
+    <w:lvl w:ilvl="7" w:tplc="04090003" w:tentative="1">
+      <w:start w:val="1"/>
+      <w:numFmt w:val="bullet"/>
+      <w:lvlText w:val="o"/>
+      <w:lvlJc w:val="left"/>
+      <w:pPr>
+        <w:ind w:left="5760" w:hanging="360"/>
+      </w:pPr>
+      <w:rPr>
+        <w:rFonts w:ascii="Courier New" w:hAnsi="Courier New" w:cs="Courier New" w:hint="default"/>
+      </w:rPr>
+    </w:lvl>
+    <w:lvl w:ilvl="8" w:tplc="04090005" w:tentative="1">
+      <w:start w:val="1"/>
+      <w:numFmt w:val="bullet"/>
+      <w:lvlText w:val=""/>
+      <w:lvlJc w:val="left"/>
+      <w:pPr>
+        <w:ind w:left="6480" w:hanging="360"/>
+      </w:pPr>
+      <w:rPr>
+        <w:rFonts w:ascii="Wingdings" w:hAnsi="Wingdings" w:hint="default"/>
+      </w:rPr>
+    </w:lvl>
+  </w:abstractNum>
+  <w:abstractNum w:abstractNumId="23">
     <w:nsid w:val="32691D0E"/>
     <w:multiLevelType w:val="hybridMultilevel"/>
     <w:tmpl w:val="6708068E"/>
@@ -9993,7 +10974,7 @@
       </w:rPr>
     </w:lvl>
   </w:abstractNum>
-  <w:abstractNum w:abstractNumId="23">
+  <w:abstractNum w:abstractNumId="24">
     <w:nsid w:val="327F5CE7"/>
     <w:multiLevelType w:val="hybridMultilevel"/>
     <w:tmpl w:val="7BC4ADCC"/>
@@ -10134,7 +11115,7 @@
       </w:rPr>
     </w:lvl>
   </w:abstractNum>
-  <w:abstractNum w:abstractNumId="24">
+  <w:abstractNum w:abstractNumId="25">
     <w:nsid w:val="368E2610"/>
     <w:multiLevelType w:val="singleLevel"/>
     <w:tmpl w:val="8B06DE32"/>
@@ -10155,7 +11136,7 @@
       </w:rPr>
     </w:lvl>
   </w:abstractNum>
-  <w:abstractNum w:abstractNumId="25">
+  <w:abstractNum w:abstractNumId="26">
     <w:nsid w:val="3C572255"/>
     <w:multiLevelType w:val="hybridMultilevel"/>
     <w:tmpl w:val="F322EB8C"/>
@@ -10241,7 +11222,7 @@
       </w:pPr>
     </w:lvl>
   </w:abstractNum>
-  <w:abstractNum w:abstractNumId="26">
+  <w:abstractNum w:abstractNumId="27">
     <w:nsid w:val="3D28580F"/>
     <w:multiLevelType w:val="hybridMultilevel"/>
     <w:tmpl w:val="F2449BC8"/>
@@ -10354,7 +11335,7 @@
       </w:rPr>
     </w:lvl>
   </w:abstractNum>
-  <w:abstractNum w:abstractNumId="27">
+  <w:abstractNum w:abstractNumId="28">
     <w:nsid w:val="3EAD2653"/>
     <w:multiLevelType w:val="hybridMultilevel"/>
     <w:tmpl w:val="D384EF68"/>
@@ -10467,7 +11448,7 @@
       </w:pPr>
     </w:lvl>
   </w:abstractNum>
-  <w:abstractNum w:abstractNumId="28">
+  <w:abstractNum w:abstractNumId="29">
     <w:nsid w:val="4BC63E69"/>
     <w:multiLevelType w:val="multilevel"/>
     <w:tmpl w:val="58E47D88"/>
@@ -10609,7 +11590,7 @@
       </w:rPr>
     </w:lvl>
   </w:abstractNum>
-  <w:abstractNum w:abstractNumId="29">
+  <w:abstractNum w:abstractNumId="30">
     <w:nsid w:val="4D783307"/>
     <w:multiLevelType w:val="hybridMultilevel"/>
     <w:tmpl w:val="DD0E1FA0"/>
@@ -10728,7 +11709,7 @@
       </w:pPr>
     </w:lvl>
   </w:abstractNum>
-  <w:abstractNum w:abstractNumId="30">
+  <w:abstractNum w:abstractNumId="31">
     <w:nsid w:val="4EEF6478"/>
     <w:multiLevelType w:val="hybridMultilevel"/>
     <w:tmpl w:val="334427A6"/>
@@ -10841,7 +11822,7 @@
       </w:rPr>
     </w:lvl>
   </w:abstractNum>
-  <w:abstractNum w:abstractNumId="31">
+  <w:abstractNum w:abstractNumId="32">
     <w:nsid w:val="4F3A330D"/>
     <w:multiLevelType w:val="hybridMultilevel"/>
     <w:tmpl w:val="6C240F6A"/>
@@ -10954,7 +11935,93 @@
       </w:rPr>
     </w:lvl>
   </w:abstractNum>
-  <w:abstractNum w:abstractNumId="32">
+  <w:abstractNum w:abstractNumId="33">
+    <w:nsid w:val="51F7310F"/>
+    <w:multiLevelType w:val="hybridMultilevel"/>
+    <w:tmpl w:val="F322EB8C"/>
+    <w:lvl w:ilvl="0" w:tplc="0409000F">
+      <w:start w:val="1"/>
+      <w:numFmt w:val="decimal"/>
+      <w:lvlText w:val="%1."/>
+      <w:lvlJc w:val="left"/>
+      <w:pPr>
+        <w:ind w:left="720" w:hanging="360"/>
+      </w:pPr>
+    </w:lvl>
+    <w:lvl w:ilvl="1" w:tplc="04090019" w:tentative="1">
+      <w:start w:val="1"/>
+      <w:numFmt w:val="lowerLetter"/>
+      <w:lvlText w:val="%2."/>
+      <w:lvlJc w:val="left"/>
+      <w:pPr>
+        <w:ind w:left="1440" w:hanging="360"/>
+      </w:pPr>
+    </w:lvl>
+    <w:lvl w:ilvl="2" w:tplc="0409001B" w:tentative="1">
+      <w:start w:val="1"/>
+      <w:numFmt w:val="lowerRoman"/>
+      <w:lvlText w:val="%3."/>
+      <w:lvlJc w:val="right"/>
+      <w:pPr>
+        <w:ind w:left="2160" w:hanging="180"/>
+      </w:pPr>
+    </w:lvl>
+    <w:lvl w:ilvl="3" w:tplc="0409000F" w:tentative="1">
+      <w:start w:val="1"/>
+      <w:numFmt w:val="decimal"/>
+      <w:lvlText w:val="%4."/>
+      <w:lvlJc w:val="left"/>
+      <w:pPr>
+        <w:ind w:left="2880" w:hanging="360"/>
+      </w:pPr>
+    </w:lvl>
+    <w:lvl w:ilvl="4" w:tplc="04090019" w:tentative="1">
+      <w:start w:val="1"/>
+      <w:numFmt w:val="lowerLetter"/>
+      <w:lvlText w:val="%5."/>
+      <w:lvlJc w:val="left"/>
+      <w:pPr>
+        <w:ind w:left="3600" w:hanging="360"/>
+      </w:pPr>
+    </w:lvl>
+    <w:lvl w:ilvl="5" w:tplc="0409001B" w:tentative="1">
+      <w:start w:val="1"/>
+      <w:numFmt w:val="lowerRoman"/>
+      <w:lvlText w:val="%6."/>
+      <w:lvlJc w:val="right"/>
+      <w:pPr>
+        <w:ind w:left="4320" w:hanging="180"/>
+      </w:pPr>
+    </w:lvl>
+    <w:lvl w:ilvl="6" w:tplc="0409000F" w:tentative="1">
+      <w:start w:val="1"/>
+      <w:numFmt w:val="decimal"/>
+      <w:lvlText w:val="%7."/>
+      <w:lvlJc w:val="left"/>
+      <w:pPr>
+        <w:ind w:left="5040" w:hanging="360"/>
+      </w:pPr>
+    </w:lvl>
+    <w:lvl w:ilvl="7" w:tplc="04090019" w:tentative="1">
+      <w:start w:val="1"/>
+      <w:numFmt w:val="lowerLetter"/>
+      <w:lvlText w:val="%8."/>
+      <w:lvlJc w:val="left"/>
+      <w:pPr>
+        <w:ind w:left="5760" w:hanging="360"/>
+      </w:pPr>
+    </w:lvl>
+    <w:lvl w:ilvl="8" w:tplc="0409001B" w:tentative="1">
+      <w:start w:val="1"/>
+      <w:numFmt w:val="lowerRoman"/>
+      <w:lvlText w:val="%9."/>
+      <w:lvlJc w:val="right"/>
+      <w:pPr>
+        <w:ind w:left="6480" w:hanging="180"/>
+      </w:pPr>
+    </w:lvl>
+  </w:abstractNum>
+  <w:abstractNum w:abstractNumId="34">
     <w:nsid w:val="56234753"/>
     <w:multiLevelType w:val="multilevel"/>
     <w:tmpl w:val="DDDAB4B8"/>
@@ -11068,7 +12135,7 @@
       </w:pPr>
     </w:lvl>
   </w:abstractNum>
-  <w:abstractNum w:abstractNumId="33">
+  <w:abstractNum w:abstractNumId="35">
     <w:nsid w:val="581571F7"/>
     <w:multiLevelType w:val="hybridMultilevel"/>
     <w:tmpl w:val="13EC8F6A"/>
@@ -11209,7 +12276,7 @@
       </w:rPr>
     </w:lvl>
   </w:abstractNum>
-  <w:abstractNum w:abstractNumId="34">
+  <w:abstractNum w:abstractNumId="36">
     <w:nsid w:val="5E8F5013"/>
     <w:multiLevelType w:val="hybridMultilevel"/>
     <w:tmpl w:val="3BD833A6"/>
@@ -11350,7 +12417,7 @@
       </w:rPr>
     </w:lvl>
   </w:abstractNum>
-  <w:abstractNum w:abstractNumId="35">
+  <w:abstractNum w:abstractNumId="37">
     <w:nsid w:val="606A0D49"/>
     <w:multiLevelType w:val="multilevel"/>
     <w:tmpl w:val="7772D7E8"/>
@@ -11491,7 +12558,7 @@
       </w:rPr>
     </w:lvl>
   </w:abstractNum>
-  <w:abstractNum w:abstractNumId="36">
+  <w:abstractNum w:abstractNumId="38">
     <w:nsid w:val="60F619C3"/>
     <w:multiLevelType w:val="hybridMultilevel"/>
     <w:tmpl w:val="48DA44C2"/>
@@ -11580,7 +12647,7 @@
       </w:pPr>
     </w:lvl>
   </w:abstractNum>
-  <w:abstractNum w:abstractNumId="37">
+  <w:abstractNum w:abstractNumId="39">
     <w:nsid w:val="62837D1B"/>
     <w:multiLevelType w:val="multilevel"/>
     <w:tmpl w:val="8C1A5F9E"/>
@@ -11721,7 +12788,7 @@
       </w:rPr>
     </w:lvl>
   </w:abstractNum>
-  <w:abstractNum w:abstractNumId="38">
+  <w:abstractNum w:abstractNumId="40">
     <w:nsid w:val="62A75BEB"/>
     <w:multiLevelType w:val="multilevel"/>
     <w:tmpl w:val="04090023"/>
@@ -11836,7 +12903,93 @@
       </w:pPr>
     </w:lvl>
   </w:abstractNum>
-  <w:abstractNum w:abstractNumId="39">
+  <w:abstractNum w:abstractNumId="41">
+    <w:nsid w:val="62AD5C6A"/>
+    <w:multiLevelType w:val="hybridMultilevel"/>
+    <w:tmpl w:val="109C9C10"/>
+    <w:lvl w:ilvl="0" w:tplc="0409000F">
+      <w:start w:val="1"/>
+      <w:numFmt w:val="decimal"/>
+      <w:lvlText w:val="%1."/>
+      <w:lvlJc w:val="left"/>
+      <w:pPr>
+        <w:ind w:left="720" w:hanging="360"/>
+      </w:pPr>
+    </w:lvl>
+    <w:lvl w:ilvl="1" w:tplc="04090019">
+      <w:start w:val="1"/>
+      <w:numFmt w:val="lowerLetter"/>
+      <w:lvlText w:val="%2."/>
+      <w:lvlJc w:val="left"/>
+      <w:pPr>
+        <w:ind w:left="1440" w:hanging="360"/>
+      </w:pPr>
+    </w:lvl>
+    <w:lvl w:ilvl="2" w:tplc="0409001B" w:tentative="1">
+      <w:start w:val="1"/>
+      <w:numFmt w:val="lowerRoman"/>
+      <w:lvlText w:val="%3."/>
+      <w:lvlJc w:val="right"/>
+      <w:pPr>
+        <w:ind w:left="2160" w:hanging="180"/>
+      </w:pPr>
+    </w:lvl>
+    <w:lvl w:ilvl="3" w:tplc="0409000F" w:tentative="1">
+      <w:start w:val="1"/>
+      <w:numFmt w:val="decimal"/>
+      <w:lvlText w:val="%4."/>
+      <w:lvlJc w:val="left"/>
+      <w:pPr>
+        <w:ind w:left="2880" w:hanging="360"/>
+      </w:pPr>
+    </w:lvl>
+    <w:lvl w:ilvl="4" w:tplc="04090019" w:tentative="1">
+      <w:start w:val="1"/>
+      <w:numFmt w:val="lowerLetter"/>
+      <w:lvlText w:val="%5."/>
+      <w:lvlJc w:val="left"/>
+      <w:pPr>
+        <w:ind w:left="3600" w:hanging="360"/>
+      </w:pPr>
+    </w:lvl>
+    <w:lvl w:ilvl="5" w:tplc="0409001B" w:tentative="1">
+      <w:start w:val="1"/>
+      <w:numFmt w:val="lowerRoman"/>
+      <w:lvlText w:val="%6."/>
+      <w:lvlJc w:val="right"/>
+      <w:pPr>
+        <w:ind w:left="4320" w:hanging="180"/>
+      </w:pPr>
+    </w:lvl>
+    <w:lvl w:ilvl="6" w:tplc="0409000F" w:tentative="1">
+      <w:start w:val="1"/>
+      <w:numFmt w:val="decimal"/>
+      <w:lvlText w:val="%7."/>
+      <w:lvlJc w:val="left"/>
+      <w:pPr>
+        <w:ind w:left="5040" w:hanging="360"/>
+      </w:pPr>
+    </w:lvl>
+    <w:lvl w:ilvl="7" w:tplc="04090019" w:tentative="1">
+      <w:start w:val="1"/>
+      <w:numFmt w:val="lowerLetter"/>
+      <w:lvlText w:val="%8."/>
+      <w:lvlJc w:val="left"/>
+      <w:pPr>
+        <w:ind w:left="5760" w:hanging="360"/>
+      </w:pPr>
+    </w:lvl>
+    <w:lvl w:ilvl="8" w:tplc="0409001B" w:tentative="1">
+      <w:start w:val="1"/>
+      <w:numFmt w:val="lowerRoman"/>
+      <w:lvlText w:val="%9."/>
+      <w:lvlJc w:val="right"/>
+      <w:pPr>
+        <w:ind w:left="6480" w:hanging="180"/>
+      </w:pPr>
+    </w:lvl>
+  </w:abstractNum>
+  <w:abstractNum w:abstractNumId="42">
     <w:nsid w:val="65677C8A"/>
     <w:multiLevelType w:val="hybridMultilevel"/>
     <w:tmpl w:val="A9FCACE4"/>
@@ -11922,7 +13075,7 @@
       </w:pPr>
     </w:lvl>
   </w:abstractNum>
-  <w:abstractNum w:abstractNumId="40">
+  <w:abstractNum w:abstractNumId="43">
     <w:nsid w:val="66FC15D4"/>
     <w:multiLevelType w:val="singleLevel"/>
     <w:tmpl w:val="034E1E46"/>
@@ -11943,7 +13096,7 @@
       </w:rPr>
     </w:lvl>
   </w:abstractNum>
-  <w:abstractNum w:abstractNumId="41">
+  <w:abstractNum w:abstractNumId="44">
     <w:nsid w:val="6D5C2438"/>
     <w:multiLevelType w:val="hybridMultilevel"/>
     <w:tmpl w:val="9CEEF7A4"/>
@@ -12060,7 +13213,7 @@
       </w:pPr>
     </w:lvl>
   </w:abstractNum>
-  <w:abstractNum w:abstractNumId="42">
+  <w:abstractNum w:abstractNumId="45">
     <w:nsid w:val="6F182A87"/>
     <w:multiLevelType w:val="hybridMultilevel"/>
     <w:tmpl w:val="57642176"/>
@@ -12174,7 +13327,7 @@
       </w:pPr>
     </w:lvl>
   </w:abstractNum>
-  <w:abstractNum w:abstractNumId="43">
+  <w:abstractNum w:abstractNumId="46">
     <w:nsid w:val="70B23D3D"/>
     <w:multiLevelType w:val="hybridMultilevel"/>
     <w:tmpl w:val="0854E1F0"/>
@@ -12314,7 +13467,7 @@
       </w:rPr>
     </w:lvl>
   </w:abstractNum>
-  <w:abstractNum w:abstractNumId="44">
+  <w:abstractNum w:abstractNumId="47">
     <w:nsid w:val="73B1173E"/>
     <w:multiLevelType w:val="hybridMultilevel"/>
     <w:tmpl w:val="2640D13E"/>
@@ -12435,7 +13588,7 @@
       </w:pPr>
     </w:lvl>
   </w:abstractNum>
-  <w:abstractNum w:abstractNumId="45">
+  <w:abstractNum w:abstractNumId="48">
     <w:nsid w:val="74EC5168"/>
     <w:multiLevelType w:val="hybridMultilevel"/>
     <w:tmpl w:val="745A218C"/>
@@ -12562,7 +13715,7 @@
       </w:pPr>
     </w:lvl>
   </w:abstractNum>
-  <w:abstractNum w:abstractNumId="46">
+  <w:abstractNum w:abstractNumId="49">
     <w:nsid w:val="7CD96944"/>
     <w:multiLevelType w:val="hybridMultilevel"/>
     <w:tmpl w:val="D0AAB360"/>
@@ -12651,7 +13804,7 @@
       </w:pPr>
     </w:lvl>
   </w:abstractNum>
-  <w:abstractNum w:abstractNumId="47">
+  <w:abstractNum w:abstractNumId="50">
     <w:nsid w:val="7DEE65F0"/>
     <w:multiLevelType w:val="singleLevel"/>
     <w:tmpl w:val="0EB47770"/>
@@ -12672,7 +13825,96 @@
       </w:rPr>
     </w:lvl>
   </w:abstractNum>
-  <w:abstractNum w:abstractNumId="48">
+  <w:abstractNum w:abstractNumId="51">
+    <w:nsid w:val="7E58558B"/>
+    <w:multiLevelType w:val="hybridMultilevel"/>
+    <w:tmpl w:val="0644C8C4"/>
+    <w:lvl w:ilvl="0" w:tplc="0409000F">
+      <w:start w:val="1"/>
+      <w:numFmt w:val="decimal"/>
+      <w:lvlText w:val="%1."/>
+      <w:lvlJc w:val="left"/>
+      <w:pPr>
+        <w:ind w:left="720" w:hanging="360"/>
+      </w:pPr>
+    </w:lvl>
+    <w:lvl w:ilvl="1" w:tplc="04090001">
+      <w:start w:val="1"/>
+      <w:numFmt w:val="bullet"/>
+      <w:lvlText w:val=""/>
+      <w:lvlJc w:val="left"/>
+      <w:pPr>
+        <w:ind w:left="1440" w:hanging="360"/>
+      </w:pPr>
+      <w:rPr>
+        <w:rFonts w:ascii="Symbol" w:hAnsi="Symbol" w:hint="default"/>
+      </w:rPr>
+    </w:lvl>
+    <w:lvl w:ilvl="2" w:tplc="0409001B" w:tentative="1">
+      <w:start w:val="1"/>
+      <w:numFmt w:val="lowerRoman"/>
+      <w:lvlText w:val="%3."/>
+      <w:lvlJc w:val="right"/>
+      <w:pPr>
+        <w:ind w:left="2160" w:hanging="180"/>
+      </w:pPr>
+    </w:lvl>
+    <w:lvl w:ilvl="3" w:tplc="0409000F" w:tentative="1">
+      <w:start w:val="1"/>
+      <w:numFmt w:val="decimal"/>
+      <w:lvlText w:val="%4."/>
+      <w:lvlJc w:val="left"/>
+      <w:pPr>
+        <w:ind w:left="2880" w:hanging="360"/>
+      </w:pPr>
+    </w:lvl>
+    <w:lvl w:ilvl="4" w:tplc="04090019" w:tentative="1">
+      <w:start w:val="1"/>
+      <w:numFmt w:val="lowerLetter"/>
+      <w:lvlText w:val="%5."/>
+      <w:lvlJc w:val="left"/>
+      <w:pPr>
+        <w:ind w:left="3600" w:hanging="360"/>
+      </w:pPr>
+    </w:lvl>
+    <w:lvl w:ilvl="5" w:tplc="0409001B" w:tentative="1">
+      <w:start w:val="1"/>
+      <w:numFmt w:val="lowerRoman"/>
+      <w:lvlText w:val="%6."/>
+      <w:lvlJc w:val="right"/>
+      <w:pPr>
+        <w:ind w:left="4320" w:hanging="180"/>
+      </w:pPr>
+    </w:lvl>
+    <w:lvl w:ilvl="6" w:tplc="0409000F" w:tentative="1">
+      <w:start w:val="1"/>
+      <w:numFmt w:val="decimal"/>
+      <w:lvlText w:val="%7."/>
+      <w:lvlJc w:val="left"/>
+      <w:pPr>
+        <w:ind w:left="5040" w:hanging="360"/>
+      </w:pPr>
+    </w:lvl>
+    <w:lvl w:ilvl="7" w:tplc="04090019" w:tentative="1">
+      <w:start w:val="1"/>
+      <w:numFmt w:val="lowerLetter"/>
+      <w:lvlText w:val="%8."/>
+      <w:lvlJc w:val="left"/>
+      <w:pPr>
+        <w:ind w:left="5760" w:hanging="360"/>
+      </w:pPr>
+    </w:lvl>
+    <w:lvl w:ilvl="8" w:tplc="0409001B" w:tentative="1">
+      <w:start w:val="1"/>
+      <w:numFmt w:val="lowerRoman"/>
+      <w:lvlText w:val="%9."/>
+      <w:lvlJc w:val="right"/>
+      <w:pPr>
+        <w:ind w:left="6480" w:hanging="180"/>
+      </w:pPr>
+    </w:lvl>
+  </w:abstractNum>
+  <w:abstractNum w:abstractNumId="52">
     <w:nsid w:val="7F7504B8"/>
     <w:multiLevelType w:val="hybridMultilevel"/>
     <w:tmpl w:val="5EC04986"/>
@@ -12812,7 +14054,7 @@
       </w:rPr>
     </w:lvl>
   </w:abstractNum>
-  <w:abstractNum w:abstractNumId="49">
+  <w:abstractNum w:abstractNumId="53">
     <w:nsid w:val="7F9D06EE"/>
     <w:multiLevelType w:val="hybridMultilevel"/>
     <w:tmpl w:val="29E0F7D2"/>
@@ -12981,31 +14223,31 @@
     <w:abstractNumId w:val="18"/>
   </w:num>
   <w:num w:numId="10">
-    <w:abstractNumId w:val="38"/>
+    <w:abstractNumId w:val="40"/>
   </w:num>
   <w:num w:numId="11">
-    <w:abstractNumId w:val="49"/>
+    <w:abstractNumId w:val="53"/>
   </w:num>
   <w:num w:numId="12">
-    <w:abstractNumId w:val="33"/>
+    <w:abstractNumId w:val="35"/>
   </w:num>
   <w:num w:numId="13">
-    <w:abstractNumId w:val="42"/>
+    <w:abstractNumId w:val="45"/>
   </w:num>
   <w:num w:numId="14">
-    <w:abstractNumId w:val="41"/>
+    <w:abstractNumId w:val="44"/>
   </w:num>
   <w:num w:numId="15">
     <w:abstractNumId w:val="9"/>
   </w:num>
   <w:num w:numId="16">
-    <w:abstractNumId w:val="44"/>
+    <w:abstractNumId w:val="47"/>
   </w:num>
   <w:num w:numId="17">
-    <w:abstractNumId w:val="49"/>
+    <w:abstractNumId w:val="53"/>
   </w:num>
   <w:num w:numId="18">
-    <w:abstractNumId w:val="33"/>
+    <w:abstractNumId w:val="35"/>
   </w:num>
   <w:num w:numId="19">
     <w:abstractNumId w:val="19"/>
@@ -13014,10 +14256,10 @@
     <w:abstractNumId w:val="14"/>
   </w:num>
   <w:num w:numId="21">
-    <w:abstractNumId w:val="23"/>
+    <w:abstractNumId w:val="24"/>
   </w:num>
   <w:num w:numId="22">
-    <w:abstractNumId w:val="28"/>
+    <w:abstractNumId w:val="29"/>
   </w:num>
   <w:num w:numId="23">
     <w:abstractNumId w:val="10"/>
@@ -13026,76 +14268,76 @@
     <w:abstractNumId w:val="21"/>
   </w:num>
   <w:num w:numId="25">
-    <w:abstractNumId w:val="35"/>
+    <w:abstractNumId w:val="37"/>
   </w:num>
   <w:num w:numId="26">
-    <w:abstractNumId w:val="34"/>
+    <w:abstractNumId w:val="36"/>
   </w:num>
   <w:num w:numId="27">
-    <w:abstractNumId w:val="37"/>
+    <w:abstractNumId w:val="39"/>
   </w:num>
   <w:num w:numId="28">
-    <w:abstractNumId w:val="29"/>
+    <w:abstractNumId w:val="30"/>
   </w:num>
   <w:num w:numId="29">
-    <w:abstractNumId w:val="32"/>
+    <w:abstractNumId w:val="34"/>
   </w:num>
   <w:num w:numId="30">
     <w:abstractNumId w:val="13"/>
   </w:num>
   <w:num w:numId="31">
-    <w:abstractNumId w:val="40"/>
+    <w:abstractNumId w:val="43"/>
   </w:num>
   <w:num w:numId="32">
-    <w:abstractNumId w:val="47"/>
+    <w:abstractNumId w:val="50"/>
   </w:num>
   <w:num w:numId="33">
-    <w:abstractNumId w:val="24"/>
+    <w:abstractNumId w:val="25"/>
   </w:num>
   <w:num w:numId="34">
-    <w:abstractNumId w:val="27"/>
+    <w:abstractNumId w:val="28"/>
   </w:num>
   <w:num w:numId="35">
     <w:abstractNumId w:val="12"/>
   </w:num>
   <w:num w:numId="36">
-    <w:abstractNumId w:val="43"/>
+    <w:abstractNumId w:val="46"/>
   </w:num>
   <w:num w:numId="37">
     <w:abstractNumId w:val="16"/>
   </w:num>
   <w:num w:numId="38">
-    <w:abstractNumId w:val="48"/>
+    <w:abstractNumId w:val="52"/>
   </w:num>
   <w:num w:numId="39">
-    <w:abstractNumId w:val="45"/>
+    <w:abstractNumId w:val="48"/>
   </w:num>
   <w:num w:numId="40">
     <w:abstractNumId w:val="20"/>
   </w:num>
   <w:num w:numId="41">
-    <w:abstractNumId w:val="36"/>
+    <w:abstractNumId w:val="38"/>
   </w:num>
   <w:num w:numId="42">
-    <w:abstractNumId w:val="46"/>
+    <w:abstractNumId w:val="49"/>
   </w:num>
   <w:num w:numId="43">
-    <w:abstractNumId w:val="22"/>
+    <w:abstractNumId w:val="23"/>
   </w:num>
   <w:num w:numId="44">
-    <w:abstractNumId w:val="26"/>
+    <w:abstractNumId w:val="27"/>
   </w:num>
   <w:num w:numId="45">
-    <w:abstractNumId w:val="31"/>
+    <w:abstractNumId w:val="32"/>
   </w:num>
   <w:num w:numId="46">
     <w:abstractNumId w:val="15"/>
   </w:num>
   <w:num w:numId="47">
-    <w:abstractNumId w:val="30"/>
+    <w:abstractNumId w:val="31"/>
   </w:num>
   <w:num w:numId="48">
-    <w:abstractNumId w:val="25"/>
+    <w:abstractNumId w:val="26"/>
   </w:num>
   <w:num w:numId="49">
     <w:abstractNumId w:val="11"/>
@@ -13107,7 +14349,19 @@
     <w:abstractNumId w:val="8"/>
   </w:num>
   <w:num w:numId="52">
-    <w:abstractNumId w:val="39"/>
+    <w:abstractNumId w:val="42"/>
+  </w:num>
+  <w:num w:numId="53">
+    <w:abstractNumId w:val="33"/>
+  </w:num>
+  <w:num w:numId="54">
+    <w:abstractNumId w:val="41"/>
+  </w:num>
+  <w:num w:numId="55">
+    <w:abstractNumId w:val="51"/>
+  </w:num>
+  <w:num w:numId="56">
+    <w:abstractNumId w:val="22"/>
   </w:num>
   <w:numIdMacAtCleanup w:val="52"/>
 </w:numbering>
@@ -20233,7 +21487,12 @@
 </file>
 
 <file path=customXml/item1.xml><?xml version="1.0" encoding="utf-8"?>
-<LongProperties xmlns="http://schemas.microsoft.com/office/2006/metadata/longProperties"/>
+<?mso-contentType ?>
+<FormTemplates xmlns="http://schemas.microsoft.com/sharepoint/v3/contenttype/forms">
+  <Display>DocumentLibraryForm</Display>
+  <Edit>DocumentLibraryForm</Edit>
+  <New>DocumentLibraryForm</New>
+</FormTemplates>
 </file>
 
 <file path=customXml/item2.xml><?xml version="1.0" encoding="utf-8"?>
@@ -20283,15 +21542,24 @@
 </file>
 
 <file path=customXml/item3.xml><?xml version="1.0" encoding="utf-8"?>
-<?mso-contentType ?>
-<FormTemplates xmlns="http://schemas.microsoft.com/sharepoint/v3/contenttype/forms">
-  <Display>DocumentLibraryForm</Display>
-  <Edit>DocumentLibraryForm</Edit>
-  <New>DocumentLibraryForm</New>
-</FormTemplates>
+<LongProperties xmlns="http://schemas.microsoft.com/office/2006/metadata/longProperties"/>
 </file>
 
 <file path=customXml/item4.xml><?xml version="1.0" encoding="utf-8"?>
+<p:properties xmlns:p="http://schemas.microsoft.com/office/2006/metadata/properties" xmlns:xsi="http://www.w3.org/2001/XMLSchema-instance" xmlns:pc="http://schemas.microsoft.com/office/infopath/2007/PartnerControls">
+  <documentManagement>
+    <Document_x0020_Owner xmlns="254964d1-f228-45ba-ad49-f3cf9efbb5e4">Bill Balshem</Document_x0020_Owner>
+    <Content_x0020_Type xmlns="254964d1-f228-45ba-ad49-f3cf9efbb5e4">Interface Design Specification</Content_x0020_Type>
+    <_dlc_DocId xmlns="ddcf2b64-e3b0-42a2-bf4a-7482a0c65fd3">RGIID-448-105</_dlc_DocId>
+    <_dlc_DocIdUrl xmlns="ddcf2b64-e3b0-42a2-bf4a-7482a0c65fd3">
+      <Url>https://sharepoint.raygroupintl.com/active_projects/va_suicide_db/_layouts/DocIdRedir.aspx?ID=RGIID-448-105</Url>
+      <Description>RGIID-448-105</Description>
+    </_dlc_DocIdUrl>
+  </documentManagement>
+</p:properties>
+</file>
+
+<file path=customXml/item5.xml><?xml version="1.0" encoding="utf-8"?>
 <ct:contentTypeSchema xmlns:ct="http://schemas.microsoft.com/office/2006/metadata/contentType" xmlns:ma="http://schemas.microsoft.com/office/2006/metadata/properties/metaAttributes" ct:_="" ma:_="" ma:contentTypeName="Document" ma:contentTypeID="0x010100B425A3D05D4AC142848FB17BF8BDDE77" ma:contentTypeVersion="2" ma:contentTypeDescription="Create a new document." ma:contentTypeScope="" ma:versionID="a3dbb42b63708ae4e81fac739a329711">
   <xsd:schema xmlns:xsd="http://www.w3.org/2001/XMLSchema" xmlns:xs="http://www.w3.org/2001/XMLSchema" xmlns:p="http://schemas.microsoft.com/office/2006/metadata/properties" xmlns:ns1="254964d1-f228-45ba-ad49-f3cf9efbb5e4" xmlns:ns3="ddcf2b64-e3b0-42a2-bf4a-7482a0c65fd3" targetNamespace="http://schemas.microsoft.com/office/2006/metadata/properties" ma:root="true" ma:fieldsID="25bb75edf5c982ad3f42ff5289e9b39b" ns1:_="" ns3:_="">
     <xsd:import namespace="254964d1-f228-45ba-ad49-f3cf9efbb5e4"/>
@@ -20517,28 +21785,14 @@
 </ct:contentTypeSchema>
 </file>
 
-<file path=customXml/item5.xml><?xml version="1.0" encoding="utf-8"?>
-<p:properties xmlns:p="http://schemas.microsoft.com/office/2006/metadata/properties" xmlns:xsi="http://www.w3.org/2001/XMLSchema-instance" xmlns:pc="http://schemas.microsoft.com/office/infopath/2007/PartnerControls">
-  <documentManagement>
-    <Document_x0020_Owner xmlns="254964d1-f228-45ba-ad49-f3cf9efbb5e4">Bill Balshem</Document_x0020_Owner>
-    <Content_x0020_Type xmlns="254964d1-f228-45ba-ad49-f3cf9efbb5e4">Interface Design Specification</Content_x0020_Type>
-    <_dlc_DocId xmlns="ddcf2b64-e3b0-42a2-bf4a-7482a0c65fd3">RGIID-448-105</_dlc_DocId>
-    <_dlc_DocIdUrl xmlns="ddcf2b64-e3b0-42a2-bf4a-7482a0c65fd3">
-      <Url>https://sharepoint.raygroupintl.com/active_projects/va_suicide_db/_layouts/DocIdRedir.aspx?ID=RGIID-448-105</Url>
-      <Description>RGIID-448-105</Description>
-    </_dlc_DocIdUrl>
-  </documentManagement>
-</p:properties>
-</file>
-
 <file path=customXml/item6.xml><?xml version="1.0" encoding="utf-8"?>
 <b:Sources xmlns:b="http://schemas.openxmlformats.org/officeDocument/2006/bibliography" xmlns="http://schemas.openxmlformats.org/officeDocument/2006/bibliography" SelectedStyle="\APA.XSL" StyleName="APA"/>
 </file>
 
 <file path=customXml/itemProps1.xml><?xml version="1.0" encoding="utf-8"?>
-<ds:datastoreItem xmlns:ds="http://schemas.openxmlformats.org/officeDocument/2006/customXml" ds:itemID="{C4C8B4E9-69B2-4BCD-BC87-F2B34DC5C154}">
+<ds:datastoreItem xmlns:ds="http://schemas.openxmlformats.org/officeDocument/2006/customXml" ds:itemID="{28F83495-41F3-46CD-A434-DE8E031F2CC0}">
   <ds:schemaRefs>
-    <ds:schemaRef ds:uri="http://schemas.microsoft.com/office/2006/metadata/longProperties"/>
+    <ds:schemaRef ds:uri="http://schemas.microsoft.com/sharepoint/v3/contenttype/forms"/>
   </ds:schemaRefs>
 </ds:datastoreItem>
 </file>
@@ -20552,14 +21806,25 @@
 </file>
 
 <file path=customXml/itemProps3.xml><?xml version="1.0" encoding="utf-8"?>
-<ds:datastoreItem xmlns:ds="http://schemas.openxmlformats.org/officeDocument/2006/customXml" ds:itemID="{28F83495-41F3-46CD-A434-DE8E031F2CC0}">
+<ds:datastoreItem xmlns:ds="http://schemas.openxmlformats.org/officeDocument/2006/customXml" ds:itemID="{C4C8B4E9-69B2-4BCD-BC87-F2B34DC5C154}">
   <ds:schemaRefs>
-    <ds:schemaRef ds:uri="http://schemas.microsoft.com/sharepoint/v3/contenttype/forms"/>
+    <ds:schemaRef ds:uri="http://schemas.microsoft.com/office/2006/metadata/longProperties"/>
   </ds:schemaRefs>
 </ds:datastoreItem>
 </file>
 
 <file path=customXml/itemProps4.xml><?xml version="1.0" encoding="utf-8"?>
+<ds:datastoreItem xmlns:ds="http://schemas.openxmlformats.org/officeDocument/2006/customXml" ds:itemID="{C308549B-D864-4F8A-99EB-9B08B145A0EA}">
+  <ds:schemaRefs>
+    <ds:schemaRef ds:uri="http://schemas.microsoft.com/office/2006/metadata/properties"/>
+    <ds:schemaRef ds:uri="http://schemas.microsoft.com/office/infopath/2007/PartnerControls"/>
+    <ds:schemaRef ds:uri="254964d1-f228-45ba-ad49-f3cf9efbb5e4"/>
+    <ds:schemaRef ds:uri="ddcf2b64-e3b0-42a2-bf4a-7482a0c65fd3"/>
+  </ds:schemaRefs>
+</ds:datastoreItem>
+</file>
+
+<file path=customXml/itemProps5.xml><?xml version="1.0" encoding="utf-8"?>
 <ds:datastoreItem xmlns:ds="http://schemas.openxmlformats.org/officeDocument/2006/customXml" ds:itemID="{8412C1D3-53D2-4907-89D9-0262FD952788}">
   <ds:schemaRefs>
     <ds:schemaRef ds:uri="http://schemas.microsoft.com/office/2006/metadata/contentType"/>
@@ -20578,19 +21843,8 @@
 </ds:datastoreItem>
 </file>
 
-<file path=customXml/itemProps5.xml><?xml version="1.0" encoding="utf-8"?>
-<ds:datastoreItem xmlns:ds="http://schemas.openxmlformats.org/officeDocument/2006/customXml" ds:itemID="{C308549B-D864-4F8A-99EB-9B08B145A0EA}">
-  <ds:schemaRefs>
-    <ds:schemaRef ds:uri="http://schemas.microsoft.com/office/2006/metadata/properties"/>
-    <ds:schemaRef ds:uri="http://schemas.microsoft.com/office/infopath/2007/PartnerControls"/>
-    <ds:schemaRef ds:uri="254964d1-f228-45ba-ad49-f3cf9efbb5e4"/>
-    <ds:schemaRef ds:uri="ddcf2b64-e3b0-42a2-bf4a-7482a0c65fd3"/>
-  </ds:schemaRefs>
-</ds:datastoreItem>
-</file>
-
 <file path=customXml/itemProps6.xml><?xml version="1.0" encoding="utf-8"?>
-<ds:datastoreItem xmlns:ds="http://schemas.openxmlformats.org/officeDocument/2006/customXml" ds:itemID="{F3BD19E0-3839-43F5-B318-396F449C2B26}">
+<ds:datastoreItem xmlns:ds="http://schemas.openxmlformats.org/officeDocument/2006/customXml" ds:itemID="{1F9EAB13-B8A3-4998-9A78-FAB370F8295C}">
   <ds:schemaRefs>
     <ds:schemaRef ds:uri="http://schemas.openxmlformats.org/officeDocument/2006/bibliography"/>
   </ds:schemaRefs>

</xml_diff>

<commit_message>
Design spec deliverables for Sprint 14
</commit_message>
<xml_diff>
--- a/Documentation/PR_Interface_Design_Specification.docx
+++ b/Documentation/PR_Interface_Design_Specification.docx
@@ -402,6 +402,13 @@
                 <w:szCs w:val="22"/>
               </w:rPr>
             </w:pPr>
+            <w:r>
+              <w:rPr>
+                <w:rFonts w:ascii="Times New Roman" w:hAnsi="Times New Roman" w:cs="Times New Roman"/>
+                <w:szCs w:val="22"/>
+              </w:rPr>
+              <w:t>4/13/2015</w:t>
+            </w:r>
           </w:p>
         </w:tc>
         <w:tc>
@@ -453,7 +460,134 @@
                 <w:iCs/>
                 <w:szCs w:val="22"/>
               </w:rPr>
-              <w:t>April Submission</w:t>
+              <w:t>April Submission: no revisions</w:t>
+            </w:r>
+          </w:p>
+        </w:tc>
+        <w:tc>
+          <w:tcPr>
+            <w:tcW w:w="2329" w:type="dxa"/>
+            <w:tcBorders>
+              <w:left w:val="single" w:sz="4" w:space="0" w:color="000000"/>
+              <w:bottom w:val="single" w:sz="4" w:space="0" w:color="000000"/>
+              <w:right w:val="single" w:sz="4" w:space="0" w:color="000000"/>
+            </w:tcBorders>
+          </w:tcPr>
+          <w:p>
+            <w:pPr>
+              <w:pStyle w:val="TableText0"/>
+              <w:rPr>
+                <w:rFonts w:ascii="Times New Roman" w:hAnsi="Times New Roman" w:cs="Times New Roman"/>
+                <w:iCs/>
+                <w:szCs w:val="22"/>
+              </w:rPr>
+            </w:pPr>
+            <w:r>
+              <w:rPr>
+                <w:rFonts w:ascii="Times New Roman" w:hAnsi="Times New Roman" w:cs="Times New Roman"/>
+                <w:iCs/>
+                <w:szCs w:val="22"/>
+              </w:rPr>
+              <w:t xml:space="preserve">Monica </w:t>
+            </w:r>
+            <w:proofErr w:type="spellStart"/>
+            <w:r>
+              <w:rPr>
+                <w:rFonts w:ascii="Times New Roman" w:hAnsi="Times New Roman" w:cs="Times New Roman"/>
+                <w:iCs/>
+                <w:szCs w:val="22"/>
+              </w:rPr>
+              <w:t>Mohler</w:t>
+            </w:r>
+            <w:proofErr w:type="spellEnd"/>
+            <w:r>
+              <w:rPr>
+                <w:rFonts w:ascii="Times New Roman" w:hAnsi="Times New Roman" w:cs="Times New Roman"/>
+                <w:iCs/>
+                <w:szCs w:val="22"/>
+              </w:rPr>
+              <w:t>/Paul Bradley</w:t>
+            </w:r>
+          </w:p>
+        </w:tc>
+      </w:tr>
+      <w:tr>
+        <w:tc>
+          <w:tcPr>
+            <w:tcW w:w="1728" w:type="dxa"/>
+            <w:tcBorders>
+              <w:left w:val="single" w:sz="4" w:space="0" w:color="000000"/>
+              <w:bottom w:val="single" w:sz="4" w:space="0" w:color="000000"/>
+            </w:tcBorders>
+          </w:tcPr>
+          <w:p>
+            <w:pPr>
+              <w:pStyle w:val="TableText0"/>
+              <w:jc w:val="center"/>
+              <w:rPr>
+                <w:rFonts w:ascii="Times New Roman" w:hAnsi="Times New Roman" w:cs="Times New Roman"/>
+                <w:szCs w:val="22"/>
+              </w:rPr>
+            </w:pPr>
+            <w:r>
+              <w:rPr>
+                <w:rFonts w:ascii="Times New Roman" w:hAnsi="Times New Roman" w:cs="Times New Roman"/>
+                <w:szCs w:val="22"/>
+              </w:rPr>
+              <w:t>3/11/2015</w:t>
+            </w:r>
+          </w:p>
+        </w:tc>
+        <w:tc>
+          <w:tcPr>
+            <w:tcW w:w="1080" w:type="dxa"/>
+            <w:tcBorders>
+              <w:left w:val="single" w:sz="4" w:space="0" w:color="000000"/>
+              <w:bottom w:val="single" w:sz="4" w:space="0" w:color="000000"/>
+            </w:tcBorders>
+          </w:tcPr>
+          <w:p>
+            <w:pPr>
+              <w:pStyle w:val="TableText0"/>
+              <w:jc w:val="center"/>
+              <w:rPr>
+                <w:rFonts w:ascii="Times New Roman" w:hAnsi="Times New Roman" w:cs="Times New Roman"/>
+                <w:szCs w:val="22"/>
+              </w:rPr>
+            </w:pPr>
+            <w:r>
+              <w:rPr>
+                <w:rFonts w:ascii="Times New Roman" w:hAnsi="Times New Roman" w:cs="Times New Roman"/>
+                <w:szCs w:val="22"/>
+              </w:rPr>
+              <w:t>1.7</w:t>
+            </w:r>
+          </w:p>
+        </w:tc>
+        <w:tc>
+          <w:tcPr>
+            <w:tcW w:w="4392" w:type="dxa"/>
+            <w:tcBorders>
+              <w:left w:val="single" w:sz="4" w:space="0" w:color="000000"/>
+              <w:bottom w:val="single" w:sz="4" w:space="0" w:color="000000"/>
+            </w:tcBorders>
+          </w:tcPr>
+          <w:p>
+            <w:pPr>
+              <w:pStyle w:val="TableText0"/>
+              <w:rPr>
+                <w:rFonts w:ascii="Times New Roman" w:hAnsi="Times New Roman" w:cs="Times New Roman"/>
+                <w:iCs/>
+                <w:szCs w:val="22"/>
+              </w:rPr>
+            </w:pPr>
+            <w:r>
+              <w:rPr>
+                <w:rFonts w:ascii="Times New Roman" w:hAnsi="Times New Roman" w:cs="Times New Roman"/>
+                <w:iCs/>
+                <w:szCs w:val="22"/>
+              </w:rPr>
+              <w:t>Final Review</w:t>
             </w:r>
           </w:p>
         </w:tc>
@@ -509,7 +643,7 @@
                 <w:rFonts w:ascii="Times New Roman" w:hAnsi="Times New Roman" w:cs="Times New Roman"/>
                 <w:szCs w:val="22"/>
               </w:rPr>
-              <w:t>3/11/2015</w:t>
+              <w:t>3/3/2015</w:t>
             </w:r>
           </w:p>
         </w:tc>
@@ -535,7 +669,279 @@
                 <w:rFonts w:ascii="Times New Roman" w:hAnsi="Times New Roman" w:cs="Times New Roman"/>
                 <w:szCs w:val="22"/>
               </w:rPr>
-              <w:t>1.7</w:t>
+              <w:t>1.6</w:t>
+            </w:r>
+          </w:p>
+        </w:tc>
+        <w:tc>
+          <w:tcPr>
+            <w:tcW w:w="4392" w:type="dxa"/>
+            <w:tcBorders>
+              <w:left w:val="single" w:sz="4" w:space="0" w:color="000000"/>
+              <w:bottom w:val="single" w:sz="4" w:space="0" w:color="000000"/>
+            </w:tcBorders>
+          </w:tcPr>
+          <w:p>
+            <w:pPr>
+              <w:pStyle w:val="TableText0"/>
+              <w:rPr>
+                <w:rFonts w:ascii="Times New Roman" w:hAnsi="Times New Roman" w:cs="Times New Roman"/>
+                <w:iCs/>
+                <w:szCs w:val="22"/>
+              </w:rPr>
+            </w:pPr>
+            <w:r>
+              <w:rPr>
+                <w:rFonts w:ascii="Times New Roman" w:hAnsi="Times New Roman" w:cs="Times New Roman"/>
+                <w:iCs/>
+                <w:szCs w:val="22"/>
+              </w:rPr>
+              <w:t>Peer Review</w:t>
+            </w:r>
+          </w:p>
+        </w:tc>
+        <w:tc>
+          <w:tcPr>
+            <w:tcW w:w="2329" w:type="dxa"/>
+            <w:tcBorders>
+              <w:left w:val="single" w:sz="4" w:space="0" w:color="000000"/>
+              <w:bottom w:val="single" w:sz="4" w:space="0" w:color="000000"/>
+              <w:right w:val="single" w:sz="4" w:space="0" w:color="000000"/>
+            </w:tcBorders>
+          </w:tcPr>
+          <w:p>
+            <w:pPr>
+              <w:pStyle w:val="TableText0"/>
+              <w:rPr>
+                <w:rFonts w:ascii="Times New Roman" w:hAnsi="Times New Roman" w:cs="Times New Roman"/>
+                <w:iCs/>
+                <w:szCs w:val="22"/>
+              </w:rPr>
+            </w:pPr>
+            <w:r>
+              <w:rPr>
+                <w:rFonts w:ascii="Times New Roman" w:hAnsi="Times New Roman" w:cs="Times New Roman"/>
+                <w:iCs/>
+                <w:szCs w:val="22"/>
+              </w:rPr>
+              <w:t>Radina Ivanova</w:t>
+            </w:r>
+          </w:p>
+        </w:tc>
+      </w:tr>
+      <w:tr>
+        <w:tc>
+          <w:tcPr>
+            <w:tcW w:w="1728" w:type="dxa"/>
+            <w:tcBorders>
+              <w:left w:val="single" w:sz="4" w:space="0" w:color="000000"/>
+              <w:bottom w:val="single" w:sz="4" w:space="0" w:color="000000"/>
+            </w:tcBorders>
+          </w:tcPr>
+          <w:p>
+            <w:pPr>
+              <w:pStyle w:val="TableText0"/>
+              <w:jc w:val="center"/>
+              <w:rPr>
+                <w:rFonts w:ascii="Times New Roman" w:hAnsi="Times New Roman" w:cs="Times New Roman"/>
+                <w:szCs w:val="22"/>
+              </w:rPr>
+            </w:pPr>
+            <w:r>
+              <w:rPr>
+                <w:rFonts w:ascii="Times New Roman" w:hAnsi="Times New Roman" w:cs="Times New Roman"/>
+                <w:szCs w:val="22"/>
+              </w:rPr>
+              <w:t>3/2/2015</w:t>
+            </w:r>
+          </w:p>
+        </w:tc>
+        <w:tc>
+          <w:tcPr>
+            <w:tcW w:w="1080" w:type="dxa"/>
+            <w:tcBorders>
+              <w:left w:val="single" w:sz="4" w:space="0" w:color="000000"/>
+              <w:bottom w:val="single" w:sz="4" w:space="0" w:color="000000"/>
+            </w:tcBorders>
+          </w:tcPr>
+          <w:p>
+            <w:pPr>
+              <w:pStyle w:val="TableText0"/>
+              <w:jc w:val="center"/>
+              <w:rPr>
+                <w:rFonts w:ascii="Times New Roman" w:hAnsi="Times New Roman" w:cs="Times New Roman"/>
+                <w:szCs w:val="22"/>
+              </w:rPr>
+            </w:pPr>
+            <w:r>
+              <w:rPr>
+                <w:rFonts w:ascii="Times New Roman" w:hAnsi="Times New Roman" w:cs="Times New Roman"/>
+                <w:szCs w:val="22"/>
+              </w:rPr>
+              <w:t>1.5</w:t>
+            </w:r>
+          </w:p>
+        </w:tc>
+        <w:tc>
+          <w:tcPr>
+            <w:tcW w:w="4392" w:type="dxa"/>
+            <w:tcBorders>
+              <w:left w:val="single" w:sz="4" w:space="0" w:color="000000"/>
+              <w:bottom w:val="single" w:sz="4" w:space="0" w:color="000000"/>
+            </w:tcBorders>
+          </w:tcPr>
+          <w:p>
+            <w:pPr>
+              <w:pStyle w:val="TableText0"/>
+              <w:rPr>
+                <w:rFonts w:ascii="Times New Roman" w:hAnsi="Times New Roman" w:cs="Times New Roman"/>
+                <w:iCs/>
+                <w:szCs w:val="22"/>
+              </w:rPr>
+            </w:pPr>
+            <w:r>
+              <w:rPr>
+                <w:rFonts w:ascii="Times New Roman" w:hAnsi="Times New Roman" w:cs="Times New Roman"/>
+                <w:iCs/>
+                <w:szCs w:val="22"/>
+              </w:rPr>
+              <w:t xml:space="preserve">Added </w:t>
+            </w:r>
+            <w:proofErr w:type="spellStart"/>
+            <w:r>
+              <w:rPr>
+                <w:rFonts w:ascii="Times New Roman" w:hAnsi="Times New Roman" w:cs="Times New Roman"/>
+                <w:iCs/>
+                <w:szCs w:val="22"/>
+              </w:rPr>
+              <w:t>contect</w:t>
+            </w:r>
+            <w:proofErr w:type="spellEnd"/>
+            <w:r>
+              <w:rPr>
+                <w:rFonts w:ascii="Times New Roman" w:hAnsi="Times New Roman" w:cs="Times New Roman"/>
+                <w:iCs/>
+                <w:szCs w:val="22"/>
+              </w:rPr>
+              <w:t xml:space="preserve"> on:</w:t>
+            </w:r>
+          </w:p>
+          <w:p>
+            <w:pPr>
+              <w:pStyle w:val="TableText0"/>
+              <w:rPr>
+                <w:rFonts w:ascii="Times New Roman" w:hAnsi="Times New Roman" w:cs="Times New Roman"/>
+                <w:iCs/>
+                <w:szCs w:val="22"/>
+              </w:rPr>
+            </w:pPr>
+            <w:r>
+              <w:rPr>
+                <w:rFonts w:ascii="Times New Roman" w:hAnsi="Times New Roman" w:cs="Times New Roman"/>
+                <w:iCs/>
+                <w:szCs w:val="22"/>
+              </w:rPr>
+              <w:t>SSIS processes running against the CDW server ;</w:t>
+            </w:r>
+          </w:p>
+          <w:p>
+            <w:pPr>
+              <w:pStyle w:val="TableText0"/>
+              <w:rPr>
+                <w:rFonts w:ascii="Times New Roman" w:hAnsi="Times New Roman" w:cs="Times New Roman"/>
+                <w:iCs/>
+                <w:szCs w:val="22"/>
+              </w:rPr>
+            </w:pPr>
+            <w:r>
+              <w:rPr>
+                <w:rFonts w:ascii="Times New Roman" w:hAnsi="Times New Roman" w:cs="Times New Roman"/>
+                <w:iCs/>
+                <w:szCs w:val="22"/>
+              </w:rPr>
+              <w:t>Details about VA risk model output being accessed by the IRDS system</w:t>
+            </w:r>
+          </w:p>
+        </w:tc>
+        <w:tc>
+          <w:tcPr>
+            <w:tcW w:w="2329" w:type="dxa"/>
+            <w:tcBorders>
+              <w:left w:val="single" w:sz="4" w:space="0" w:color="000000"/>
+              <w:bottom w:val="single" w:sz="4" w:space="0" w:color="000000"/>
+              <w:right w:val="single" w:sz="4" w:space="0" w:color="000000"/>
+            </w:tcBorders>
+          </w:tcPr>
+          <w:p>
+            <w:pPr>
+              <w:pStyle w:val="TableText0"/>
+              <w:rPr>
+                <w:rFonts w:ascii="Times New Roman" w:hAnsi="Times New Roman" w:cs="Times New Roman"/>
+                <w:iCs/>
+                <w:szCs w:val="22"/>
+              </w:rPr>
+            </w:pPr>
+            <w:r>
+              <w:rPr>
+                <w:rFonts w:ascii="Times New Roman" w:hAnsi="Times New Roman" w:cs="Times New Roman"/>
+                <w:iCs/>
+                <w:szCs w:val="22"/>
+              </w:rPr>
+              <w:t>Bill Balshem</w:t>
+            </w:r>
+          </w:p>
+        </w:tc>
+      </w:tr>
+      <w:tr>
+        <w:tc>
+          <w:tcPr>
+            <w:tcW w:w="1728" w:type="dxa"/>
+            <w:tcBorders>
+              <w:left w:val="single" w:sz="4" w:space="0" w:color="000000"/>
+              <w:bottom w:val="single" w:sz="4" w:space="0" w:color="000000"/>
+            </w:tcBorders>
+          </w:tcPr>
+          <w:p>
+            <w:pPr>
+              <w:pStyle w:val="TableText0"/>
+              <w:jc w:val="center"/>
+              <w:rPr>
+                <w:rFonts w:ascii="Times New Roman" w:hAnsi="Times New Roman" w:cs="Times New Roman"/>
+                <w:szCs w:val="22"/>
+              </w:rPr>
+            </w:pPr>
+            <w:r>
+              <w:rPr>
+                <w:rFonts w:ascii="Times New Roman" w:hAnsi="Times New Roman" w:cs="Times New Roman"/>
+                <w:szCs w:val="22"/>
+              </w:rPr>
+              <w:t>2/12/2015</w:t>
+            </w:r>
+          </w:p>
+        </w:tc>
+        <w:tc>
+          <w:tcPr>
+            <w:tcW w:w="1080" w:type="dxa"/>
+            <w:tcBorders>
+              <w:left w:val="single" w:sz="4" w:space="0" w:color="000000"/>
+              <w:bottom w:val="single" w:sz="4" w:space="0" w:color="000000"/>
+            </w:tcBorders>
+          </w:tcPr>
+          <w:p>
+            <w:pPr>
+              <w:pStyle w:val="TableText0"/>
+              <w:jc w:val="center"/>
+              <w:rPr>
+                <w:rFonts w:ascii="Times New Roman" w:hAnsi="Times New Roman" w:cs="Times New Roman"/>
+                <w:szCs w:val="22"/>
+              </w:rPr>
+            </w:pPr>
+            <w:r>
+              <w:rPr>
+                <w:rFonts w:ascii="Times New Roman" w:hAnsi="Times New Roman" w:cs="Times New Roman"/>
+                <w:szCs w:val="22"/>
+              </w:rPr>
+              <w:t>1.4</w:t>
             </w:r>
           </w:p>
         </w:tc>
@@ -618,7 +1024,7 @@
                 <w:rFonts w:ascii="Times New Roman" w:hAnsi="Times New Roman" w:cs="Times New Roman"/>
                 <w:szCs w:val="22"/>
               </w:rPr>
-              <w:t>3/3/2015</w:t>
+              <w:t>2/4/2015</w:t>
             </w:r>
           </w:p>
         </w:tc>
@@ -644,7 +1050,7 @@
                 <w:rFonts w:ascii="Times New Roman" w:hAnsi="Times New Roman" w:cs="Times New Roman"/>
                 <w:szCs w:val="22"/>
               </w:rPr>
-              <w:t>1.6</w:t>
+              <w:t xml:space="preserve">1.3 </w:t>
             </w:r>
           </w:p>
         </w:tc>
@@ -727,7 +1133,14 @@
                 <w:rFonts w:ascii="Times New Roman" w:hAnsi="Times New Roman" w:cs="Times New Roman"/>
                 <w:szCs w:val="22"/>
               </w:rPr>
-              <w:t>3/2/2015</w:t>
+              <w:t>02/03</w:t>
+            </w:r>
+            <w:r>
+              <w:rPr>
+                <w:rFonts w:ascii="Times New Roman" w:hAnsi="Times New Roman" w:cs="Times New Roman"/>
+                <w:szCs w:val="22"/>
+              </w:rPr>
+              <w:t>/2014</w:t>
             </w:r>
           </w:p>
         </w:tc>
@@ -753,7 +1166,7 @@
                 <w:rFonts w:ascii="Times New Roman" w:hAnsi="Times New Roman" w:cs="Times New Roman"/>
                 <w:szCs w:val="22"/>
               </w:rPr>
-              <w:t>1.5</w:t>
+              <w:t>1.2</w:t>
             </w:r>
           </w:p>
         </w:tc>
@@ -780,59 +1193,7 @@
                 <w:iCs/>
                 <w:szCs w:val="22"/>
               </w:rPr>
-              <w:t>Added conte</w:t>
-            </w:r>
-            <w:r>
-              <w:rPr>
-                <w:rFonts w:ascii="Times New Roman" w:hAnsi="Times New Roman" w:cs="Times New Roman"/>
-                <w:iCs/>
-                <w:szCs w:val="22"/>
-              </w:rPr>
-              <w:t>nt</w:t>
-            </w:r>
-            <w:r>
-              <w:rPr>
-                <w:rFonts w:ascii="Times New Roman" w:hAnsi="Times New Roman" w:cs="Times New Roman"/>
-                <w:iCs/>
-                <w:szCs w:val="22"/>
-              </w:rPr>
-              <w:t xml:space="preserve"> on:</w:t>
-            </w:r>
-          </w:p>
-          <w:p>
-            <w:pPr>
-              <w:pStyle w:val="TableText0"/>
-              <w:rPr>
-                <w:rFonts w:ascii="Times New Roman" w:hAnsi="Times New Roman" w:cs="Times New Roman"/>
-                <w:iCs/>
-                <w:szCs w:val="22"/>
-              </w:rPr>
-            </w:pPr>
-            <w:r>
-              <w:rPr>
-                <w:rFonts w:ascii="Times New Roman" w:hAnsi="Times New Roman" w:cs="Times New Roman"/>
-                <w:iCs/>
-                <w:szCs w:val="22"/>
-              </w:rPr>
-              <w:t>SSIS processes running against the CDW server ;</w:t>
-            </w:r>
-          </w:p>
-          <w:p>
-            <w:pPr>
-              <w:pStyle w:val="TableText0"/>
-              <w:rPr>
-                <w:rFonts w:ascii="Times New Roman" w:hAnsi="Times New Roman" w:cs="Times New Roman"/>
-                <w:iCs/>
-                <w:szCs w:val="22"/>
-              </w:rPr>
-            </w:pPr>
-            <w:r>
-              <w:rPr>
-                <w:rFonts w:ascii="Times New Roman" w:hAnsi="Times New Roman" w:cs="Times New Roman"/>
-                <w:iCs/>
-                <w:szCs w:val="22"/>
-              </w:rPr>
-              <w:t>Details about VA risk model output being accessed by the IRDS system</w:t>
+              <w:t>Updated CDW Content</w:t>
             </w:r>
           </w:p>
         </w:tc>
@@ -888,7 +1249,14 @@
                 <w:rFonts w:ascii="Times New Roman" w:hAnsi="Times New Roman" w:cs="Times New Roman"/>
                 <w:szCs w:val="22"/>
               </w:rPr>
-              <w:t>2/12/2015</w:t>
+              <w:t>01/14</w:t>
+            </w:r>
+            <w:r>
+              <w:rPr>
+                <w:rFonts w:ascii="Times New Roman" w:hAnsi="Times New Roman" w:cs="Times New Roman"/>
+                <w:szCs w:val="22"/>
+              </w:rPr>
+              <w:t>/2014</w:t>
             </w:r>
           </w:p>
         </w:tc>
@@ -914,7 +1282,7 @@
                 <w:rFonts w:ascii="Times New Roman" w:hAnsi="Times New Roman" w:cs="Times New Roman"/>
                 <w:szCs w:val="22"/>
               </w:rPr>
-              <w:t>1.4</w:t>
+              <w:t>1.1</w:t>
             </w:r>
           </w:p>
         </w:tc>
@@ -997,7 +1365,7 @@
                 <w:rFonts w:ascii="Times New Roman" w:hAnsi="Times New Roman" w:cs="Times New Roman"/>
                 <w:szCs w:val="22"/>
               </w:rPr>
-              <w:t>2/4/2015</w:t>
+              <w:t>12/12/2014</w:t>
             </w:r>
           </w:p>
         </w:tc>
@@ -1023,7 +1391,123 @@
                 <w:rFonts w:ascii="Times New Roman" w:hAnsi="Times New Roman" w:cs="Times New Roman"/>
                 <w:szCs w:val="22"/>
               </w:rPr>
-              <w:t xml:space="preserve">1.3 </w:t>
+              <w:t>1</w:t>
+            </w:r>
+            <w:r>
+              <w:rPr>
+                <w:rFonts w:ascii="Times New Roman" w:hAnsi="Times New Roman" w:cs="Times New Roman"/>
+                <w:szCs w:val="22"/>
+              </w:rPr>
+              <w:t>.0</w:t>
+            </w:r>
+          </w:p>
+        </w:tc>
+        <w:tc>
+          <w:tcPr>
+            <w:tcW w:w="4392" w:type="dxa"/>
+            <w:tcBorders>
+              <w:left w:val="single" w:sz="4" w:space="0" w:color="000000"/>
+              <w:bottom w:val="single" w:sz="4" w:space="0" w:color="000000"/>
+            </w:tcBorders>
+          </w:tcPr>
+          <w:p>
+            <w:pPr>
+              <w:pStyle w:val="TableText0"/>
+              <w:rPr>
+                <w:rFonts w:ascii="Times New Roman" w:hAnsi="Times New Roman" w:cs="Times New Roman"/>
+                <w:iCs/>
+                <w:szCs w:val="22"/>
+              </w:rPr>
+            </w:pPr>
+            <w:r>
+              <w:rPr>
+                <w:rFonts w:ascii="Times New Roman" w:hAnsi="Times New Roman" w:cs="Times New Roman"/>
+                <w:iCs/>
+                <w:szCs w:val="22"/>
+              </w:rPr>
+              <w:t>Final Review</w:t>
+            </w:r>
+          </w:p>
+        </w:tc>
+        <w:tc>
+          <w:tcPr>
+            <w:tcW w:w="2329" w:type="dxa"/>
+            <w:tcBorders>
+              <w:left w:val="single" w:sz="4" w:space="0" w:color="000000"/>
+              <w:bottom w:val="single" w:sz="4" w:space="0" w:color="000000"/>
+              <w:right w:val="single" w:sz="4" w:space="0" w:color="000000"/>
+            </w:tcBorders>
+          </w:tcPr>
+          <w:p>
+            <w:pPr>
+              <w:pStyle w:val="TableText0"/>
+              <w:rPr>
+                <w:rFonts w:ascii="Times New Roman" w:hAnsi="Times New Roman" w:cs="Times New Roman"/>
+                <w:iCs/>
+                <w:szCs w:val="22"/>
+              </w:rPr>
+            </w:pPr>
+            <w:r>
+              <w:rPr>
+                <w:rFonts w:ascii="Times New Roman" w:hAnsi="Times New Roman" w:cs="Times New Roman"/>
+                <w:iCs/>
+                <w:szCs w:val="22"/>
+              </w:rPr>
+              <w:t>Monica Mohler/Paul Bradley</w:t>
+            </w:r>
+          </w:p>
+        </w:tc>
+      </w:tr>
+      <w:tr>
+        <w:tc>
+          <w:tcPr>
+            <w:tcW w:w="1728" w:type="dxa"/>
+            <w:tcBorders>
+              <w:left w:val="single" w:sz="4" w:space="0" w:color="000000"/>
+              <w:bottom w:val="single" w:sz="4" w:space="0" w:color="000000"/>
+            </w:tcBorders>
+          </w:tcPr>
+          <w:p>
+            <w:pPr>
+              <w:pStyle w:val="TableText0"/>
+              <w:jc w:val="center"/>
+              <w:rPr>
+                <w:rFonts w:ascii="Times New Roman" w:hAnsi="Times New Roman" w:cs="Times New Roman"/>
+                <w:szCs w:val="22"/>
+              </w:rPr>
+            </w:pPr>
+            <w:r>
+              <w:rPr>
+                <w:rFonts w:ascii="Times New Roman" w:hAnsi="Times New Roman" w:cs="Times New Roman"/>
+                <w:szCs w:val="22"/>
+              </w:rPr>
+              <w:t>12/11/2014</w:t>
+            </w:r>
+          </w:p>
+        </w:tc>
+        <w:tc>
+          <w:tcPr>
+            <w:tcW w:w="1080" w:type="dxa"/>
+            <w:tcBorders>
+              <w:left w:val="single" w:sz="4" w:space="0" w:color="000000"/>
+              <w:bottom w:val="single" w:sz="4" w:space="0" w:color="000000"/>
+            </w:tcBorders>
+          </w:tcPr>
+          <w:p>
+            <w:pPr>
+              <w:pStyle w:val="TableText0"/>
+              <w:jc w:val="center"/>
+              <w:rPr>
+                <w:rFonts w:ascii="Times New Roman" w:hAnsi="Times New Roman" w:cs="Times New Roman"/>
+                <w:szCs w:val="22"/>
+              </w:rPr>
+            </w:pPr>
+            <w:r>
+              <w:rPr>
+                <w:rFonts w:ascii="Times New Roman" w:hAnsi="Times New Roman" w:cs="Times New Roman"/>
+                <w:szCs w:val="22"/>
+              </w:rPr>
+              <w:t>.03</w:t>
             </w:r>
           </w:p>
         </w:tc>
@@ -1106,14 +1590,7 @@
                 <w:rFonts w:ascii="Times New Roman" w:hAnsi="Times New Roman" w:cs="Times New Roman"/>
                 <w:szCs w:val="22"/>
               </w:rPr>
-              <w:t>02/03</w:t>
-            </w:r>
-            <w:r>
-              <w:rPr>
-                <w:rFonts w:ascii="Times New Roman" w:hAnsi="Times New Roman" w:cs="Times New Roman"/>
-                <w:szCs w:val="22"/>
-              </w:rPr>
-              <w:t>/2014</w:t>
+              <w:t>11/26/2014</w:t>
             </w:r>
           </w:p>
         </w:tc>
@@ -1139,7 +1616,7 @@
                 <w:rFonts w:ascii="Times New Roman" w:hAnsi="Times New Roman" w:cs="Times New Roman"/>
                 <w:szCs w:val="22"/>
               </w:rPr>
-              <w:t>1.2</w:t>
+              <w:t>.02</w:t>
             </w:r>
           </w:p>
         </w:tc>
@@ -1166,7 +1643,152 @@
                 <w:iCs/>
                 <w:szCs w:val="22"/>
               </w:rPr>
-              <w:t>Updated CDW Content</w:t>
+              <w:t>Added dashboard content</w:t>
+            </w:r>
+          </w:p>
+        </w:tc>
+        <w:tc>
+          <w:tcPr>
+            <w:tcW w:w="2329" w:type="dxa"/>
+            <w:tcBorders>
+              <w:left w:val="single" w:sz="4" w:space="0" w:color="000000"/>
+              <w:bottom w:val="single" w:sz="4" w:space="0" w:color="000000"/>
+              <w:right w:val="single" w:sz="4" w:space="0" w:color="000000"/>
+            </w:tcBorders>
+          </w:tcPr>
+          <w:p>
+            <w:pPr>
+              <w:pStyle w:val="TableText0"/>
+              <w:rPr>
+                <w:rFonts w:ascii="Times New Roman" w:hAnsi="Times New Roman" w:cs="Times New Roman"/>
+                <w:iCs/>
+                <w:szCs w:val="22"/>
+              </w:rPr>
+            </w:pPr>
+            <w:r>
+              <w:rPr>
+                <w:rFonts w:ascii="Times New Roman" w:hAnsi="Times New Roman" w:cs="Times New Roman"/>
+                <w:iCs/>
+                <w:szCs w:val="22"/>
+              </w:rPr>
+              <w:t xml:space="preserve">Robert Snelling, </w:t>
+            </w:r>
+            <w:proofErr w:type="spellStart"/>
+            <w:r>
+              <w:rPr>
+                <w:rFonts w:ascii="Times New Roman" w:hAnsi="Times New Roman" w:cs="Times New Roman"/>
+                <w:iCs/>
+                <w:szCs w:val="22"/>
+              </w:rPr>
+              <w:t>Andal</w:t>
+            </w:r>
+            <w:proofErr w:type="spellEnd"/>
+            <w:r>
+              <w:rPr>
+                <w:rFonts w:ascii="Times New Roman" w:hAnsi="Times New Roman" w:cs="Times New Roman"/>
+                <w:iCs/>
+                <w:szCs w:val="22"/>
+              </w:rPr>
+              <w:t xml:space="preserve"> </w:t>
+            </w:r>
+            <w:proofErr w:type="spellStart"/>
+            <w:r>
+              <w:rPr>
+                <w:rFonts w:ascii="Times New Roman" w:hAnsi="Times New Roman" w:cs="Times New Roman"/>
+                <w:iCs/>
+                <w:szCs w:val="22"/>
+              </w:rPr>
+              <w:t>Fequiere</w:t>
+            </w:r>
+            <w:proofErr w:type="spellEnd"/>
+            <w:r>
+              <w:rPr>
+                <w:rFonts w:ascii="Times New Roman" w:hAnsi="Times New Roman" w:cs="Times New Roman"/>
+                <w:iCs/>
+                <w:szCs w:val="22"/>
+              </w:rPr>
+              <w:t>, Paul Bradley</w:t>
+            </w:r>
+          </w:p>
+        </w:tc>
+      </w:tr>
+      <w:tr>
+        <w:tc>
+          <w:tcPr>
+            <w:tcW w:w="1728" w:type="dxa"/>
+            <w:tcBorders>
+              <w:left w:val="single" w:sz="4" w:space="0" w:color="000000"/>
+              <w:bottom w:val="single" w:sz="4" w:space="0" w:color="000000"/>
+            </w:tcBorders>
+          </w:tcPr>
+          <w:p>
+            <w:pPr>
+              <w:pStyle w:val="TableText0"/>
+              <w:jc w:val="center"/>
+              <w:rPr>
+                <w:rFonts w:ascii="Times New Roman" w:hAnsi="Times New Roman" w:cs="Times New Roman"/>
+                <w:szCs w:val="22"/>
+              </w:rPr>
+            </w:pPr>
+            <w:r>
+              <w:rPr>
+                <w:rFonts w:ascii="Times New Roman" w:hAnsi="Times New Roman" w:cs="Times New Roman"/>
+                <w:szCs w:val="22"/>
+              </w:rPr>
+              <w:t>11/07/2014</w:t>
+            </w:r>
+          </w:p>
+        </w:tc>
+        <w:tc>
+          <w:tcPr>
+            <w:tcW w:w="1080" w:type="dxa"/>
+            <w:tcBorders>
+              <w:left w:val="single" w:sz="4" w:space="0" w:color="000000"/>
+              <w:bottom w:val="single" w:sz="4" w:space="0" w:color="000000"/>
+            </w:tcBorders>
+          </w:tcPr>
+          <w:p>
+            <w:pPr>
+              <w:pStyle w:val="TableText0"/>
+              <w:jc w:val="center"/>
+              <w:rPr>
+                <w:rFonts w:ascii="Times New Roman" w:hAnsi="Times New Roman" w:cs="Times New Roman"/>
+                <w:szCs w:val="22"/>
+              </w:rPr>
+            </w:pPr>
+            <w:r>
+              <w:rPr>
+                <w:rFonts w:ascii="Times New Roman" w:hAnsi="Times New Roman" w:cs="Times New Roman"/>
+                <w:szCs w:val="22"/>
+              </w:rPr>
+              <w:t>.01</w:t>
+            </w:r>
+          </w:p>
+        </w:tc>
+        <w:tc>
+          <w:tcPr>
+            <w:tcW w:w="4392" w:type="dxa"/>
+            <w:tcBorders>
+              <w:left w:val="single" w:sz="4" w:space="0" w:color="000000"/>
+              <w:bottom w:val="single" w:sz="4" w:space="0" w:color="000000"/>
+            </w:tcBorders>
+          </w:tcPr>
+          <w:p>
+            <w:pPr>
+              <w:pStyle w:val="TableText0"/>
+              <w:rPr>
+                <w:rFonts w:ascii="Times New Roman" w:hAnsi="Times New Roman" w:cs="Times New Roman"/>
+                <w:iCs/>
+                <w:szCs w:val="22"/>
+              </w:rPr>
+            </w:pPr>
+            <w:r>
+              <w:rPr>
+                <w:rFonts w:ascii="Times New Roman" w:hAnsi="Times New Roman" w:cs="Times New Roman"/>
+                <w:iCs/>
+                <w:szCs w:val="22"/>
+              </w:rPr>
+              <w:t>Added initial database content</w:t>
             </w:r>
           </w:p>
         </w:tc>
@@ -1222,581 +1844,6 @@
                 <w:rFonts w:ascii="Times New Roman" w:hAnsi="Times New Roman" w:cs="Times New Roman"/>
                 <w:szCs w:val="22"/>
               </w:rPr>
-              <w:t>01/14</w:t>
-            </w:r>
-            <w:r>
-              <w:rPr>
-                <w:rFonts w:ascii="Times New Roman" w:hAnsi="Times New Roman" w:cs="Times New Roman"/>
-                <w:szCs w:val="22"/>
-              </w:rPr>
-              <w:t>/2014</w:t>
-            </w:r>
-          </w:p>
-        </w:tc>
-        <w:tc>
-          <w:tcPr>
-            <w:tcW w:w="1080" w:type="dxa"/>
-            <w:tcBorders>
-              <w:left w:val="single" w:sz="4" w:space="0" w:color="000000"/>
-              <w:bottom w:val="single" w:sz="4" w:space="0" w:color="000000"/>
-            </w:tcBorders>
-          </w:tcPr>
-          <w:p>
-            <w:pPr>
-              <w:pStyle w:val="TableText0"/>
-              <w:jc w:val="center"/>
-              <w:rPr>
-                <w:rFonts w:ascii="Times New Roman" w:hAnsi="Times New Roman" w:cs="Times New Roman"/>
-                <w:szCs w:val="22"/>
-              </w:rPr>
-            </w:pPr>
-            <w:r>
-              <w:rPr>
-                <w:rFonts w:ascii="Times New Roman" w:hAnsi="Times New Roman" w:cs="Times New Roman"/>
-                <w:szCs w:val="22"/>
-              </w:rPr>
-              <w:t>1.1</w:t>
-            </w:r>
-          </w:p>
-        </w:tc>
-        <w:tc>
-          <w:tcPr>
-            <w:tcW w:w="4392" w:type="dxa"/>
-            <w:tcBorders>
-              <w:left w:val="single" w:sz="4" w:space="0" w:color="000000"/>
-              <w:bottom w:val="single" w:sz="4" w:space="0" w:color="000000"/>
-            </w:tcBorders>
-          </w:tcPr>
-          <w:p>
-            <w:pPr>
-              <w:pStyle w:val="TableText0"/>
-              <w:rPr>
-                <w:rFonts w:ascii="Times New Roman" w:hAnsi="Times New Roman" w:cs="Times New Roman"/>
-                <w:iCs/>
-                <w:szCs w:val="22"/>
-              </w:rPr>
-            </w:pPr>
-            <w:r>
-              <w:rPr>
-                <w:rFonts w:ascii="Times New Roman" w:hAnsi="Times New Roman" w:cs="Times New Roman"/>
-                <w:iCs/>
-                <w:szCs w:val="22"/>
-              </w:rPr>
-              <w:t>Final Review</w:t>
-            </w:r>
-          </w:p>
-        </w:tc>
-        <w:tc>
-          <w:tcPr>
-            <w:tcW w:w="2329" w:type="dxa"/>
-            <w:tcBorders>
-              <w:left w:val="single" w:sz="4" w:space="0" w:color="000000"/>
-              <w:bottom w:val="single" w:sz="4" w:space="0" w:color="000000"/>
-              <w:right w:val="single" w:sz="4" w:space="0" w:color="000000"/>
-            </w:tcBorders>
-          </w:tcPr>
-          <w:p>
-            <w:pPr>
-              <w:pStyle w:val="TableText0"/>
-              <w:rPr>
-                <w:rFonts w:ascii="Times New Roman" w:hAnsi="Times New Roman" w:cs="Times New Roman"/>
-                <w:iCs/>
-                <w:szCs w:val="22"/>
-              </w:rPr>
-            </w:pPr>
-            <w:r>
-              <w:rPr>
-                <w:rFonts w:ascii="Times New Roman" w:hAnsi="Times New Roman" w:cs="Times New Roman"/>
-                <w:iCs/>
-                <w:szCs w:val="22"/>
-              </w:rPr>
-              <w:t>Monica Mohler/Paul Bradley</w:t>
-            </w:r>
-          </w:p>
-        </w:tc>
-      </w:tr>
-      <w:tr>
-        <w:tc>
-          <w:tcPr>
-            <w:tcW w:w="1728" w:type="dxa"/>
-            <w:tcBorders>
-              <w:left w:val="single" w:sz="4" w:space="0" w:color="000000"/>
-              <w:bottom w:val="single" w:sz="4" w:space="0" w:color="000000"/>
-            </w:tcBorders>
-          </w:tcPr>
-          <w:p>
-            <w:pPr>
-              <w:pStyle w:val="TableText0"/>
-              <w:jc w:val="center"/>
-              <w:rPr>
-                <w:rFonts w:ascii="Times New Roman" w:hAnsi="Times New Roman" w:cs="Times New Roman"/>
-                <w:szCs w:val="22"/>
-              </w:rPr>
-            </w:pPr>
-            <w:r>
-              <w:rPr>
-                <w:rFonts w:ascii="Times New Roman" w:hAnsi="Times New Roman" w:cs="Times New Roman"/>
-                <w:szCs w:val="22"/>
-              </w:rPr>
-              <w:t>12/12/2014</w:t>
-            </w:r>
-          </w:p>
-        </w:tc>
-        <w:tc>
-          <w:tcPr>
-            <w:tcW w:w="1080" w:type="dxa"/>
-            <w:tcBorders>
-              <w:left w:val="single" w:sz="4" w:space="0" w:color="000000"/>
-              <w:bottom w:val="single" w:sz="4" w:space="0" w:color="000000"/>
-            </w:tcBorders>
-          </w:tcPr>
-          <w:p>
-            <w:pPr>
-              <w:pStyle w:val="TableText0"/>
-              <w:jc w:val="center"/>
-              <w:rPr>
-                <w:rFonts w:ascii="Times New Roman" w:hAnsi="Times New Roman" w:cs="Times New Roman"/>
-                <w:szCs w:val="22"/>
-              </w:rPr>
-            </w:pPr>
-            <w:r>
-              <w:rPr>
-                <w:rFonts w:ascii="Times New Roman" w:hAnsi="Times New Roman" w:cs="Times New Roman"/>
-                <w:szCs w:val="22"/>
-              </w:rPr>
-              <w:t>1</w:t>
-            </w:r>
-            <w:r>
-              <w:rPr>
-                <w:rFonts w:ascii="Times New Roman" w:hAnsi="Times New Roman" w:cs="Times New Roman"/>
-                <w:szCs w:val="22"/>
-              </w:rPr>
-              <w:t>.0</w:t>
-            </w:r>
-          </w:p>
-        </w:tc>
-        <w:tc>
-          <w:tcPr>
-            <w:tcW w:w="4392" w:type="dxa"/>
-            <w:tcBorders>
-              <w:left w:val="single" w:sz="4" w:space="0" w:color="000000"/>
-              <w:bottom w:val="single" w:sz="4" w:space="0" w:color="000000"/>
-            </w:tcBorders>
-          </w:tcPr>
-          <w:p>
-            <w:pPr>
-              <w:pStyle w:val="TableText0"/>
-              <w:rPr>
-                <w:rFonts w:ascii="Times New Roman" w:hAnsi="Times New Roman" w:cs="Times New Roman"/>
-                <w:iCs/>
-                <w:szCs w:val="22"/>
-              </w:rPr>
-            </w:pPr>
-            <w:r>
-              <w:rPr>
-                <w:rFonts w:ascii="Times New Roman" w:hAnsi="Times New Roman" w:cs="Times New Roman"/>
-                <w:iCs/>
-                <w:szCs w:val="22"/>
-              </w:rPr>
-              <w:t>Final Review</w:t>
-            </w:r>
-          </w:p>
-        </w:tc>
-        <w:tc>
-          <w:tcPr>
-            <w:tcW w:w="2329" w:type="dxa"/>
-            <w:tcBorders>
-              <w:left w:val="single" w:sz="4" w:space="0" w:color="000000"/>
-              <w:bottom w:val="single" w:sz="4" w:space="0" w:color="000000"/>
-              <w:right w:val="single" w:sz="4" w:space="0" w:color="000000"/>
-            </w:tcBorders>
-          </w:tcPr>
-          <w:p>
-            <w:pPr>
-              <w:pStyle w:val="TableText0"/>
-              <w:rPr>
-                <w:rFonts w:ascii="Times New Roman" w:hAnsi="Times New Roman" w:cs="Times New Roman"/>
-                <w:iCs/>
-                <w:szCs w:val="22"/>
-              </w:rPr>
-            </w:pPr>
-            <w:r>
-              <w:rPr>
-                <w:rFonts w:ascii="Times New Roman" w:hAnsi="Times New Roman" w:cs="Times New Roman"/>
-                <w:iCs/>
-                <w:szCs w:val="22"/>
-              </w:rPr>
-              <w:t>Monica Mohler/Paul Bradley</w:t>
-            </w:r>
-          </w:p>
-        </w:tc>
-      </w:tr>
-      <w:tr>
-        <w:tc>
-          <w:tcPr>
-            <w:tcW w:w="1728" w:type="dxa"/>
-            <w:tcBorders>
-              <w:left w:val="single" w:sz="4" w:space="0" w:color="000000"/>
-              <w:bottom w:val="single" w:sz="4" w:space="0" w:color="000000"/>
-            </w:tcBorders>
-          </w:tcPr>
-          <w:p>
-            <w:pPr>
-              <w:pStyle w:val="TableText0"/>
-              <w:jc w:val="center"/>
-              <w:rPr>
-                <w:rFonts w:ascii="Times New Roman" w:hAnsi="Times New Roman" w:cs="Times New Roman"/>
-                <w:szCs w:val="22"/>
-              </w:rPr>
-            </w:pPr>
-            <w:r>
-              <w:rPr>
-                <w:rFonts w:ascii="Times New Roman" w:hAnsi="Times New Roman" w:cs="Times New Roman"/>
-                <w:szCs w:val="22"/>
-              </w:rPr>
-              <w:t>12/11/2014</w:t>
-            </w:r>
-          </w:p>
-        </w:tc>
-        <w:tc>
-          <w:tcPr>
-            <w:tcW w:w="1080" w:type="dxa"/>
-            <w:tcBorders>
-              <w:left w:val="single" w:sz="4" w:space="0" w:color="000000"/>
-              <w:bottom w:val="single" w:sz="4" w:space="0" w:color="000000"/>
-            </w:tcBorders>
-          </w:tcPr>
-          <w:p>
-            <w:pPr>
-              <w:pStyle w:val="TableText0"/>
-              <w:jc w:val="center"/>
-              <w:rPr>
-                <w:rFonts w:ascii="Times New Roman" w:hAnsi="Times New Roman" w:cs="Times New Roman"/>
-                <w:szCs w:val="22"/>
-              </w:rPr>
-            </w:pPr>
-            <w:r>
-              <w:rPr>
-                <w:rFonts w:ascii="Times New Roman" w:hAnsi="Times New Roman" w:cs="Times New Roman"/>
-                <w:szCs w:val="22"/>
-              </w:rPr>
-              <w:t>.03</w:t>
-            </w:r>
-          </w:p>
-        </w:tc>
-        <w:tc>
-          <w:tcPr>
-            <w:tcW w:w="4392" w:type="dxa"/>
-            <w:tcBorders>
-              <w:left w:val="single" w:sz="4" w:space="0" w:color="000000"/>
-              <w:bottom w:val="single" w:sz="4" w:space="0" w:color="000000"/>
-            </w:tcBorders>
-          </w:tcPr>
-          <w:p>
-            <w:pPr>
-              <w:pStyle w:val="TableText0"/>
-              <w:rPr>
-                <w:rFonts w:ascii="Times New Roman" w:hAnsi="Times New Roman" w:cs="Times New Roman"/>
-                <w:iCs/>
-                <w:szCs w:val="22"/>
-              </w:rPr>
-            </w:pPr>
-            <w:r>
-              <w:rPr>
-                <w:rFonts w:ascii="Times New Roman" w:hAnsi="Times New Roman" w:cs="Times New Roman"/>
-                <w:iCs/>
-                <w:szCs w:val="22"/>
-              </w:rPr>
-              <w:t>Peer Review</w:t>
-            </w:r>
-          </w:p>
-        </w:tc>
-        <w:tc>
-          <w:tcPr>
-            <w:tcW w:w="2329" w:type="dxa"/>
-            <w:tcBorders>
-              <w:left w:val="single" w:sz="4" w:space="0" w:color="000000"/>
-              <w:bottom w:val="single" w:sz="4" w:space="0" w:color="000000"/>
-              <w:right w:val="single" w:sz="4" w:space="0" w:color="000000"/>
-            </w:tcBorders>
-          </w:tcPr>
-          <w:p>
-            <w:pPr>
-              <w:pStyle w:val="TableText0"/>
-              <w:rPr>
-                <w:rFonts w:ascii="Times New Roman" w:hAnsi="Times New Roman" w:cs="Times New Roman"/>
-                <w:iCs/>
-                <w:szCs w:val="22"/>
-              </w:rPr>
-            </w:pPr>
-            <w:r>
-              <w:rPr>
-                <w:rFonts w:ascii="Times New Roman" w:hAnsi="Times New Roman" w:cs="Times New Roman"/>
-                <w:iCs/>
-                <w:szCs w:val="22"/>
-              </w:rPr>
-              <w:t>Radina Ivanova</w:t>
-            </w:r>
-          </w:p>
-        </w:tc>
-      </w:tr>
-      <w:tr>
-        <w:tc>
-          <w:tcPr>
-            <w:tcW w:w="1728" w:type="dxa"/>
-            <w:tcBorders>
-              <w:left w:val="single" w:sz="4" w:space="0" w:color="000000"/>
-              <w:bottom w:val="single" w:sz="4" w:space="0" w:color="000000"/>
-            </w:tcBorders>
-          </w:tcPr>
-          <w:p>
-            <w:pPr>
-              <w:pStyle w:val="TableText0"/>
-              <w:jc w:val="center"/>
-              <w:rPr>
-                <w:rFonts w:ascii="Times New Roman" w:hAnsi="Times New Roman" w:cs="Times New Roman"/>
-                <w:szCs w:val="22"/>
-              </w:rPr>
-            </w:pPr>
-            <w:r>
-              <w:rPr>
-                <w:rFonts w:ascii="Times New Roman" w:hAnsi="Times New Roman" w:cs="Times New Roman"/>
-                <w:szCs w:val="22"/>
-              </w:rPr>
-              <w:t>11/26/2014</w:t>
-            </w:r>
-          </w:p>
-        </w:tc>
-        <w:tc>
-          <w:tcPr>
-            <w:tcW w:w="1080" w:type="dxa"/>
-            <w:tcBorders>
-              <w:left w:val="single" w:sz="4" w:space="0" w:color="000000"/>
-              <w:bottom w:val="single" w:sz="4" w:space="0" w:color="000000"/>
-            </w:tcBorders>
-          </w:tcPr>
-          <w:p>
-            <w:pPr>
-              <w:pStyle w:val="TableText0"/>
-              <w:jc w:val="center"/>
-              <w:rPr>
-                <w:rFonts w:ascii="Times New Roman" w:hAnsi="Times New Roman" w:cs="Times New Roman"/>
-                <w:szCs w:val="22"/>
-              </w:rPr>
-            </w:pPr>
-            <w:r>
-              <w:rPr>
-                <w:rFonts w:ascii="Times New Roman" w:hAnsi="Times New Roman" w:cs="Times New Roman"/>
-                <w:szCs w:val="22"/>
-              </w:rPr>
-              <w:t>.02</w:t>
-            </w:r>
-          </w:p>
-        </w:tc>
-        <w:tc>
-          <w:tcPr>
-            <w:tcW w:w="4392" w:type="dxa"/>
-            <w:tcBorders>
-              <w:left w:val="single" w:sz="4" w:space="0" w:color="000000"/>
-              <w:bottom w:val="single" w:sz="4" w:space="0" w:color="000000"/>
-            </w:tcBorders>
-          </w:tcPr>
-          <w:p>
-            <w:pPr>
-              <w:pStyle w:val="TableText0"/>
-              <w:rPr>
-                <w:rFonts w:ascii="Times New Roman" w:hAnsi="Times New Roman" w:cs="Times New Roman"/>
-                <w:iCs/>
-                <w:szCs w:val="22"/>
-              </w:rPr>
-            </w:pPr>
-            <w:r>
-              <w:rPr>
-                <w:rFonts w:ascii="Times New Roman" w:hAnsi="Times New Roman" w:cs="Times New Roman"/>
-                <w:iCs/>
-                <w:szCs w:val="22"/>
-              </w:rPr>
-              <w:t>Added dashboard content</w:t>
-            </w:r>
-          </w:p>
-        </w:tc>
-        <w:tc>
-          <w:tcPr>
-            <w:tcW w:w="2329" w:type="dxa"/>
-            <w:tcBorders>
-              <w:left w:val="single" w:sz="4" w:space="0" w:color="000000"/>
-              <w:bottom w:val="single" w:sz="4" w:space="0" w:color="000000"/>
-              <w:right w:val="single" w:sz="4" w:space="0" w:color="000000"/>
-            </w:tcBorders>
-          </w:tcPr>
-          <w:p>
-            <w:pPr>
-              <w:pStyle w:val="TableText0"/>
-              <w:rPr>
-                <w:rFonts w:ascii="Times New Roman" w:hAnsi="Times New Roman" w:cs="Times New Roman"/>
-                <w:iCs/>
-                <w:szCs w:val="22"/>
-              </w:rPr>
-            </w:pPr>
-            <w:r>
-              <w:rPr>
-                <w:rFonts w:ascii="Times New Roman" w:hAnsi="Times New Roman" w:cs="Times New Roman"/>
-                <w:iCs/>
-                <w:szCs w:val="22"/>
-              </w:rPr>
-              <w:t xml:space="preserve">Robert Snelling, Andal </w:t>
-            </w:r>
-            <w:r>
-              <w:rPr>
-                <w:rFonts w:ascii="Times New Roman" w:hAnsi="Times New Roman" w:cs="Times New Roman"/>
-                <w:iCs/>
-                <w:szCs w:val="22"/>
-              </w:rPr>
-              <w:t>Fequiere</w:t>
-            </w:r>
-            <w:r>
-              <w:rPr>
-                <w:rFonts w:ascii="Times New Roman" w:hAnsi="Times New Roman" w:cs="Times New Roman"/>
-                <w:iCs/>
-                <w:szCs w:val="22"/>
-              </w:rPr>
-              <w:t>, Paul Bradley</w:t>
-            </w:r>
-          </w:p>
-        </w:tc>
-      </w:tr>
-      <w:tr>
-        <w:tc>
-          <w:tcPr>
-            <w:tcW w:w="1728" w:type="dxa"/>
-            <w:tcBorders>
-              <w:left w:val="single" w:sz="4" w:space="0" w:color="000000"/>
-              <w:bottom w:val="single" w:sz="4" w:space="0" w:color="000000"/>
-            </w:tcBorders>
-          </w:tcPr>
-          <w:p>
-            <w:pPr>
-              <w:pStyle w:val="TableText0"/>
-              <w:jc w:val="center"/>
-              <w:rPr>
-                <w:rFonts w:ascii="Times New Roman" w:hAnsi="Times New Roman" w:cs="Times New Roman"/>
-                <w:szCs w:val="22"/>
-              </w:rPr>
-            </w:pPr>
-            <w:r>
-              <w:rPr>
-                <w:rFonts w:ascii="Times New Roman" w:hAnsi="Times New Roman" w:cs="Times New Roman"/>
-                <w:szCs w:val="22"/>
-              </w:rPr>
-              <w:t>11/07/2014</w:t>
-            </w:r>
-          </w:p>
-        </w:tc>
-        <w:tc>
-          <w:tcPr>
-            <w:tcW w:w="1080" w:type="dxa"/>
-            <w:tcBorders>
-              <w:left w:val="single" w:sz="4" w:space="0" w:color="000000"/>
-              <w:bottom w:val="single" w:sz="4" w:space="0" w:color="000000"/>
-            </w:tcBorders>
-          </w:tcPr>
-          <w:p>
-            <w:pPr>
-              <w:pStyle w:val="TableText0"/>
-              <w:jc w:val="center"/>
-              <w:rPr>
-                <w:rFonts w:ascii="Times New Roman" w:hAnsi="Times New Roman" w:cs="Times New Roman"/>
-                <w:szCs w:val="22"/>
-              </w:rPr>
-            </w:pPr>
-            <w:r>
-              <w:rPr>
-                <w:rFonts w:ascii="Times New Roman" w:hAnsi="Times New Roman" w:cs="Times New Roman"/>
-                <w:szCs w:val="22"/>
-              </w:rPr>
-              <w:t>.01</w:t>
-            </w:r>
-          </w:p>
-        </w:tc>
-        <w:tc>
-          <w:tcPr>
-            <w:tcW w:w="4392" w:type="dxa"/>
-            <w:tcBorders>
-              <w:left w:val="single" w:sz="4" w:space="0" w:color="000000"/>
-              <w:bottom w:val="single" w:sz="4" w:space="0" w:color="000000"/>
-            </w:tcBorders>
-          </w:tcPr>
-          <w:p>
-            <w:pPr>
-              <w:pStyle w:val="TableText0"/>
-              <w:rPr>
-                <w:rFonts w:ascii="Times New Roman" w:hAnsi="Times New Roman" w:cs="Times New Roman"/>
-                <w:iCs/>
-                <w:szCs w:val="22"/>
-              </w:rPr>
-            </w:pPr>
-            <w:r>
-              <w:rPr>
-                <w:rFonts w:ascii="Times New Roman" w:hAnsi="Times New Roman" w:cs="Times New Roman"/>
-                <w:iCs/>
-                <w:szCs w:val="22"/>
-              </w:rPr>
-              <w:t>Added initial database content</w:t>
-            </w:r>
-          </w:p>
-        </w:tc>
-        <w:tc>
-          <w:tcPr>
-            <w:tcW w:w="2329" w:type="dxa"/>
-            <w:tcBorders>
-              <w:left w:val="single" w:sz="4" w:space="0" w:color="000000"/>
-              <w:bottom w:val="single" w:sz="4" w:space="0" w:color="000000"/>
-              <w:right w:val="single" w:sz="4" w:space="0" w:color="000000"/>
-            </w:tcBorders>
-          </w:tcPr>
-          <w:p>
-            <w:pPr>
-              <w:pStyle w:val="TableText0"/>
-              <w:rPr>
-                <w:rFonts w:ascii="Times New Roman" w:hAnsi="Times New Roman" w:cs="Times New Roman"/>
-                <w:iCs/>
-                <w:szCs w:val="22"/>
-              </w:rPr>
-            </w:pPr>
-            <w:r>
-              <w:rPr>
-                <w:rFonts w:ascii="Times New Roman" w:hAnsi="Times New Roman" w:cs="Times New Roman"/>
-                <w:iCs/>
-                <w:szCs w:val="22"/>
-              </w:rPr>
-              <w:t>Bill Balshem</w:t>
-            </w:r>
-          </w:p>
-        </w:tc>
-      </w:tr>
-      <w:tr>
-        <w:tc>
-          <w:tcPr>
-            <w:tcW w:w="1728" w:type="dxa"/>
-            <w:tcBorders>
-              <w:left w:val="single" w:sz="4" w:space="0" w:color="000000"/>
-              <w:bottom w:val="single" w:sz="4" w:space="0" w:color="000000"/>
-            </w:tcBorders>
-          </w:tcPr>
-          <w:p>
-            <w:pPr>
-              <w:pStyle w:val="TableText0"/>
-              <w:jc w:val="center"/>
-              <w:rPr>
-                <w:rFonts w:ascii="Times New Roman" w:hAnsi="Times New Roman" w:cs="Times New Roman"/>
-                <w:szCs w:val="22"/>
-              </w:rPr>
-            </w:pPr>
-            <w:r>
-              <w:rPr>
-                <w:rFonts w:ascii="Times New Roman" w:hAnsi="Times New Roman" w:cs="Times New Roman"/>
-                <w:szCs w:val="22"/>
-              </w:rPr>
               <w:t>0</w:t>
             </w:r>
             <w:r>
@@ -3713,7 +3760,15 @@
         <w:t>The</w:t>
       </w:r>
       <w:r>
-        <w:t xml:space="preserve"> IRDS solution innovates the current process of risk data collection, analysis, and use in effective intervention strategy. The solution will harness the power of large and diverse data stores to aggregate, analyze and identify risk onset as well as reveal previously unidentified at-risk individuals and populations as a holistic and integrated approach.</w:t>
+        <w:t xml:space="preserve"> IRDS solution </w:t>
+      </w:r>
+      <w:proofErr w:type="gramStart"/>
+      <w:r>
+        <w:t>innovates</w:t>
+      </w:r>
+      <w:proofErr w:type="gramEnd"/>
+      <w:r>
+        <w:t xml:space="preserve"> the current process of risk data collection, analysis, and use in effective intervention strategy. The solution will harness the power of large and diverse data stores to aggregate, analyze and identify risk onset as well as reveal previously unidentified at-risk individuals and populations as a holistic and integrated approach.</w:t>
       </w:r>
     </w:p>
     <w:p>
@@ -6552,6 +6607,22 @@
     </w:p>
     <w:p>
       <w:pPr>
+        <w:ind w:left="360"/>
+        <w:rPr>
+          <w:lang w:eastAsia="en-GB"/>
+        </w:rPr>
+      </w:pPr>
+    </w:p>
+    <w:p>
+      <w:pPr>
+        <w:ind w:left="360"/>
+        <w:rPr>
+          <w:lang w:eastAsia="en-GB"/>
+        </w:rPr>
+      </w:pPr>
+    </w:p>
+    <w:p>
+      <w:pPr>
         <w:pStyle w:val="Heading2"/>
         <w:ind w:left="1260"/>
         <w:rPr>
@@ -6563,6 +6634,7 @@
         <w:rPr>
           <w:lang w:eastAsia="en-GB"/>
         </w:rPr>
+        <w:lastRenderedPageBreak/>
         <w:t>System Identification</w:t>
       </w:r>
       <w:bookmarkEnd w:id="12"/>
@@ -6579,8 +6651,21 @@
         <w:rPr>
           <w:sz w:val="24"/>
         </w:rPr>
-        <w:lastRenderedPageBreak/>
-        <w:t>The system identification for the IRDS have not been determined. The document will be updated as soon as the information becomes available.</w:t>
+        <w:t xml:space="preserve">The system identification for the IRDS </w:t>
+      </w:r>
+      <w:proofErr w:type="gramStart"/>
+      <w:r>
+        <w:rPr>
+          <w:sz w:val="24"/>
+        </w:rPr>
+        <w:t>have</w:t>
+      </w:r>
+      <w:proofErr w:type="gramEnd"/>
+      <w:r>
+        <w:rPr>
+          <w:sz w:val="24"/>
+        </w:rPr>
+        <w:t xml:space="preserve"> not been determined. The document will be updated as soon as the information becomes available.</w:t>
       </w:r>
     </w:p>
     <w:p>
@@ -7077,7 +7162,21 @@
         <w:rPr>
           <w:sz w:val="24"/>
         </w:rPr>
-        <w:t xml:space="preserve"> - The SDR contains VA and DoD suicide and mortality data. The data store is </w:t>
+        <w:t xml:space="preserve"> - The SDR contains VA and </w:t>
+      </w:r>
+      <w:proofErr w:type="gramStart"/>
+      <w:r>
+        <w:rPr>
+          <w:sz w:val="24"/>
+        </w:rPr>
+        <w:t>DoD</w:t>
+      </w:r>
+      <w:proofErr w:type="gramEnd"/>
+      <w:r>
+        <w:rPr>
+          <w:sz w:val="24"/>
+        </w:rPr>
+        <w:t xml:space="preserve"> suicide and mortality data. The data store is </w:t>
       </w:r>
       <w:r>
         <w:rPr>
@@ -7261,7 +7360,21 @@
         <w:rPr>
           <w:sz w:val="24"/>
         </w:rPr>
-        <w:t xml:space="preserve"> It is assumed that some VHA data will be retrieved directly from the VA Vista system. </w:t>
+        <w:t xml:space="preserve"> It </w:t>
+      </w:r>
+      <w:proofErr w:type="gramStart"/>
+      <w:r>
+        <w:rPr>
+          <w:sz w:val="24"/>
+        </w:rPr>
+        <w:t>is assumed</w:t>
+      </w:r>
+      <w:proofErr w:type="gramEnd"/>
+      <w:r>
+        <w:rPr>
+          <w:sz w:val="24"/>
+        </w:rPr>
+        <w:t xml:space="preserve"> that some VHA data will be retrieved directly from the VA Vista system. </w:t>
       </w:r>
       <w:r>
         <w:rPr>
@@ -7434,7 +7547,21 @@
         <w:rPr>
           <w:sz w:val="24"/>
         </w:rPr>
-        <w:t xml:space="preserve"> The CDW server VHACDWA01 will contain an IRDS project database (VACI_IRDS) that will be used as a staging area for ETL </w:t>
+        <w:t xml:space="preserve"> The CDW server VHACDWA01 will contain an IRDS project database (VACI_IRDS) that </w:t>
+      </w:r>
+      <w:proofErr w:type="gramStart"/>
+      <w:r>
+        <w:rPr>
+          <w:sz w:val="24"/>
+        </w:rPr>
+        <w:t>will be used</w:t>
+      </w:r>
+      <w:proofErr w:type="gramEnd"/>
+      <w:r>
+        <w:rPr>
+          <w:sz w:val="24"/>
+        </w:rPr>
+        <w:t xml:space="preserve"> as a staging area for ETL </w:t>
       </w:r>
       <w:r>
         <w:rPr>
@@ -7446,7 +7573,21 @@
         <w:rPr>
           <w:sz w:val="24"/>
         </w:rPr>
-        <w:t xml:space="preserve">work. Imports into the IRDS system will pull VistA data from the database CDWWork into tables in VACI_IRDS. Data transformations will be processed on this database </w:t>
+        <w:t xml:space="preserve">work. Imports into the IRDS system will pull VistA data from the database </w:t>
+      </w:r>
+      <w:proofErr w:type="spellStart"/>
+      <w:r>
+        <w:rPr>
+          <w:sz w:val="24"/>
+        </w:rPr>
+        <w:t>CDWWork</w:t>
+      </w:r>
+      <w:proofErr w:type="spellEnd"/>
+      <w:r>
+        <w:rPr>
+          <w:sz w:val="24"/>
+        </w:rPr>
+        <w:t xml:space="preserve"> into tables in VACI_IRDS. Data transformations will be processed on this database </w:t>
       </w:r>
       <w:r>
         <w:rPr>
@@ -7458,7 +7599,21 @@
         <w:rPr>
           <w:sz w:val="24"/>
         </w:rPr>
-        <w:t xml:space="preserve"> the final result will be imported into tables in the Reach database on the IRDS server.</w:t>
+        <w:t xml:space="preserve"> the </w:t>
+      </w:r>
+      <w:proofErr w:type="gramStart"/>
+      <w:r>
+        <w:rPr>
+          <w:sz w:val="24"/>
+        </w:rPr>
+        <w:t>final result</w:t>
+      </w:r>
+      <w:proofErr w:type="gramEnd"/>
+      <w:r>
+        <w:rPr>
+          <w:sz w:val="24"/>
+        </w:rPr>
+        <w:t xml:space="preserve"> will be imported into tables in the Reach database on the IRDS server.</w:t>
       </w:r>
     </w:p>
     <w:p>
@@ -7475,10 +7630,10 @@
       </w:pPr>
       <w:r>
         <w:object w:dxaOrig="12945" w:dyaOrig="6210">
-          <v:shape id="_x0000_i1025" type="#_x0000_t75" style="width:374.25pt;height:225pt" o:ole="">
+          <v:shape id="_x0000_i1026" type="#_x0000_t75" style="width:374.25pt;height:225pt" o:ole="">
             <v:imagedata r:id="rId21" o:title=""/>
           </v:shape>
-          <o:OLEObject Type="Embed" ProgID="Visio.Drawing.15" ShapeID="_x0000_i1025" DrawAspect="Content" ObjectID="_1490194809" r:id="rId22"/>
+          <o:OLEObject Type="Embed" ProgID="Visio.Drawing.15" ShapeID="_x0000_i1026" DrawAspect="Content" ObjectID="_1490525310" r:id="rId22"/>
         </w:object>
       </w:r>
     </w:p>
@@ -7707,6 +7862,16 @@
     <w:p>
       <w:pPr>
         <w:pStyle w:val="ListParagraph"/>
+        <w:rPr>
+          <w:sz w:val="24"/>
+        </w:rPr>
+      </w:pPr>
+      <w:bookmarkStart w:id="20" w:name="_GoBack"/>
+      <w:bookmarkEnd w:id="20"/>
+    </w:p>
+    <w:p>
+      <w:pPr>
+        <w:pStyle w:val="ListParagraph"/>
         <w:ind w:left="1080"/>
         <w:rPr>
           <w:sz w:val="24"/>
@@ -7722,11 +7887,12 @@
         </w:tabs>
         <w:ind w:left="1440"/>
       </w:pPr>
-      <w:bookmarkStart w:id="20" w:name="_Toc414029337"/>
-      <w:r>
+      <w:bookmarkStart w:id="21" w:name="_Toc414029337"/>
+      <w:r>
+        <w:lastRenderedPageBreak/>
         <w:t>External Interfaces</w:t>
       </w:r>
-      <w:bookmarkEnd w:id="20"/>
+      <w:bookmarkEnd w:id="21"/>
     </w:p>
     <w:p>
       <w:pPr>
@@ -7739,7 +7905,6 @@
         <w:rPr>
           <w:sz w:val="24"/>
         </w:rPr>
-        <w:lastRenderedPageBreak/>
         <w:t xml:space="preserve">The external </w:t>
       </w:r>
       <w:r>
@@ -7875,7 +8040,21 @@
         <w:rPr>
           <w:sz w:val="24"/>
         </w:rPr>
-        <w:t>data sources.  These are processed and organized into visualizations which will assist SPCs and other VA personnel in their duties.</w:t>
+        <w:t xml:space="preserve">data sources.  These are processed and organized into </w:t>
+      </w:r>
+      <w:proofErr w:type="gramStart"/>
+      <w:r>
+        <w:rPr>
+          <w:sz w:val="24"/>
+        </w:rPr>
+        <w:t>visualizations which</w:t>
+      </w:r>
+      <w:proofErr w:type="gramEnd"/>
+      <w:r>
+        <w:rPr>
+          <w:sz w:val="24"/>
+        </w:rPr>
+        <w:t xml:space="preserve"> will assist SPCs and other VA personnel in their duties.</w:t>
       </w:r>
     </w:p>
     <w:p>
@@ -8028,10 +8207,10 @@
       </w:pPr>
       <w:r>
         <w:object w:dxaOrig="11142" w:dyaOrig="3505">
-          <v:shape id="_x0000_i1026" type="#_x0000_t75" style="width:393pt;height:123.75pt" o:ole="">
+          <v:shape id="_x0000_i1027" type="#_x0000_t75" style="width:393pt;height:123.75pt" o:ole="">
             <v:imagedata r:id="rId23" o:title=""/>
           </v:shape>
-          <o:OLEObject Type="Embed" ProgID="Visio.Drawing.11" ShapeID="_x0000_i1026" DrawAspect="Content" ObjectID="_1490194810" r:id="rId24"/>
+          <o:OLEObject Type="Embed" ProgID="Visio.Drawing.11" ShapeID="_x0000_i1027" DrawAspect="Content" ObjectID="_1490525311" r:id="rId24"/>
         </w:object>
       </w:r>
     </w:p>
@@ -8184,16 +8363,30 @@
         <w:rPr>
           <w:sz w:val="24"/>
         </w:rPr>
-        <w:t xml:space="preserve"> – </w:t>
-      </w:r>
-      <w:r>
         <w:t xml:space="preserve"> </w:t>
       </w:r>
-      <w:r>
-        <w:rPr>
-          <w:sz w:val="24"/>
-        </w:rPr>
-        <w:t>CDW has given the IRDS development team a SQL Server project database (</w:t>
+      <w:proofErr w:type="gramStart"/>
+      <w:r>
+        <w:rPr>
+          <w:sz w:val="24"/>
+        </w:rPr>
+        <w:t xml:space="preserve">– </w:t>
+      </w:r>
+      <w:r>
+        <w:t xml:space="preserve"> </w:t>
+      </w:r>
+      <w:r>
+        <w:rPr>
+          <w:sz w:val="24"/>
+        </w:rPr>
+        <w:t>CDW</w:t>
+      </w:r>
+      <w:proofErr w:type="gramEnd"/>
+      <w:r>
+        <w:rPr>
+          <w:sz w:val="24"/>
+        </w:rPr>
+        <w:t xml:space="preserve"> has given the IRDS development team a SQL Server project database (</w:t>
       </w:r>
       <w:r>
         <w:rPr>
@@ -8277,7 +8470,21 @@
         <w:rPr>
           <w:sz w:val="24"/>
         </w:rPr>
-        <w:t xml:space="preserve">As work space for the automated import process, built in SSIS, to filter and transform the CDW data before pulling </w:t>
+        <w:t xml:space="preserve">As </w:t>
+      </w:r>
+      <w:proofErr w:type="gramStart"/>
+      <w:r>
+        <w:rPr>
+          <w:sz w:val="24"/>
+        </w:rPr>
+        <w:t>work space</w:t>
+      </w:r>
+      <w:proofErr w:type="gramEnd"/>
+      <w:r>
+        <w:rPr>
+          <w:sz w:val="24"/>
+        </w:rPr>
+        <w:t xml:space="preserve"> for the automated import process, built in SSIS, to filter and transform the CDW data before pulling </w:t>
       </w:r>
       <w:r>
         <w:rPr>
@@ -8331,8 +8538,16 @@
         <w:rPr>
           <w:sz w:val="24"/>
         </w:rPr>
-        <w:t>R sofware</w:t>
-      </w:r>
+        <w:t xml:space="preserve">R </w:t>
+      </w:r>
+      <w:proofErr w:type="spellStart"/>
+      <w:r>
+        <w:rPr>
+          <w:sz w:val="24"/>
+        </w:rPr>
+        <w:t>sofware</w:t>
+      </w:r>
+      <w:proofErr w:type="spellEnd"/>
       <w:r>
         <w:rPr>
           <w:sz w:val="24"/>
@@ -8349,7 +8564,21 @@
         <w:rPr>
           <w:sz w:val="24"/>
         </w:rPr>
-        <w:t>For the initial run of the risk model in the IRDS production environment, the VA risk model output files will be used to access the Suicide Completion indicator field as part of the calculations.</w:t>
+        <w:t xml:space="preserve">For the initial run of the risk model in the IRDS production environment, the VA </w:t>
+      </w:r>
+      <w:proofErr w:type="gramStart"/>
+      <w:r>
+        <w:rPr>
+          <w:sz w:val="24"/>
+        </w:rPr>
+        <w:t>risk model output files</w:t>
+      </w:r>
+      <w:proofErr w:type="gramEnd"/>
+      <w:r>
+        <w:rPr>
+          <w:sz w:val="24"/>
+        </w:rPr>
+        <w:t xml:space="preserve"> will be used to access the Suicide Completion indicator field as part of the calculations.</w:t>
       </w:r>
       <w:r>
         <w:rPr>
@@ -8488,7 +8717,21 @@
         <w:rPr>
           <w:sz w:val="24"/>
         </w:rPr>
-        <w:t xml:space="preserve"> when immediate access to recently updated clinical records is retired. As VistA is modernized additional interface protocols may be used in place of RPCs.  This is to be determined. </w:t>
+        <w:t xml:space="preserve"> when immediate access to recently updated clinical records is retired. As VistA </w:t>
+      </w:r>
+      <w:proofErr w:type="gramStart"/>
+      <w:r>
+        <w:rPr>
+          <w:sz w:val="24"/>
+        </w:rPr>
+        <w:t>is</w:t>
+      </w:r>
+      <w:proofErr w:type="gramEnd"/>
+      <w:r>
+        <w:rPr>
+          <w:sz w:val="24"/>
+        </w:rPr>
+        <w:t xml:space="preserve"> modernized additional interface protocols may be used in place of RPCs.  This is to be determined. </w:t>
       </w:r>
     </w:p>
     <w:p/>
@@ -8496,25 +8739,25 @@
       <w:pPr>
         <w:pStyle w:val="Heading2"/>
       </w:pPr>
-      <w:bookmarkStart w:id="21" w:name="_Toc414029338"/>
-      <w:bookmarkStart w:id="22" w:name="_Toc216071613"/>
-      <w:bookmarkStart w:id="23" w:name="_Ref326487994"/>
+      <w:bookmarkStart w:id="22" w:name="_Toc414029338"/>
+      <w:bookmarkStart w:id="23" w:name="_Toc216071613"/>
+      <w:bookmarkStart w:id="24" w:name="_Ref326487994"/>
       <w:r>
         <w:t>Data Transfer</w:t>
       </w:r>
-      <w:bookmarkEnd w:id="21"/>
+      <w:bookmarkEnd w:id="22"/>
     </w:p>
     <w:p>
       <w:pPr>
         <w:pStyle w:val="Heading3"/>
       </w:pPr>
-      <w:bookmarkStart w:id="24" w:name="_Toc414029339"/>
-      <w:bookmarkEnd w:id="22"/>
+      <w:bookmarkStart w:id="25" w:name="_Toc414029339"/>
       <w:bookmarkEnd w:id="23"/>
+      <w:bookmarkEnd w:id="24"/>
       <w:r>
         <w:t>SQL Server Integration Services (SSIS)</w:t>
       </w:r>
-      <w:bookmarkEnd w:id="24"/>
+      <w:bookmarkEnd w:id="25"/>
     </w:p>
     <w:p>
       <w:pPr>
@@ -8668,7 +8911,21 @@
         <w:rPr>
           <w:sz w:val="24"/>
         </w:rPr>
-        <w:t xml:space="preserve">The execution of SSIS packages (.dtsx files) can be automated by scheduling them as a Windows process via </w:t>
+        <w:t>The execution of SSIS packages (.</w:t>
+      </w:r>
+      <w:proofErr w:type="spellStart"/>
+      <w:r>
+        <w:rPr>
+          <w:sz w:val="24"/>
+        </w:rPr>
+        <w:t>dtsx</w:t>
+      </w:r>
+      <w:proofErr w:type="spellEnd"/>
+      <w:r>
+        <w:rPr>
+          <w:sz w:val="24"/>
+        </w:rPr>
+        <w:t xml:space="preserve"> files) can be automated by scheduling them as a Windows process via </w:t>
       </w:r>
       <w:r>
         <w:rPr>
@@ -8712,7 +8969,21 @@
         <w:rPr>
           <w:sz w:val="24"/>
         </w:rPr>
-        <w:t xml:space="preserve"> (below is a description summary of each process, for more detail please refer to the Database Design Document):</w:t>
+        <w:t xml:space="preserve"> (below is </w:t>
+      </w:r>
+      <w:proofErr w:type="gramStart"/>
+      <w:r>
+        <w:rPr>
+          <w:sz w:val="24"/>
+        </w:rPr>
+        <w:t>a description summary of each process, for more detail please refer</w:t>
+      </w:r>
+      <w:proofErr w:type="gramEnd"/>
+      <w:r>
+        <w:rPr>
+          <w:sz w:val="24"/>
+        </w:rPr>
+        <w:t xml:space="preserve"> to the Database Design Document):</w:t>
       </w:r>
     </w:p>
     <w:p>
@@ -8773,7 +9044,21 @@
         <w:rPr>
           <w:sz w:val="24"/>
         </w:rPr>
-        <w:t xml:space="preserve">s will be selected to calculate the risk model to be used in the IRDS system. For these </w:t>
+        <w:t xml:space="preserve">s </w:t>
+      </w:r>
+      <w:proofErr w:type="gramStart"/>
+      <w:r>
+        <w:rPr>
+          <w:sz w:val="24"/>
+        </w:rPr>
+        <w:t>will be selected</w:t>
+      </w:r>
+      <w:proofErr w:type="gramEnd"/>
+      <w:r>
+        <w:rPr>
+          <w:sz w:val="24"/>
+        </w:rPr>
+        <w:t xml:space="preserve"> to calculate the risk model to be used in the IRDS system. For these </w:t>
       </w:r>
       <w:r>
         <w:rPr>
@@ -8785,7 +9070,14 @@
         <w:rPr>
           <w:sz w:val="24"/>
         </w:rPr>
-        <w:t xml:space="preserve">s data will </w:t>
+        <w:t xml:space="preserve">s data </w:t>
+      </w:r>
+      <w:proofErr w:type="gramStart"/>
+      <w:r>
+        <w:rPr>
+          <w:sz w:val="24"/>
+        </w:rPr>
+        <w:t xml:space="preserve">will </w:t>
       </w:r>
       <w:r>
         <w:rPr>
@@ -8797,7 +9089,14 @@
         <w:rPr>
           <w:sz w:val="24"/>
         </w:rPr>
-        <w:t xml:space="preserve">pulled from the CDWWork </w:t>
+        <w:t>pulled</w:t>
+      </w:r>
+      <w:proofErr w:type="gramEnd"/>
+      <w:r>
+        <w:rPr>
+          <w:sz w:val="24"/>
+        </w:rPr>
+        <w:t xml:space="preserve"> from the CDWWork </w:t>
       </w:r>
       <w:r>
         <w:rPr>
@@ -8815,7 +9114,21 @@
         <w:rPr>
           <w:sz w:val="24"/>
         </w:rPr>
-        <w:t xml:space="preserve">IRDS project database (VACI_IRDS). Risk factors will be calculated for these </w:t>
+        <w:t xml:space="preserve">IRDS project database (VACI_IRDS). Risk factors </w:t>
+      </w:r>
+      <w:proofErr w:type="gramStart"/>
+      <w:r>
+        <w:rPr>
+          <w:sz w:val="24"/>
+        </w:rPr>
+        <w:t>will be calculated</w:t>
+      </w:r>
+      <w:proofErr w:type="gramEnd"/>
+      <w:r>
+        <w:rPr>
+          <w:sz w:val="24"/>
+        </w:rPr>
+        <w:t xml:space="preserve"> for these </w:t>
       </w:r>
       <w:r>
         <w:rPr>
@@ -8965,7 +9278,21 @@
         <w:rPr>
           <w:sz w:val="24"/>
         </w:rPr>
-        <w:t xml:space="preserve">emographic data and risk model calculations will be imported into the IRDS Reach database. Each time the Surveillance Model Scoring </w:t>
+        <w:t xml:space="preserve">emographic data and risk model calculations </w:t>
+      </w:r>
+      <w:proofErr w:type="gramStart"/>
+      <w:r>
+        <w:rPr>
+          <w:sz w:val="24"/>
+        </w:rPr>
+        <w:t>will be imported</w:t>
+      </w:r>
+      <w:proofErr w:type="gramEnd"/>
+      <w:r>
+        <w:rPr>
+          <w:sz w:val="24"/>
+        </w:rPr>
+        <w:t xml:space="preserve"> into the IRDS Reach database. Each time the Surveillance Model Scoring </w:t>
       </w:r>
       <w:r>
         <w:rPr>
@@ -9043,7 +9370,21 @@
         <w:rPr>
           <w:sz w:val="24"/>
         </w:rPr>
-        <w:t xml:space="preserve"> in the CDWWork database (such as new prescription of inpatient visit).</w:t>
+        <w:t xml:space="preserve"> in the </w:t>
+      </w:r>
+      <w:proofErr w:type="spellStart"/>
+      <w:r>
+        <w:rPr>
+          <w:sz w:val="24"/>
+        </w:rPr>
+        <w:t>CDWWork</w:t>
+      </w:r>
+      <w:proofErr w:type="spellEnd"/>
+      <w:r>
+        <w:rPr>
+          <w:sz w:val="24"/>
+        </w:rPr>
+        <w:t xml:space="preserve"> database (such as new prescription of inpatient visit).</w:t>
       </w:r>
     </w:p>
     <w:p>
@@ -9085,7 +9426,21 @@
         <w:rPr>
           <w:sz w:val="24"/>
         </w:rPr>
-        <w:t xml:space="preserve">On a regular basis, risk scores will be calculated for each </w:t>
+        <w:t xml:space="preserve">On a regular basis, risk scores </w:t>
+      </w:r>
+      <w:proofErr w:type="gramStart"/>
+      <w:r>
+        <w:rPr>
+          <w:sz w:val="24"/>
+        </w:rPr>
+        <w:t>will be calculated</w:t>
+      </w:r>
+      <w:proofErr w:type="gramEnd"/>
+      <w:r>
+        <w:rPr>
+          <w:sz w:val="24"/>
+        </w:rPr>
+        <w:t xml:space="preserve"> for each </w:t>
       </w:r>
       <w:r>
         <w:rPr>
@@ -9142,6 +9497,7 @@
         <w:lastRenderedPageBreak/>
         <w:t xml:space="preserve">that </w:t>
       </w:r>
+      <w:proofErr w:type="gramStart"/>
       <w:r>
         <w:rPr>
           <w:sz w:val="24"/>
@@ -9158,7 +9514,14 @@
         <w:rPr>
           <w:sz w:val="24"/>
         </w:rPr>
-        <w:t xml:space="preserve">identified as high risk </w:t>
+        <w:t>identified</w:t>
+      </w:r>
+      <w:proofErr w:type="gramEnd"/>
+      <w:r>
+        <w:rPr>
+          <w:sz w:val="24"/>
+        </w:rPr>
+        <w:t xml:space="preserve"> as high risk </w:t>
       </w:r>
       <w:r>
         <w:rPr>
@@ -9184,7 +9547,7 @@
       <w:pPr>
         <w:pStyle w:val="Heading3"/>
       </w:pPr>
-      <w:bookmarkStart w:id="25" w:name="_Toc414029340"/>
+      <w:bookmarkStart w:id="26" w:name="_Toc414029340"/>
       <w:r>
         <w:t>Remote Procedure Calls (</w:t>
       </w:r>
@@ -9194,7 +9557,7 @@
       <w:r>
         <w:t>)</w:t>
       </w:r>
-      <w:bookmarkEnd w:id="25"/>
+      <w:bookmarkEnd w:id="26"/>
     </w:p>
     <w:p>
       <w:pPr>
@@ -9362,10 +9725,10 @@
     <w:p>
       <w:r>
         <w:object w:dxaOrig="11424" w:dyaOrig="7044">
-          <v:shape id="_x0000_i1027" type="#_x0000_t75" style="width:435pt;height:268.5pt" o:ole="">
+          <v:shape id="_x0000_i1028" type="#_x0000_t75" style="width:435pt;height:268.5pt" o:ole="">
             <v:imagedata r:id="rId25" o:title=""/>
           </v:shape>
-          <o:OLEObject Type="Embed" ProgID="Visio.Drawing.11" ShapeID="_x0000_i1027" DrawAspect="Content" ObjectID="_1490194811" r:id="rId26"/>
+          <o:OLEObject Type="Embed" ProgID="Visio.Drawing.11" ShapeID="_x0000_i1028" DrawAspect="Content" ObjectID="_1490525312" r:id="rId26"/>
         </w:object>
       </w:r>
     </w:p>
@@ -9416,13 +9779,13 @@
       <w:pPr>
         <w:pStyle w:val="Heading2"/>
       </w:pPr>
-      <w:bookmarkStart w:id="26" w:name="_Toc216071617"/>
-      <w:bookmarkStart w:id="27" w:name="_Toc414029341"/>
+      <w:bookmarkStart w:id="27" w:name="_Toc216071617"/>
+      <w:bookmarkStart w:id="28" w:name="_Toc414029341"/>
       <w:r>
         <w:t>Communications Methods</w:t>
       </w:r>
-      <w:bookmarkEnd w:id="26"/>
       <w:bookmarkEnd w:id="27"/>
+      <w:bookmarkEnd w:id="28"/>
       <w:r>
         <w:t xml:space="preserve"> </w:t>
       </w:r>
@@ -9431,7 +9794,7 @@
       <w:pPr>
         <w:pStyle w:val="Heading3"/>
       </w:pPr>
-      <w:bookmarkStart w:id="28" w:name="_Toc414029342"/>
+      <w:bookmarkStart w:id="29" w:name="_Toc414029342"/>
       <w:r>
         <w:t xml:space="preserve">IRDS </w:t>
       </w:r>
@@ -9441,7 +9804,7 @@
       <w:r>
         <w:t xml:space="preserve"> Dashboard</w:t>
       </w:r>
-      <w:bookmarkEnd w:id="28"/>
+      <w:bookmarkEnd w:id="29"/>
     </w:p>
     <w:p>
       <w:pPr>
@@ -9465,7 +9828,21 @@
         <w:rPr>
           <w:sz w:val="24"/>
         </w:rPr>
-        <w:t xml:space="preserve"> and widgets.  Web service APIs that adhere to the </w:t>
+        <w:t xml:space="preserve"> and widgets.  Web </w:t>
+      </w:r>
+      <w:proofErr w:type="gramStart"/>
+      <w:r>
+        <w:rPr>
+          <w:sz w:val="24"/>
+        </w:rPr>
+        <w:t>service</w:t>
+      </w:r>
+      <w:proofErr w:type="gramEnd"/>
+      <w:r>
+        <w:rPr>
+          <w:sz w:val="24"/>
+        </w:rPr>
+        <w:t xml:space="preserve"> APIs that adhere to the </w:t>
       </w:r>
       <w:r>
         <w:rPr>
@@ -9520,11 +9897,33 @@
           <w:sz w:val="24"/>
         </w:rPr>
       </w:pPr>
-      <w:r>
-        <w:rPr>
-          <w:sz w:val="24"/>
-        </w:rPr>
-        <w:t>an Internet media type for the data. This is often JSON but can be any other valid Internet media type (e.g. XML, Atom, microformats, images, etc.)</w:t>
+      <w:proofErr w:type="gramStart"/>
+      <w:r>
+        <w:rPr>
+          <w:sz w:val="24"/>
+        </w:rPr>
+        <w:t>an</w:t>
+      </w:r>
+      <w:proofErr w:type="gramEnd"/>
+      <w:r>
+        <w:rPr>
+          <w:sz w:val="24"/>
+        </w:rPr>
+        <w:t xml:space="preserve"> Internet media type for the data. This is often JSON but can be any other valid Internet media type (e.g. XML, Atom, </w:t>
+      </w:r>
+      <w:proofErr w:type="spellStart"/>
+      <w:r>
+        <w:rPr>
+          <w:sz w:val="24"/>
+        </w:rPr>
+        <w:t>microformats</w:t>
+      </w:r>
+      <w:proofErr w:type="spellEnd"/>
+      <w:r>
+        <w:rPr>
+          <w:sz w:val="24"/>
+        </w:rPr>
+        <w:t>, images, etc.)</w:t>
       </w:r>
     </w:p>
     <w:p>
@@ -9586,26 +9985,54 @@
         <w:rPr>
           <w:sz w:val="24"/>
         </w:rPr>
-        <w:t xml:space="preserve">.  The dashboard architectural approach implements all data requests in an asynchronous and non-blocking way which allows for multiple data connections.  </w:t>
-      </w:r>
-      <w:r>
-        <w:rPr>
-          <w:sz w:val="24"/>
-        </w:rPr>
-        <w:t>To address safety and security the REST API will be managed through a session token or API key which will provide for privileged based access and will prevent unauthorized use.</w:t>
+        <w:t xml:space="preserve">.  The dashboard architectural approach implements all data requests in an asynchronous and non-blocking </w:t>
+      </w:r>
+      <w:proofErr w:type="gramStart"/>
+      <w:r>
+        <w:rPr>
+          <w:sz w:val="24"/>
+        </w:rPr>
+        <w:t>way which</w:t>
+      </w:r>
+      <w:proofErr w:type="gramEnd"/>
+      <w:r>
+        <w:rPr>
+          <w:sz w:val="24"/>
+        </w:rPr>
+        <w:t xml:space="preserve"> allows for multiple data connections.  </w:t>
+      </w:r>
+      <w:r>
+        <w:rPr>
+          <w:sz w:val="24"/>
+        </w:rPr>
+        <w:t xml:space="preserve">To address safety and security the REST API will be managed through a session token or API </w:t>
+      </w:r>
+      <w:proofErr w:type="gramStart"/>
+      <w:r>
+        <w:rPr>
+          <w:sz w:val="24"/>
+        </w:rPr>
+        <w:t>key which</w:t>
+      </w:r>
+      <w:proofErr w:type="gramEnd"/>
+      <w:r>
+        <w:rPr>
+          <w:sz w:val="24"/>
+        </w:rPr>
+        <w:t xml:space="preserve"> will provide for privileged based access and will prevent unauthorized use.</w:t>
       </w:r>
     </w:p>
     <w:p>
       <w:pPr>
         <w:pStyle w:val="Heading2"/>
       </w:pPr>
-      <w:bookmarkStart w:id="29" w:name="_Toc216071618"/>
-      <w:bookmarkStart w:id="30" w:name="_Toc414029343"/>
+      <w:bookmarkStart w:id="30" w:name="_Toc216071618"/>
+      <w:bookmarkStart w:id="31" w:name="_Toc414029343"/>
       <w:r>
         <w:t>Performance Requirements</w:t>
       </w:r>
-      <w:bookmarkEnd w:id="29"/>
       <w:bookmarkEnd w:id="30"/>
+      <w:bookmarkEnd w:id="31"/>
     </w:p>
     <w:p>
       <w:r>
@@ -10105,16 +10532,18 @@
                 <w:sz w:val="24"/>
                 <w:szCs w:val="24"/>
               </w:rPr>
-              <w:t>There is not a hig</w:t>
+              <w:t xml:space="preserve">There is not a </w:t>
             </w:r>
+            <w:proofErr w:type="spellStart"/>
             <w:r>
               <w:rPr>
                 <w:rFonts w:ascii="Times New Roman" w:hAnsi="Times New Roman" w:cs="Times New Roman"/>
                 <w:sz w:val="24"/>
                 <w:szCs w:val="24"/>
               </w:rPr>
-              <w:t>h</w:t>
+              <w:t>hig</w:t>
             </w:r>
+            <w:proofErr w:type="spellEnd"/>
             <w:r>
               <w:rPr>
                 <w:rFonts w:ascii="Times New Roman" w:hAnsi="Times New Roman" w:cs="Times New Roman"/>
@@ -10240,7 +10669,23 @@
                 <w:sz w:val="24"/>
                 <w:szCs w:val="24"/>
               </w:rPr>
-              <w:t xml:space="preserve"> hours and be completed before the next business day. (i.e. SDR imports will run 1st of month at 11PM EST and be completed before 6AM the next day).</w:t>
+              <w:t xml:space="preserve"> hours and be completed before the next business day. (</w:t>
+            </w:r>
+            <w:proofErr w:type="gramStart"/>
+            <w:r>
+              <w:rPr>
+                <w:sz w:val="24"/>
+                <w:szCs w:val="24"/>
+              </w:rPr>
+              <w:t>i.e</w:t>
+            </w:r>
+            <w:proofErr w:type="gramEnd"/>
+            <w:r>
+              <w:rPr>
+                <w:sz w:val="24"/>
+                <w:szCs w:val="24"/>
+              </w:rPr>
+              <w:t>. SDR imports will run 1st of month at 11PM EST and be completed before 6AM the next day).</w:t>
             </w:r>
           </w:p>
         </w:tc>
@@ -10293,7 +10738,25 @@
                 <w:sz w:val="24"/>
                 <w:szCs w:val="24"/>
               </w:rPr>
-              <w:t>To be determined once IRDS pre-production environment is identified.</w:t>
+              <w:t xml:space="preserve">To be determined once IRDS pre-production environment </w:t>
+            </w:r>
+            <w:proofErr w:type="gramStart"/>
+            <w:r>
+              <w:rPr>
+                <w:rFonts w:ascii="Times New Roman" w:hAnsi="Times New Roman" w:cs="Times New Roman"/>
+                <w:sz w:val="24"/>
+                <w:szCs w:val="24"/>
+              </w:rPr>
+              <w:t>is identified</w:t>
+            </w:r>
+            <w:proofErr w:type="gramEnd"/>
+            <w:r>
+              <w:rPr>
+                <w:rFonts w:ascii="Times New Roman" w:hAnsi="Times New Roman" w:cs="Times New Roman"/>
+                <w:sz w:val="24"/>
+                <w:szCs w:val="24"/>
+              </w:rPr>
+              <w:t>.</w:t>
             </w:r>
           </w:p>
         </w:tc>
@@ -10328,13 +10791,13 @@
       <w:pPr>
         <w:pStyle w:val="Heading2"/>
       </w:pPr>
-      <w:bookmarkStart w:id="31" w:name="_Toc216071619"/>
-      <w:bookmarkStart w:id="32" w:name="_Toc414029344"/>
+      <w:bookmarkStart w:id="32" w:name="_Toc216071619"/>
+      <w:bookmarkStart w:id="33" w:name="_Toc414029344"/>
       <w:r>
         <w:t>Security</w:t>
       </w:r>
-      <w:bookmarkEnd w:id="31"/>
       <w:bookmarkEnd w:id="32"/>
+      <w:bookmarkEnd w:id="33"/>
     </w:p>
     <w:p>
       <w:pPr>
@@ -10343,7 +10806,7 @@
           <w:sz w:val="24"/>
         </w:rPr>
       </w:pPr>
-      <w:bookmarkStart w:id="33" w:name="_Toc216071623"/>
+      <w:bookmarkStart w:id="34" w:name="_Toc216071623"/>
       <w:r>
         <w:rPr>
           <w:sz w:val="24"/>
@@ -10882,10 +11345,40 @@
           <w:sz w:val="24"/>
           <w:szCs w:val="24"/>
         </w:rPr>
-        <w:t>The Governance, Risk and Compliance (GRC) tool (RiskVision) shall act as the management tool for the Assessment and Authorization (A&amp;A) process, and systems shall be assessed in RiskVision by an Office of Cyber Security (OCS) representative for an accreditation recommendation to be submitted to the OIS Chief Information Security Officer (CISO) and VA Chief Information Officer (CIO) for final review and determination.</w:t>
-      </w:r>
-      <w:bookmarkStart w:id="34" w:name="_GoBack"/>
-      <w:bookmarkEnd w:id="34"/>
+        <w:t>The Governance, Risk and Compliance (GRC) tool (</w:t>
+      </w:r>
+      <w:proofErr w:type="spellStart"/>
+      <w:r>
+        <w:rPr>
+          <w:sz w:val="24"/>
+          <w:szCs w:val="24"/>
+        </w:rPr>
+        <w:t>RiskVision</w:t>
+      </w:r>
+      <w:proofErr w:type="spellEnd"/>
+      <w:r>
+        <w:rPr>
+          <w:sz w:val="24"/>
+          <w:szCs w:val="24"/>
+        </w:rPr>
+        <w:t xml:space="preserve">) shall act as the management tool for the Assessment and Authorization (A&amp;A) process, and systems shall be assessed in </w:t>
+      </w:r>
+      <w:proofErr w:type="spellStart"/>
+      <w:r>
+        <w:rPr>
+          <w:sz w:val="24"/>
+          <w:szCs w:val="24"/>
+        </w:rPr>
+        <w:t>RiskVision</w:t>
+      </w:r>
+      <w:proofErr w:type="spellEnd"/>
+      <w:r>
+        <w:rPr>
+          <w:sz w:val="24"/>
+          <w:szCs w:val="24"/>
+        </w:rPr>
+        <w:t xml:space="preserve"> by an Office of Cyber Security (OCS) representative for an accreditation recommendation to be submitted to the OIS Chief Information Security Officer (CISO) and VA Chief Information Officer (CIO) for final review and determination.</w:t>
+      </w:r>
       <w:proofErr w:type="gramEnd"/>
     </w:p>
     <w:p>
@@ -10896,7 +11389,7 @@
       <w:r>
         <w:t>Interface Verification</w:t>
       </w:r>
-      <w:bookmarkEnd w:id="33"/>
+      <w:bookmarkEnd w:id="34"/>
       <w:bookmarkEnd w:id="35"/>
     </w:p>
     <w:p>
@@ -11183,7 +11676,7 @@
         <w:noProof/>
         <w:szCs w:val="20"/>
       </w:rPr>
-      <w:t>3</w:t>
+      <w:t>2</w:t>
     </w:r>
     <w:r>
       <w:rPr>
@@ -11331,7 +11824,7 @@
         <w:rStyle w:val="PageNumber"/>
         <w:noProof/>
       </w:rPr>
-      <w:t>15</w:t>
+      <w:t>5</w:t>
     </w:r>
     <w:r>
       <w:rPr>
@@ -11458,7 +11951,13 @@
             <w:pStyle w:val="Header"/>
           </w:pPr>
           <w:r>
-            <w:t xml:space="preserve">                   April 2015</w:t>
+            <w:t xml:space="preserve">                   </w:t>
+          </w:r>
+          <w:r>
+            <w:t xml:space="preserve"> </w:t>
+          </w:r>
+          <w:r>
+            <w:t>April 2015</w:t>
           </w:r>
           <w:r>
             <w:t xml:space="preserve"> </w:t>
@@ -11507,7 +12006,7 @@
         <v:path o:extrusionok="f" gradientshapeok="t" o:connecttype="rect"/>
         <o:lock v:ext="edit" aspectratio="t"/>
       </v:shapetype>
-      <v:shape id="_x0000_i1029" type="#_x0000_t75" style="width:68.25pt;height:40.5pt" o:bullet="t">
+      <v:shape id="_x0000_i1026" type="#_x0000_t75" style="width:68.25pt;height:40.5pt" o:bullet="t">
         <v:imagedata r:id="rId1" o:title="pointing-finger-white-small"/>
       </v:shape>
     </w:pict>
@@ -24967,9 +25466,15 @@
 <ds:datastoreItem xmlns:ds="http://schemas.openxmlformats.org/officeDocument/2006/customXml" ds:itemID="{C308549B-D864-4F8A-99EB-9B08B145A0EA}">
   <ds:schemaRefs>
     <ds:schemaRef ds:uri="http://schemas.microsoft.com/office/2006/metadata/properties"/>
+    <ds:schemaRef ds:uri="http://schemas.microsoft.com/office/2006/documentManagement/types"/>
+    <ds:schemaRef ds:uri="http://schemas.openxmlformats.org/package/2006/metadata/core-properties"/>
+    <ds:schemaRef ds:uri="254964d1-f228-45ba-ad49-f3cf9efbb5e4"/>
+    <ds:schemaRef ds:uri="http://purl.org/dc/terms/"/>
+    <ds:schemaRef ds:uri="http://purl.org/dc/elements/1.1/"/>
+    <ds:schemaRef ds:uri="http://purl.org/dc/dcmitype/"/>
     <ds:schemaRef ds:uri="http://schemas.microsoft.com/office/infopath/2007/PartnerControls"/>
-    <ds:schemaRef ds:uri="254964d1-f228-45ba-ad49-f3cf9efbb5e4"/>
     <ds:schemaRef ds:uri="ddcf2b64-e3b0-42a2-bf4a-7482a0c65fd3"/>
+    <ds:schemaRef ds:uri="http://www.w3.org/XML/1998/namespace"/>
   </ds:schemaRefs>
 </ds:datastoreItem>
 </file>
@@ -24994,7 +25499,7 @@
 </file>
 
 <file path=customXml/itemProps6.xml><?xml version="1.0" encoding="utf-8"?>
-<ds:datastoreItem xmlns:ds="http://schemas.openxmlformats.org/officeDocument/2006/customXml" ds:itemID="{2B9D56BE-D4D2-4A83-9A63-E160F4D7B2A2}">
+<ds:datastoreItem xmlns:ds="http://schemas.openxmlformats.org/officeDocument/2006/customXml" ds:itemID="{621BACC8-C714-44C7-8B5B-4EE7A119E26C}">
   <ds:schemaRefs>
     <ds:schemaRef ds:uri="http://schemas.openxmlformats.org/officeDocument/2006/bibliography"/>
   </ds:schemaRefs>

</xml_diff>